<commit_message>
Updated resume and CV as of May 2019
</commit_message>
<xml_diff>
--- a/Bergen, Holly - Curriculum Vitae.docx
+++ b/Bergen, Holly - Curriculum Vitae.docx
@@ -1,6 +1,6 @@
 
 <file path=word/document.xml><?xml version="1.0" encoding="utf-8"?>
-<w:document xmlns:wpc="http://schemas.microsoft.com/office/word/2010/wordprocessingCanvas" xmlns:mc="http://schemas.openxmlformats.org/markup-compatibility/2006" xmlns:o="urn:schemas-microsoft-com:office:office" xmlns:r="http://schemas.openxmlformats.org/officeDocument/2006/relationships" xmlns:m="http://schemas.openxmlformats.org/officeDocument/2006/math" xmlns:v="urn:schemas-microsoft-com:vml" xmlns:wp14="http://schemas.microsoft.com/office/word/2010/wordprocessingDrawing" xmlns:wp="http://schemas.openxmlformats.org/drawingml/2006/wordprocessingDrawing" xmlns:w10="urn:schemas-microsoft-com:office:word" xmlns:w="http://schemas.openxmlformats.org/wordprocessingml/2006/main" xmlns:w14="http://schemas.microsoft.com/office/word/2010/wordml" xmlns:w15="http://schemas.microsoft.com/office/word/2012/wordml" xmlns:wpg="http://schemas.microsoft.com/office/word/2010/wordprocessingGroup" xmlns:wpi="http://schemas.microsoft.com/office/word/2010/wordprocessingInk" xmlns:wne="http://schemas.microsoft.com/office/word/2006/wordml" xmlns:wps="http://schemas.microsoft.com/office/word/2010/wordprocessingShape" mc:Ignorable="w14 w15 wp14">
+<w:document xmlns:wpc="http://schemas.microsoft.com/office/word/2010/wordprocessingCanvas" xmlns:cx="http://schemas.microsoft.com/office/drawing/2014/chartex" xmlns:cx1="http://schemas.microsoft.com/office/drawing/2015/9/8/chartex" xmlns:mc="http://schemas.openxmlformats.org/markup-compatibility/2006" xmlns:o="urn:schemas-microsoft-com:office:office" xmlns:r="http://schemas.openxmlformats.org/officeDocument/2006/relationships" xmlns:m="http://schemas.openxmlformats.org/officeDocument/2006/math" xmlns:v="urn:schemas-microsoft-com:vml" xmlns:wp14="http://schemas.microsoft.com/office/word/2010/wordprocessingDrawing" xmlns:wp="http://schemas.openxmlformats.org/drawingml/2006/wordprocessingDrawing" xmlns:w10="urn:schemas-microsoft-com:office:word" xmlns:w="http://schemas.openxmlformats.org/wordprocessingml/2006/main" xmlns:w14="http://schemas.microsoft.com/office/word/2010/wordml" xmlns:w15="http://schemas.microsoft.com/office/word/2012/wordml" xmlns:w16se="http://schemas.microsoft.com/office/word/2015/wordml/symex" xmlns:wpg="http://schemas.microsoft.com/office/word/2010/wordprocessingGroup" xmlns:wpi="http://schemas.microsoft.com/office/word/2010/wordprocessingInk" xmlns:wne="http://schemas.microsoft.com/office/word/2006/wordml" xmlns:wps="http://schemas.microsoft.com/office/word/2010/wordprocessingShape" mc:Ignorable="w14 w15 w16se wp14">
   <w:body>
     <w:p>
       <w:pPr>
@@ -484,18 +484,6 @@
         </w:rPr>
         <w:t>UALIFICATIONS</w:t>
       </w:r>
-    </w:p>
-    <w:p>
-      <w:pPr>
-        <w:adjustRightInd w:val="0"/>
-        <w:spacing w:line="240" w:lineRule="exact"/>
-        <w:ind w:left="1800"/>
-        <w:rPr>
-          <w:rFonts w:ascii="Verdana" w:hAnsi="Verdana" w:cs="Arial"/>
-          <w:color w:val="000000"/>
-          <w:spacing w:val="-17"/>
-        </w:rPr>
-      </w:pPr>
       <w:r>
         <w:rPr>
           <w:noProof/>
@@ -572,278 +560,6 @@
             </wp14:sizeRelV>
           </wp:anchor>
         </w:drawing>
-      </w:r>
-    </w:p>
-    <w:p>
-      <w:pPr>
-        <w:adjustRightInd w:val="0"/>
-        <w:spacing w:line="240" w:lineRule="exact"/>
-        <w:ind w:left="1800"/>
-        <w:rPr>
-          <w:rFonts w:ascii="Verdana" w:hAnsi="Verdana" w:cs="Arial"/>
-          <w:color w:val="000000"/>
-          <w:spacing w:val="-17"/>
-        </w:rPr>
-      </w:pPr>
-      <w:r>
-        <w:rPr>
-          <w:rFonts w:ascii="Verdana" w:hAnsi="Verdana" w:cs="Arial"/>
-          <w:color w:val="000000"/>
-          <w:spacing w:val="-17"/>
-        </w:rPr>
-        <w:t>My previous employment experience</w:t>
-      </w:r>
-      <w:r>
-        <w:rPr>
-          <w:rFonts w:ascii="Verdana" w:hAnsi="Verdana" w:cs="Arial"/>
-          <w:color w:val="000000"/>
-          <w:spacing w:val="-17"/>
-        </w:rPr>
-        <w:t>s</w:t>
-      </w:r>
-      <w:r>
-        <w:rPr>
-          <w:rFonts w:ascii="Verdana" w:hAnsi="Verdana" w:cs="Arial"/>
-          <w:color w:val="000000"/>
-          <w:spacing w:val="-17"/>
-        </w:rPr>
-        <w:t xml:space="preserve"> in both the medical field and experience</w:t>
-      </w:r>
-      <w:r>
-        <w:rPr>
-          <w:rFonts w:ascii="Verdana" w:hAnsi="Verdana" w:cs="Arial"/>
-          <w:color w:val="000000"/>
-          <w:spacing w:val="-17"/>
-        </w:rPr>
-        <w:t xml:space="preserve">s working with youth </w:t>
-      </w:r>
-    </w:p>
-    <w:p>
-      <w:pPr>
-        <w:adjustRightInd w:val="0"/>
-        <w:spacing w:line="220" w:lineRule="exact"/>
-        <w:ind w:left="1800"/>
-        <w:rPr>
-          <w:rFonts w:ascii="Verdana" w:hAnsi="Verdana" w:cs="Arial"/>
-          <w:color w:val="000000"/>
-          <w:spacing w:val="-16"/>
-        </w:rPr>
-      </w:pPr>
-      <w:proofErr w:type="gramStart"/>
-      <w:r>
-        <w:rPr>
-          <w:rFonts w:ascii="Verdana" w:hAnsi="Verdana" w:cs="Arial"/>
-          <w:color w:val="000000"/>
-          <w:spacing w:val="-16"/>
-        </w:rPr>
-        <w:t>have</w:t>
-      </w:r>
-      <w:proofErr w:type="gramEnd"/>
-      <w:r>
-        <w:rPr>
-          <w:rFonts w:ascii="Verdana" w:hAnsi="Verdana" w:cs="Arial"/>
-          <w:color w:val="000000"/>
-          <w:spacing w:val="-16"/>
-        </w:rPr>
-        <w:t xml:space="preserve"> prepared me for a multitude</w:t>
-      </w:r>
-      <w:r>
-        <w:rPr>
-          <w:rFonts w:ascii="Verdana" w:hAnsi="Verdana" w:cs="Arial"/>
-          <w:color w:val="000000"/>
-          <w:spacing w:val="-16"/>
-        </w:rPr>
-        <w:t xml:space="preserve"> of human relation positions and participating as a member of a </w:t>
-      </w:r>
-    </w:p>
-    <w:p>
-      <w:pPr>
-        <w:adjustRightInd w:val="0"/>
-        <w:spacing w:line="240" w:lineRule="exact"/>
-        <w:ind w:left="1800"/>
-        <w:rPr>
-          <w:rFonts w:ascii="Verdana" w:hAnsi="Verdana" w:cs="Arial"/>
-          <w:color w:val="000000"/>
-          <w:spacing w:val="-17"/>
-        </w:rPr>
-      </w:pPr>
-      <w:r>
-        <w:rPr>
-          <w:rFonts w:ascii="Verdana" w:hAnsi="Verdana" w:cs="Arial"/>
-          <w:noProof/>
-          <w:color w:val="000000"/>
-          <w:spacing w:val="-17"/>
-        </w:rPr>
-        <mc:AlternateContent>
-          <mc:Choice Requires="wps">
-            <w:drawing>
-              <wp:anchor distT="45720" distB="45720" distL="114300" distR="114300" simplePos="0" relativeHeight="251683328" behindDoc="0" locked="0" layoutInCell="1" allowOverlap="1" wp14:anchorId="2E1840DC" wp14:editId="737CFC8E">
-                <wp:simplePos x="0" y="0"/>
-                <wp:positionH relativeFrom="column">
-                  <wp:posOffset>371476</wp:posOffset>
-                </wp:positionH>
-                <wp:positionV relativeFrom="paragraph">
-                  <wp:posOffset>1093721</wp:posOffset>
-                </wp:positionV>
-                <wp:extent cx="1075055" cy="255905"/>
-                <wp:effectExtent l="0" t="9525" r="1270" b="1270"/>
-                <wp:wrapNone/>
-                <wp:docPr id="217" name="Text Box 2"/>
-                <wp:cNvGraphicFramePr>
-                  <a:graphicFrameLocks xmlns:a="http://schemas.openxmlformats.org/drawingml/2006/main"/>
-                </wp:cNvGraphicFramePr>
-                <a:graphic xmlns:a="http://schemas.openxmlformats.org/drawingml/2006/main">
-                  <a:graphicData uri="http://schemas.microsoft.com/office/word/2010/wordprocessingShape">
-                    <wps:wsp>
-                      <wps:cNvSpPr txBox="1">
-                        <a:spLocks noChangeArrowheads="1"/>
-                      </wps:cNvSpPr>
-                      <wps:spPr bwMode="auto">
-                        <a:xfrm rot="16200000">
-                          <a:off x="0" y="0"/>
-                          <a:ext cx="1075055" cy="255905"/>
-                        </a:xfrm>
-                        <a:prstGeom prst="rect">
-                          <a:avLst/>
-                        </a:prstGeom>
-                        <a:solidFill>
-                          <a:srgbClr val="FFFFFF"/>
-                        </a:solidFill>
-                        <a:ln w="9525">
-                          <a:noFill/>
-                          <a:miter lim="800000"/>
-                          <a:headEnd/>
-                          <a:tailEnd/>
-                        </a:ln>
-                      </wps:spPr>
-                      <wps:txbx>
-                        <w:txbxContent>
-                          <w:p>
-                            <w:pPr>
-                              <w:rPr>
-                                <w:rFonts w:ascii="Castellar" w:hAnsi="Castellar"/>
-                                <w:i/>
-                              </w:rPr>
-                            </w:pPr>
-                            <w:r>
-                              <w:rPr>
-                                <w:rFonts w:ascii="Castellar" w:hAnsi="Castellar"/>
-                                <w:i/>
-                              </w:rPr>
-                              <w:t xml:space="preserve"> </w:t>
-                            </w:r>
-                            <w:r>
-                              <w:rPr>
-                                <w:rFonts w:ascii="Castellar" w:hAnsi="Castellar"/>
-                                <w:i/>
-                              </w:rPr>
-                              <w:t>Soft Skills</w:t>
-                            </w:r>
-                          </w:p>
-                        </w:txbxContent>
-                      </wps:txbx>
-                      <wps:bodyPr rot="0" vert="horz" wrap="square" lIns="91440" tIns="45720" rIns="91440" bIns="45720" anchor="t" anchorCtr="0">
-                        <a:noAutofit/>
-                      </wps:bodyPr>
-                    </wps:wsp>
-                  </a:graphicData>
-                </a:graphic>
-                <wp14:sizeRelH relativeFrom="margin">
-                  <wp14:pctWidth>0</wp14:pctWidth>
-                </wp14:sizeRelH>
-                <wp14:sizeRelV relativeFrom="margin">
-                  <wp14:pctHeight>0</wp14:pctHeight>
-                </wp14:sizeRelV>
-              </wp:anchor>
-            </w:drawing>
-          </mc:Choice>
-          <mc:Fallback>
-            <w:pict>
-              <v:shapetype w14:anchorId="2E1840DC" id="_x0000_t202" coordsize="21600,21600" o:spt="202" path="m,l,21600r21600,l21600,xe">
-                <v:stroke joinstyle="miter"/>
-                <v:path gradientshapeok="t" o:connecttype="rect"/>
-              </v:shapetype>
-              <v:shape id="Text Box 2" o:spid="_x0000_s1026" type="#_x0000_t202" style="position:absolute;left:0;text-align:left;margin-left:29.25pt;margin-top:86.1pt;width:84.65pt;height:20.15pt;rotation:-90;z-index:251683328;visibility:visible;mso-wrap-style:square;mso-width-percent:0;mso-height-percent:0;mso-wrap-distance-left:9pt;mso-wrap-distance-top:3.6pt;mso-wrap-distance-right:9pt;mso-wrap-distance-bottom:3.6pt;mso-position-horizontal:absolute;mso-position-horizontal-relative:text;mso-position-vertical:absolute;mso-position-vertical-relative:text;mso-width-percent:0;mso-height-percent:0;mso-width-relative:margin;mso-height-relative:margin;v-text-anchor:top" o:gfxdata="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" stroked="f">
-                <v:textbox>
-                  <w:txbxContent>
-                    <w:p>
-                      <w:pPr>
-                        <w:rPr>
-                          <w:rFonts w:ascii="Castellar" w:hAnsi="Castellar"/>
-                          <w:i/>
-                        </w:rPr>
-                      </w:pPr>
-                      <w:r>
-                        <w:rPr>
-                          <w:rFonts w:ascii="Castellar" w:hAnsi="Castellar"/>
-                          <w:i/>
-                        </w:rPr>
-                        <w:t xml:space="preserve"> </w:t>
-                      </w:r>
-                      <w:r>
-                        <w:rPr>
-                          <w:rFonts w:ascii="Castellar" w:hAnsi="Castellar"/>
-                          <w:i/>
-                        </w:rPr>
-                        <w:t>Soft Skills</w:t>
-                      </w:r>
-                    </w:p>
-                  </w:txbxContent>
-                </v:textbox>
-              </v:shape>
-            </w:pict>
-          </mc:Fallback>
-        </mc:AlternateContent>
-      </w:r>
-      <w:proofErr w:type="gramStart"/>
-      <w:r>
-        <w:rPr>
-          <w:rFonts w:ascii="Verdana" w:hAnsi="Verdana" w:cs="Arial"/>
-          <w:color w:val="000000"/>
-          <w:spacing w:val="-16"/>
-        </w:rPr>
-        <w:t>team</w:t>
-      </w:r>
-      <w:proofErr w:type="gramEnd"/>
-      <w:r>
-        <w:rPr>
-          <w:rFonts w:ascii="Verdana" w:hAnsi="Verdana" w:cs="Arial"/>
-          <w:color w:val="000000"/>
-          <w:spacing w:val="-16"/>
-        </w:rPr>
-        <w:t xml:space="preserve">. </w:t>
-      </w:r>
-      <w:r>
-        <w:rPr>
-          <w:rFonts w:ascii="Verdana" w:hAnsi="Verdana" w:cs="Arial"/>
-          <w:color w:val="000000"/>
-          <w:spacing w:val="-16"/>
-        </w:rPr>
-        <w:t>My recent accomplishments in academia</w:t>
-      </w:r>
-      <w:r>
-        <w:rPr>
-          <w:rFonts w:ascii="Verdana" w:hAnsi="Verdana" w:cs="Arial"/>
-          <w:color w:val="000000"/>
-          <w:spacing w:val="-16"/>
-        </w:rPr>
-        <w:t xml:space="preserve"> have contributed to my an</w:t>
-      </w:r>
-      <w:r>
-        <w:rPr>
-          <w:rFonts w:ascii="Verdana" w:hAnsi="Verdana" w:cs="Arial"/>
-          <w:color w:val="000000"/>
-          <w:spacing w:val="-16"/>
-        </w:rPr>
-        <w:t xml:space="preserve">alytic and research abilities. </w:t>
-      </w:r>
-      <w:r>
-        <w:rPr>
-          <w:rFonts w:ascii="Verdana" w:hAnsi="Verdana" w:cs="Arial"/>
-          <w:color w:val="000000"/>
-          <w:spacing w:val="-17"/>
-        </w:rPr>
-        <w:t>Other key skill sets I have obtained include:</w:t>
       </w:r>
     </w:p>
     <w:tbl>
@@ -979,10 +695,146 @@
             <w:r>
               <w:rPr>
                 <w:rFonts w:ascii="Verdana" w:hAnsi="Verdana" w:cs="Arial"/>
+                <w:noProof/>
                 <w:color w:val="000000"/>
                 <w:spacing w:val="-17"/>
               </w:rPr>
-              <w:t>and medicine</w:t>
+              <mc:AlternateContent>
+                <mc:Choice Requires="wps">
+                  <w:drawing>
+                    <wp:anchor distT="45720" distB="45720" distL="114300" distR="114300" simplePos="0" relativeHeight="251683328" behindDoc="0" locked="0" layoutInCell="1" allowOverlap="1" wp14:anchorId="2E1840DC" wp14:editId="737CFC8E">
+                      <wp:simplePos x="0" y="0"/>
+                      <wp:positionH relativeFrom="column">
+                        <wp:posOffset>-612140</wp:posOffset>
+                      </wp:positionH>
+                      <wp:positionV relativeFrom="paragraph">
+                        <wp:posOffset>109220</wp:posOffset>
+                      </wp:positionV>
+                      <wp:extent cx="1075055" cy="255905"/>
+                      <wp:effectExtent l="0" t="9525" r="1270" b="1270"/>
+                      <wp:wrapNone/>
+                      <wp:docPr id="217" name="Text Box 2"/>
+                      <wp:cNvGraphicFramePr>
+                        <a:graphicFrameLocks xmlns:a="http://schemas.openxmlformats.org/drawingml/2006/main"/>
+                      </wp:cNvGraphicFramePr>
+                      <a:graphic xmlns:a="http://schemas.openxmlformats.org/drawingml/2006/main">
+                        <a:graphicData uri="http://schemas.microsoft.com/office/word/2010/wordprocessingShape">
+                          <wps:wsp>
+                            <wps:cNvSpPr txBox="1">
+                              <a:spLocks noChangeArrowheads="1"/>
+                            </wps:cNvSpPr>
+                            <wps:spPr bwMode="auto">
+                              <a:xfrm rot="16200000">
+                                <a:off x="0" y="0"/>
+                                <a:ext cx="1075055" cy="255905"/>
+                              </a:xfrm>
+                              <a:prstGeom prst="rect">
+                                <a:avLst/>
+                              </a:prstGeom>
+                              <a:solidFill>
+                                <a:srgbClr val="FFFFFF"/>
+                              </a:solidFill>
+                              <a:ln w="9525">
+                                <a:noFill/>
+                                <a:miter lim="800000"/>
+                                <a:headEnd/>
+                                <a:tailEnd/>
+                              </a:ln>
+                            </wps:spPr>
+                            <wps:txbx>
+                              <w:txbxContent>
+                                <w:p>
+                                  <w:pPr>
+                                    <w:rPr>
+                                      <w:rFonts w:ascii="Castellar" w:hAnsi="Castellar"/>
+                                      <w:i/>
+                                    </w:rPr>
+                                  </w:pPr>
+                                  <w:r>
+                                    <w:rPr>
+                                      <w:rFonts w:ascii="Castellar" w:hAnsi="Castellar"/>
+                                      <w:i/>
+                                    </w:rPr>
+                                    <w:t xml:space="preserve"> </w:t>
+                                  </w:r>
+                                  <w:r>
+                                    <w:rPr>
+                                      <w:rFonts w:ascii="Castellar" w:hAnsi="Castellar"/>
+                                      <w:i/>
+                                    </w:rPr>
+                                    <w:t>Soft Skills</w:t>
+                                  </w:r>
+                                </w:p>
+                              </w:txbxContent>
+                            </wps:txbx>
+                            <wps:bodyPr rot="0" vert="horz" wrap="square" lIns="91440" tIns="45720" rIns="91440" bIns="45720" anchor="t" anchorCtr="0">
+                              <a:noAutofit/>
+                            </wps:bodyPr>
+                          </wps:wsp>
+                        </a:graphicData>
+                      </a:graphic>
+                      <wp14:sizeRelH relativeFrom="margin">
+                        <wp14:pctWidth>0</wp14:pctWidth>
+                      </wp14:sizeRelH>
+                      <wp14:sizeRelV relativeFrom="margin">
+                        <wp14:pctHeight>0</wp14:pctHeight>
+                      </wp14:sizeRelV>
+                    </wp:anchor>
+                  </w:drawing>
+                </mc:Choice>
+                <mc:Fallback>
+                  <w:pict>
+                    <v:shapetype w14:anchorId="2E1840DC" id="_x0000_t202" coordsize="21600,21600" o:spt="202" path="m,l,21600r21600,l21600,xe">
+                      <v:stroke joinstyle="miter"/>
+                      <v:path gradientshapeok="t" o:connecttype="rect"/>
+                    </v:shapetype>
+                    <v:shape id="Text Box 2" o:spid="_x0000_s1026" type="#_x0000_t202" style="position:absolute;left:0;text-align:left;margin-left:-48.2pt;margin-top:8.6pt;width:84.65pt;height:20.15pt;rotation:-90;z-index:251683328;visibility:visible;mso-wrap-style:square;mso-width-percent:0;mso-height-percent:0;mso-wrap-distance-left:9pt;mso-wrap-distance-top:3.6pt;mso-wrap-distance-right:9pt;mso-wrap-distance-bottom:3.6pt;mso-position-horizontal:absolute;mso-position-horizontal-relative:text;mso-position-vertical:absolute;mso-position-vertical-relative:text;mso-width-percent:0;mso-height-percent:0;mso-width-relative:margin;mso-height-relative:margin;v-text-anchor:top" o:gfxdata="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" stroked="f">
+                      <v:textbox>
+                        <w:txbxContent>
+                          <w:p>
+                            <w:pPr>
+                              <w:rPr>
+                                <w:rFonts w:ascii="Castellar" w:hAnsi="Castellar"/>
+                                <w:i/>
+                              </w:rPr>
+                            </w:pPr>
+                            <w:r>
+                              <w:rPr>
+                                <w:rFonts w:ascii="Castellar" w:hAnsi="Castellar"/>
+                                <w:i/>
+                              </w:rPr>
+                              <w:t xml:space="preserve"> </w:t>
+                            </w:r>
+                            <w:r>
+                              <w:rPr>
+                                <w:rFonts w:ascii="Castellar" w:hAnsi="Castellar"/>
+                                <w:i/>
+                              </w:rPr>
+                              <w:t>Soft Skills</w:t>
+                            </w:r>
+                          </w:p>
+                        </w:txbxContent>
+                      </v:textbox>
+                    </v:shape>
+                  </w:pict>
+                </mc:Fallback>
+              </mc:AlternateContent>
+            </w:r>
+            <w:r>
+              <w:rPr>
+                <w:rFonts w:ascii="Verdana" w:hAnsi="Verdana" w:cs="Arial"/>
+                <w:color w:val="000000"/>
+                <w:spacing w:val="-17"/>
+              </w:rPr>
+              <w:t>medicine</w:t>
+            </w:r>
+            <w:r>
+              <w:rPr>
+                <w:rFonts w:ascii="Verdana" w:hAnsi="Verdana" w:cs="Arial"/>
+                <w:color w:val="000000"/>
+                <w:spacing w:val="-17"/>
+              </w:rPr>
+              <w:t>, and tech</w:t>
             </w:r>
           </w:p>
           <w:p>
@@ -1188,7 +1040,23 @@
                 <w:color w:val="000000"/>
                 <w:spacing w:val="-19"/>
               </w:rPr>
-              <w:t xml:space="preserve">IRB, HIPAA protocol and health insurance </w:t>
+              <w:t xml:space="preserve">IRB, </w:t>
+            </w:r>
+            <w:r>
+              <w:rPr>
+                <w:rFonts w:ascii="Verdana" w:hAnsi="Verdana" w:cs="Arial"/>
+                <w:color w:val="000000"/>
+                <w:spacing w:val="-19"/>
+              </w:rPr>
+              <w:t xml:space="preserve">  </w:t>
+            </w:r>
+            <w:r>
+              <w:rPr>
+                <w:rFonts w:ascii="Verdana" w:hAnsi="Verdana" w:cs="Arial"/>
+                <w:color w:val="000000"/>
+                <w:spacing w:val="-19"/>
+              </w:rPr>
+              <w:t xml:space="preserve">HIPAA protocol and health insurance </w:t>
             </w:r>
             <w:r>
               <w:rPr>
@@ -1341,11 +1209,10 @@
             <w:r>
               <w:rPr>
                 <w:rFonts w:ascii="Verdana" w:hAnsi="Verdana" w:cs="Arial"/>
-                <w:noProof/>
                 <w:color w:val="000000"/>
-                <w:spacing w:val="-17"/>
+                <w:spacing w:val="-15"/>
               </w:rPr>
-              <w:t>Demonstrated ability</w:t>
+              <w:t xml:space="preserve"> P</w:t>
             </w:r>
             <w:r>
               <w:rPr>
@@ -1353,17 +1220,39 @@
                 <w:color w:val="000000"/>
                 <w:spacing w:val="-15"/>
               </w:rPr>
-              <w:t xml:space="preserve"> with progra</w:t>
+              <w:t xml:space="preserve">rogramming </w:t>
             </w:r>
-            <w:bookmarkStart w:id="0" w:name="_GoBack"/>
-            <w:bookmarkEnd w:id="0"/>
             <w:r>
               <w:rPr>
                 <w:rFonts w:ascii="Verdana" w:hAnsi="Verdana" w:cs="Arial"/>
                 <w:color w:val="000000"/>
                 <w:spacing w:val="-15"/>
               </w:rPr>
-              <w:t>mming in HTML</w:t>
+              <w:t xml:space="preserve">ability </w:t>
+            </w:r>
+            <w:r>
+              <w:rPr>
+                <w:rFonts w:ascii="Verdana" w:hAnsi="Verdana" w:cs="Arial"/>
+                <w:color w:val="000000"/>
+                <w:spacing w:val="-15"/>
+              </w:rPr>
+              <w:t xml:space="preserve">in </w:t>
+            </w:r>
+            <w:r>
+              <w:rPr>
+                <w:rFonts w:ascii="Verdana" w:hAnsi="Verdana" w:cs="Arial"/>
+                <w:color w:val="000000"/>
+                <w:spacing w:val="-15"/>
+              </w:rPr>
+              <w:t xml:space="preserve">Python, </w:t>
+            </w:r>
+            <w:r>
+              <w:rPr>
+                <w:rFonts w:ascii="Verdana" w:hAnsi="Verdana" w:cs="Arial"/>
+                <w:color w:val="000000"/>
+                <w:spacing w:val="-15"/>
+              </w:rPr>
+              <w:t>HTML</w:t>
             </w:r>
             <w:r>
               <w:rPr>
@@ -1403,8 +1292,82 @@
                 <w:color w:val="000000"/>
                 <w:spacing w:val="-16"/>
               </w:rPr>
-              <w:t>cript, MATLAB and Python</w:t>
+              <w:t xml:space="preserve">cript, MATLAB, </w:t>
             </w:r>
+            <w:r>
+              <w:rPr>
+                <w:rFonts w:ascii="Verdana" w:hAnsi="Verdana" w:cs="Arial"/>
+                <w:color w:val="000000"/>
+                <w:spacing w:val="-16"/>
+              </w:rPr>
+              <w:t>and Excel VBA</w:t>
+            </w:r>
+          </w:p>
+          <w:p>
+            <w:pPr>
+              <w:numPr>
+                <w:ilvl w:val="0"/>
+                <w:numId w:val="7"/>
+              </w:numPr>
+              <w:adjustRightInd w:val="0"/>
+              <w:spacing w:line="260" w:lineRule="exact"/>
+              <w:ind w:left="298" w:hanging="157"/>
+              <w:rPr>
+                <w:rFonts w:ascii="Verdana" w:hAnsi="Verdana" w:cs="Arial"/>
+                <w:color w:val="000000"/>
+                <w:spacing w:val="-15"/>
+              </w:rPr>
+            </w:pPr>
+            <w:r>
+              <w:rPr>
+                <w:rFonts w:ascii="Verdana" w:hAnsi="Verdana" w:cs="Arial"/>
+                <w:color w:val="000000"/>
+                <w:spacing w:val="-16"/>
+              </w:rPr>
+              <w:t>Experience with building and calling API</w:t>
+            </w:r>
+            <w:r>
+              <w:rPr>
+                <w:rFonts w:ascii="Verdana" w:hAnsi="Verdana" w:cs="Arial"/>
+                <w:color w:val="000000"/>
+                <w:spacing w:val="-16"/>
+              </w:rPr>
+              <w:t>s using Flask</w:t>
+            </w:r>
+            <w:r>
+              <w:rPr>
+                <w:rFonts w:ascii="Verdana" w:hAnsi="Verdana" w:cs="Arial"/>
+                <w:color w:val="000000"/>
+                <w:spacing w:val="-16"/>
+              </w:rPr>
+              <w:t xml:space="preserve"> and </w:t>
+            </w:r>
+            <w:r>
+              <w:rPr>
+                <w:rFonts w:ascii="Verdana" w:hAnsi="Verdana" w:cs="Arial"/>
+                <w:color w:val="000000"/>
+                <w:spacing w:val="-16"/>
+              </w:rPr>
+              <w:t xml:space="preserve">databases using </w:t>
+            </w:r>
+            <w:r>
+              <w:rPr>
+                <w:rFonts w:ascii="Verdana" w:hAnsi="Verdana" w:cs="Arial"/>
+                <w:color w:val="000000"/>
+                <w:spacing w:val="-16"/>
+              </w:rPr>
+              <w:t xml:space="preserve">SQL, </w:t>
+            </w:r>
+            <w:proofErr w:type="spellStart"/>
+            <w:r>
+              <w:rPr>
+                <w:rFonts w:ascii="Verdana" w:hAnsi="Verdana" w:cs="Arial"/>
+                <w:color w:val="000000"/>
+                <w:spacing w:val="-16"/>
+              </w:rPr>
+              <w:t>noSQL</w:t>
+            </w:r>
+            <w:proofErr w:type="spellEnd"/>
           </w:p>
           <w:p>
             <w:pPr>
@@ -1444,62 +1407,6 @@
                 <w:spacing w:val="-11"/>
               </w:rPr>
               <w:t>SPSS, SAS – JMP, MATLAB and Python</w:t>
-            </w:r>
-          </w:p>
-          <w:p>
-            <w:pPr>
-              <w:numPr>
-                <w:ilvl w:val="0"/>
-                <w:numId w:val="7"/>
-              </w:numPr>
-              <w:adjustRightInd w:val="0"/>
-              <w:spacing w:line="240" w:lineRule="exact"/>
-              <w:ind w:left="298" w:right="104" w:hanging="157"/>
-              <w:rPr>
-                <w:rFonts w:ascii="Verdana" w:hAnsi="Verdana" w:cs="Arial"/>
-                <w:color w:val="000000"/>
-                <w:spacing w:val="-12"/>
-              </w:rPr>
-            </w:pPr>
-            <w:r>
-              <w:rPr>
-                <w:rFonts w:ascii="Verdana" w:hAnsi="Verdana" w:cs="Arial"/>
-                <w:color w:val="000000"/>
-                <w:spacing w:val="-12"/>
-              </w:rPr>
-              <w:t>Proficiency in Microsoft Office, Excel,</w:t>
-            </w:r>
-            <w:r>
-              <w:rPr>
-                <w:rFonts w:ascii="Verdana" w:hAnsi="Verdana" w:cs="Arial"/>
-                <w:color w:val="000000"/>
-                <w:spacing w:val="-12"/>
-              </w:rPr>
-              <w:t xml:space="preserve"> </w:t>
-            </w:r>
-            <w:r>
-              <w:rPr>
-                <w:rFonts w:ascii="Verdana" w:hAnsi="Verdana" w:cs="Arial"/>
-                <w:color w:val="000000"/>
-                <w:spacing w:val="-20"/>
-              </w:rPr>
-              <w:t>Power</w:t>
-            </w:r>
-            <w:r>
-              <w:rPr>
-                <w:rFonts w:ascii="Verdana" w:hAnsi="Verdana" w:cs="Arial"/>
-                <w:color w:val="000000"/>
-                <w:spacing w:val="-20"/>
-              </w:rPr>
-              <w:t>P</w:t>
-            </w:r>
-            <w:r>
-              <w:rPr>
-                <w:rFonts w:ascii="Verdana" w:hAnsi="Verdana" w:cs="Arial"/>
-                <w:color w:val="000000"/>
-                <w:spacing w:val="-20"/>
-              </w:rPr>
-              <w:t>oint and ability to type 55+WPM</w:t>
             </w:r>
           </w:p>
           <w:p>
@@ -1657,10 +1564,10 @@
           <wp:anchor distT="0" distB="0" distL="114300" distR="114300" simplePos="0" relativeHeight="251729408" behindDoc="1" locked="0" layoutInCell="0" allowOverlap="1" wp14:anchorId="0857050B" wp14:editId="0D693710">
             <wp:simplePos x="0" y="0"/>
             <wp:positionH relativeFrom="margin">
-              <wp:posOffset>901700</wp:posOffset>
+              <wp:align>center</wp:align>
             </wp:positionH>
             <wp:positionV relativeFrom="page">
-              <wp:posOffset>5416550</wp:posOffset>
+              <wp:posOffset>4691380</wp:posOffset>
             </wp:positionV>
             <wp:extent cx="5969000" cy="38100"/>
             <wp:effectExtent l="0" t="0" r="0" b="0"/>
@@ -1748,7 +1655,7 @@
           <w:color w:val="000000"/>
           <w:spacing w:val="-11"/>
         </w:rPr>
-        <w:t>Oliver Family</w:t>
+        <w:t>Gene St. Louis Consulting – San Diego, CA</w:t>
       </w:r>
     </w:p>
     <w:p>
@@ -1768,11 +1675,10 @@
         <w:rPr>
           <w:rFonts w:ascii="Verdana" w:hAnsi="Verdana" w:cs="Arial"/>
           <w:b/>
-          <w:bCs/>
           <w:color w:val="000000"/>
           <w:spacing w:val="-11"/>
         </w:rPr>
-        <w:t xml:space="preserve">      </w:t>
+        <w:t>Mar</w:t>
       </w:r>
       <w:r>
         <w:rPr>
@@ -1781,7 +1687,7 @@
           <w:color w:val="000000"/>
           <w:spacing w:val="-11"/>
         </w:rPr>
-        <w:t>December</w:t>
+        <w:t xml:space="preserve">, </w:t>
       </w:r>
       <w:r>
         <w:rPr>
@@ -1790,7 +1696,7 @@
           <w:color w:val="000000"/>
           <w:spacing w:val="-11"/>
         </w:rPr>
-        <w:t>, 201</w:t>
+        <w:t>2019</w:t>
       </w:r>
       <w:r>
         <w:rPr>
@@ -1799,7 +1705,7 @@
           <w:color w:val="000000"/>
           <w:spacing w:val="-11"/>
         </w:rPr>
-        <w:t>3</w:t>
+        <w:t xml:space="preserve"> – </w:t>
       </w:r>
       <w:r>
         <w:rPr>
@@ -1808,47 +1714,42 @@
           <w:color w:val="000000"/>
           <w:spacing w:val="-11"/>
         </w:rPr>
-        <w:t xml:space="preserve"> – Present:</w:t>
-      </w:r>
-      <w:r>
-        <w:rPr>
-          <w:rFonts w:ascii="Verdana" w:hAnsi="Verdana" w:cs="Arial"/>
-          <w:b/>
-          <w:bCs/>
+        <w:t>Present</w:t>
+      </w:r>
+      <w:r>
+        <w:rPr>
+          <w:rFonts w:ascii="Verdana" w:hAnsi="Verdana" w:cs="Arial"/>
+          <w:b/>
           <w:color w:val="000000"/>
           <w:spacing w:val="-11"/>
         </w:rPr>
+        <w:t>:</w:t>
+      </w:r>
+      <w:r>
+        <w:rPr>
+          <w:rFonts w:ascii="Verdana" w:hAnsi="Verdana" w:cs="Arial"/>
+          <w:b/>
+          <w:color w:val="000000"/>
+          <w:spacing w:val="-11"/>
+        </w:rPr>
         <w:t xml:space="preserve"> </w:t>
       </w:r>
       <w:r>
         <w:rPr>
+          <w:rFonts w:ascii="Verdana" w:hAnsi="Verdana"/>
+          <w:b/>
+        </w:rPr>
+        <w:t>Freelance Contractor/Consultant</w:t>
+      </w:r>
+      <w:r>
+        <w:rPr>
           <w:rFonts w:ascii="Verdana" w:hAnsi="Verdana" w:cs="Arial"/>
           <w:b/>
           <w:bCs/>
           <w:color w:val="000000"/>
           <w:spacing w:val="-11"/>
         </w:rPr>
-        <w:t>Personal</w:t>
-      </w:r>
-      <w:r>
-        <w:rPr>
-          <w:rFonts w:ascii="Verdana" w:hAnsi="Verdana" w:cs="Arial"/>
-          <w:b/>
-          <w:bCs/>
-          <w:color w:val="000000"/>
-          <w:spacing w:val="-11"/>
-        </w:rPr>
-        <w:t xml:space="preserve"> Assistant</w:t>
-      </w:r>
-      <w:r>
-        <w:rPr>
-          <w:rFonts w:ascii="Verdana" w:hAnsi="Verdana" w:cs="Arial"/>
-          <w:b/>
-          <w:bCs/>
-          <w:color w:val="000000"/>
-          <w:spacing w:val="-11"/>
-        </w:rPr>
-        <w:t>/Nanny</w:t>
+        <w:t xml:space="preserve"> </w:t>
       </w:r>
     </w:p>
     <w:p>
@@ -1856,7 +1757,7 @@
         <w:pStyle w:val="ListParagraph"/>
         <w:numPr>
           <w:ilvl w:val="0"/>
-          <w:numId w:val="21"/>
+          <w:numId w:val="28"/>
         </w:numPr>
         <w:adjustRightInd w:val="0"/>
         <w:spacing w:line="240" w:lineRule="exact"/>
@@ -1875,7 +1776,7 @@
           <w:color w:val="000000"/>
           <w:spacing w:val="-14"/>
         </w:rPr>
-        <w:t>Responsible primarily for looking after young boy on autism spectrum, sitting in on ABA sessions and communicating with therapists about current state and progressions, tutoring</w:t>
+        <w:t>Responsible for maintenance of in-depth dental industry analysis tools primarily in Microsoft Excel including VBA programming tasks and data visualizations</w:t>
       </w:r>
     </w:p>
     <w:p>
@@ -1883,7 +1784,7 @@
         <w:pStyle w:val="ListParagraph"/>
         <w:numPr>
           <w:ilvl w:val="0"/>
-          <w:numId w:val="21"/>
+          <w:numId w:val="28"/>
         </w:numPr>
         <w:adjustRightInd w:val="0"/>
         <w:spacing w:line="240" w:lineRule="exact"/>
@@ -1902,7 +1803,7 @@
           <w:color w:val="000000"/>
           <w:spacing w:val="-14"/>
         </w:rPr>
-        <w:t>Assisting in daily and logistical duties around household; errands, driving and babysitting children, sometimes including photography events and photo editing tasks</w:t>
+        <w:t>Creating Microsoft PowerPoint templates and ongoing visualizations for industry presentations</w:t>
       </w:r>
     </w:p>
     <w:p>
@@ -1912,6 +1813,7 @@
         <w:ind w:left="1440"/>
         <w:rPr>
           <w:rFonts w:ascii="Verdana" w:hAnsi="Verdana" w:cs="Arial"/>
+          <w:bCs/>
           <w:i/>
           <w:color w:val="000000"/>
           <w:spacing w:val="-11"/>
@@ -1925,16 +1827,49 @@
           <w:color w:val="000000"/>
           <w:spacing w:val="-11"/>
         </w:rPr>
-        <w:t>Pine House Café &amp; Tavern</w:t>
-      </w:r>
-      <w:r>
-        <w:rPr>
-          <w:rFonts w:ascii="Verdana" w:hAnsi="Verdana" w:cs="Arial"/>
+        <w:t>U</w:t>
+      </w:r>
+      <w:r>
+        <w:rPr>
+          <w:rFonts w:ascii="Verdana" w:hAnsi="Verdana" w:cs="Arial"/>
+          <w:bCs/>
           <w:i/>
           <w:color w:val="000000"/>
           <w:spacing w:val="-11"/>
         </w:rPr>
-        <w:t xml:space="preserve"> - Mount Laguna, CA                                 </w:t>
+        <w:t>niversity of California,</w:t>
+      </w:r>
+      <w:r>
+        <w:rPr>
+          <w:rFonts w:ascii="Verdana" w:hAnsi="Verdana" w:cs="Arial"/>
+          <w:bCs/>
+          <w:i/>
+          <w:color w:val="000000"/>
+          <w:spacing w:val="-11"/>
+        </w:rPr>
+        <w:t xml:space="preserve"> San Diego Data Science </w:t>
+      </w:r>
+      <w:proofErr w:type="spellStart"/>
+      <w:r>
+        <w:rPr>
+          <w:rFonts w:ascii="Verdana" w:hAnsi="Verdana" w:cs="Arial"/>
+          <w:bCs/>
+          <w:i/>
+          <w:color w:val="000000"/>
+          <w:spacing w:val="-11"/>
+        </w:rPr>
+        <w:t>Bootcamp</w:t>
+      </w:r>
+      <w:proofErr w:type="spellEnd"/>
+      <w:r>
+        <w:rPr>
+          <w:rFonts w:ascii="Verdana" w:hAnsi="Verdana" w:cs="Arial"/>
+          <w:bCs/>
+          <w:i/>
+          <w:color w:val="000000"/>
+          <w:spacing w:val="-11"/>
+        </w:rPr>
+        <w:t xml:space="preserve"> – San Diego, CA</w:t>
       </w:r>
     </w:p>
     <w:p>
@@ -1954,10 +1889,675 @@
         <w:rPr>
           <w:rFonts w:ascii="Verdana" w:hAnsi="Verdana" w:cs="Arial"/>
           <w:b/>
-          <w:bCs/>
           <w:color w:val="000000"/>
           <w:spacing w:val="-11"/>
         </w:rPr>
+        <w:t>Jan</w:t>
+      </w:r>
+      <w:r>
+        <w:rPr>
+          <w:rFonts w:ascii="Verdana" w:hAnsi="Verdana" w:cs="Arial"/>
+          <w:b/>
+          <w:color w:val="000000"/>
+          <w:spacing w:val="-11"/>
+        </w:rPr>
+        <w:t xml:space="preserve">, </w:t>
+      </w:r>
+      <w:r>
+        <w:rPr>
+          <w:rFonts w:ascii="Verdana" w:hAnsi="Verdana" w:cs="Arial"/>
+          <w:b/>
+          <w:color w:val="000000"/>
+          <w:spacing w:val="-11"/>
+        </w:rPr>
+        <w:t>2019</w:t>
+      </w:r>
+      <w:r>
+        <w:rPr>
+          <w:rFonts w:ascii="Verdana" w:hAnsi="Verdana" w:cs="Arial"/>
+          <w:b/>
+          <w:color w:val="000000"/>
+          <w:spacing w:val="-11"/>
+        </w:rPr>
+        <w:t xml:space="preserve"> – </w:t>
+      </w:r>
+      <w:r>
+        <w:rPr>
+          <w:rFonts w:ascii="Verdana" w:hAnsi="Verdana" w:cs="Arial"/>
+          <w:b/>
+          <w:color w:val="000000"/>
+          <w:spacing w:val="-11"/>
+        </w:rPr>
+        <w:t>Present</w:t>
+      </w:r>
+      <w:r>
+        <w:rPr>
+          <w:rFonts w:ascii="Verdana" w:hAnsi="Verdana" w:cs="Arial"/>
+          <w:b/>
+          <w:color w:val="000000"/>
+          <w:spacing w:val="-11"/>
+        </w:rPr>
+        <w:t>:</w:t>
+      </w:r>
+      <w:r>
+        <w:rPr>
+          <w:rFonts w:ascii="Verdana" w:hAnsi="Verdana" w:cs="Arial"/>
+          <w:b/>
+          <w:bCs/>
+          <w:color w:val="000000"/>
+          <w:spacing w:val="-11"/>
+        </w:rPr>
+        <w:t xml:space="preserve"> </w:t>
+      </w:r>
+      <w:r>
+        <w:rPr>
+          <w:rFonts w:ascii="Verdana" w:hAnsi="Verdana"/>
+          <w:b/>
+        </w:rPr>
+        <w:t>Student</w:t>
+      </w:r>
+    </w:p>
+    <w:p>
+      <w:pPr>
+        <w:pStyle w:val="ListParagraph"/>
+        <w:numPr>
+          <w:ilvl w:val="0"/>
+          <w:numId w:val="28"/>
+        </w:numPr>
+        <w:adjustRightInd w:val="0"/>
+        <w:spacing w:line="240" w:lineRule="exact"/>
+        <w:ind w:left="2070" w:hanging="270"/>
+        <w:rPr>
+          <w:rFonts w:ascii="Verdana" w:hAnsi="Verdana" w:cs="Arial"/>
+          <w:bCs/>
+          <w:color w:val="000000"/>
+          <w:spacing w:val="-14"/>
+        </w:rPr>
+      </w:pPr>
+      <w:r>
+        <w:rPr>
+          <w:rFonts w:ascii="Verdana" w:hAnsi="Verdana" w:cs="Arial"/>
+          <w:color w:val="000000"/>
+          <w:spacing w:val="-14"/>
+        </w:rPr>
+        <w:t>Create Python-based scripts to automate the cleanup,</w:t>
+      </w:r>
+      <w:r>
+        <w:rPr>
+          <w:rFonts w:ascii="Verdana" w:hAnsi="Verdana" w:cs="Arial"/>
+          <w:color w:val="000000"/>
+          <w:spacing w:val="-14"/>
+        </w:rPr>
+        <w:t xml:space="preserve"> </w:t>
+      </w:r>
+      <w:r>
+        <w:rPr>
+          <w:rFonts w:ascii="Verdana" w:hAnsi="Verdana" w:cs="Arial"/>
+          <w:color w:val="000000"/>
+          <w:spacing w:val="-14"/>
+        </w:rPr>
+        <w:t>re-structuring, and rendering of large, heterogeneous</w:t>
+      </w:r>
+      <w:r>
+        <w:rPr>
+          <w:rFonts w:ascii="Verdana" w:hAnsi="Verdana" w:cs="Arial"/>
+          <w:color w:val="000000"/>
+          <w:spacing w:val="-14"/>
+        </w:rPr>
+        <w:t xml:space="preserve"> </w:t>
+      </w:r>
+      <w:r>
+        <w:rPr>
+          <w:rFonts w:ascii="Verdana" w:hAnsi="Verdana" w:cs="Arial"/>
+          <w:color w:val="000000"/>
+          <w:spacing w:val="-14"/>
+        </w:rPr>
+        <w:t>datasets</w:t>
+      </w:r>
+      <w:r>
+        <w:rPr>
+          <w:rFonts w:ascii="Verdana" w:hAnsi="Verdana" w:cs="Arial"/>
+          <w:bCs/>
+          <w:color w:val="000000"/>
+          <w:spacing w:val="-14"/>
+        </w:rPr>
+        <w:t xml:space="preserve">, </w:t>
+      </w:r>
+      <w:r>
+        <w:rPr>
+          <w:rFonts w:ascii="Verdana" w:hAnsi="Verdana" w:cs="Arial"/>
+          <w:bCs/>
+          <w:color w:val="000000"/>
+          <w:spacing w:val="-14"/>
+        </w:rPr>
+        <w:t>i</w:t>
+      </w:r>
+      <w:r>
+        <w:rPr>
+          <w:rFonts w:ascii="Verdana" w:hAnsi="Verdana" w:cs="Arial"/>
+          <w:bCs/>
+          <w:color w:val="000000"/>
+          <w:spacing w:val="-14"/>
+        </w:rPr>
+        <w:t>nteract with RESTful APIs using Python Requests and</w:t>
+      </w:r>
+    </w:p>
+    <w:p>
+      <w:pPr>
+        <w:pStyle w:val="ListParagraph"/>
+        <w:adjustRightInd w:val="0"/>
+        <w:spacing w:line="240" w:lineRule="exact"/>
+        <w:ind w:left="2070"/>
+        <w:rPr>
+          <w:rFonts w:ascii="Verdana" w:hAnsi="Verdana" w:cs="Arial"/>
+          <w:bCs/>
+          <w:color w:val="000000"/>
+          <w:spacing w:val="-14"/>
+        </w:rPr>
+      </w:pPr>
+      <w:r>
+        <w:rPr>
+          <w:rFonts w:ascii="Verdana" w:hAnsi="Verdana" w:cs="Arial"/>
+          <w:bCs/>
+          <w:color w:val="000000"/>
+          <w:spacing w:val="-14"/>
+        </w:rPr>
+        <w:t>JSON parsing techniques</w:t>
+      </w:r>
+      <w:r>
+        <w:rPr>
+          <w:rFonts w:ascii="Verdana" w:hAnsi="Verdana" w:cs="Arial"/>
+          <w:bCs/>
+          <w:color w:val="000000"/>
+          <w:spacing w:val="-14"/>
+        </w:rPr>
+        <w:t xml:space="preserve">, </w:t>
+      </w:r>
+      <w:r>
+        <w:rPr>
+          <w:rFonts w:ascii="Verdana" w:hAnsi="Verdana" w:cs="Arial"/>
+          <w:bCs/>
+          <w:color w:val="000000"/>
+          <w:spacing w:val="-14"/>
+        </w:rPr>
+        <w:t>b</w:t>
+      </w:r>
+      <w:r>
+        <w:rPr>
+          <w:rFonts w:ascii="Verdana" w:hAnsi="Verdana" w:cs="Arial"/>
+          <w:bCs/>
+          <w:color w:val="000000"/>
+          <w:spacing w:val="-14"/>
+        </w:rPr>
+        <w:t>uild custom interactive data visualizations using D3.js</w:t>
+      </w:r>
+    </w:p>
+    <w:p>
+      <w:pPr>
+        <w:pStyle w:val="ListParagraph"/>
+        <w:adjustRightInd w:val="0"/>
+        <w:spacing w:line="240" w:lineRule="exact"/>
+        <w:ind w:left="2070"/>
+        <w:rPr>
+          <w:rFonts w:ascii="Verdana" w:hAnsi="Verdana" w:cs="Arial"/>
+          <w:bCs/>
+          <w:color w:val="000000"/>
+          <w:spacing w:val="-14"/>
+        </w:rPr>
+      </w:pPr>
+      <w:proofErr w:type="gramStart"/>
+      <w:r>
+        <w:rPr>
+          <w:rFonts w:ascii="Verdana" w:hAnsi="Verdana" w:cs="Arial"/>
+          <w:bCs/>
+          <w:color w:val="000000"/>
+          <w:spacing w:val="-14"/>
+        </w:rPr>
+        <w:t>and</w:t>
+      </w:r>
+      <w:proofErr w:type="gramEnd"/>
+      <w:r>
+        <w:rPr>
+          <w:rFonts w:ascii="Verdana" w:hAnsi="Verdana" w:cs="Arial"/>
+          <w:bCs/>
+          <w:color w:val="000000"/>
+          <w:spacing w:val="-14"/>
+        </w:rPr>
+        <w:t xml:space="preserve"> other JavaScript libraries</w:t>
+      </w:r>
+    </w:p>
+    <w:p>
+      <w:pPr>
+        <w:pStyle w:val="ListParagraph"/>
+        <w:numPr>
+          <w:ilvl w:val="0"/>
+          <w:numId w:val="28"/>
+        </w:numPr>
+        <w:adjustRightInd w:val="0"/>
+        <w:spacing w:line="240" w:lineRule="exact"/>
+        <w:ind w:left="2070" w:hanging="270"/>
+        <w:rPr>
+          <w:rFonts w:ascii="Verdana" w:hAnsi="Verdana" w:cs="Arial"/>
+          <w:bCs/>
+          <w:color w:val="000000"/>
+          <w:spacing w:val="-14"/>
+        </w:rPr>
+      </w:pPr>
+      <w:r>
+        <w:rPr>
+          <w:rFonts w:ascii="Verdana" w:hAnsi="Verdana" w:cs="Arial"/>
+          <w:bCs/>
+          <w:color w:val="000000"/>
+          <w:spacing w:val="-14"/>
+        </w:rPr>
+        <w:t>Write SQL commands to perform c</w:t>
+      </w:r>
+      <w:r>
+        <w:rPr>
+          <w:rFonts w:ascii="Verdana" w:hAnsi="Verdana" w:cs="Arial"/>
+          <w:bCs/>
+          <w:color w:val="000000"/>
+          <w:spacing w:val="-14"/>
+        </w:rPr>
+        <w:t xml:space="preserve">reate, </w:t>
+      </w:r>
+      <w:r>
+        <w:rPr>
+          <w:rFonts w:ascii="Verdana" w:hAnsi="Verdana" w:cs="Arial"/>
+          <w:bCs/>
+          <w:color w:val="000000"/>
+          <w:spacing w:val="-14"/>
+        </w:rPr>
+        <w:t>r</w:t>
+      </w:r>
+      <w:r>
+        <w:rPr>
+          <w:rFonts w:ascii="Verdana" w:hAnsi="Verdana" w:cs="Arial"/>
+          <w:bCs/>
+          <w:color w:val="000000"/>
+          <w:spacing w:val="-14"/>
+        </w:rPr>
+        <w:t xml:space="preserve">ead, </w:t>
+      </w:r>
+      <w:r>
+        <w:rPr>
+          <w:rFonts w:ascii="Verdana" w:hAnsi="Verdana" w:cs="Arial"/>
+          <w:bCs/>
+          <w:color w:val="000000"/>
+          <w:spacing w:val="-14"/>
+        </w:rPr>
+        <w:t>u</w:t>
+      </w:r>
+      <w:r>
+        <w:rPr>
+          <w:rFonts w:ascii="Verdana" w:hAnsi="Verdana" w:cs="Arial"/>
+          <w:bCs/>
+          <w:color w:val="000000"/>
+          <w:spacing w:val="-14"/>
+        </w:rPr>
+        <w:t>pdate,</w:t>
+      </w:r>
+      <w:r>
+        <w:rPr>
+          <w:rFonts w:ascii="Verdana" w:hAnsi="Verdana" w:cs="Arial"/>
+          <w:bCs/>
+          <w:color w:val="000000"/>
+          <w:spacing w:val="-14"/>
+        </w:rPr>
+        <w:t xml:space="preserve"> and d</w:t>
+      </w:r>
+      <w:r>
+        <w:rPr>
+          <w:rFonts w:ascii="Verdana" w:hAnsi="Verdana" w:cs="Arial"/>
+          <w:bCs/>
+          <w:color w:val="000000"/>
+          <w:spacing w:val="-14"/>
+        </w:rPr>
+        <w:t>elete commands</w:t>
+      </w:r>
+      <w:r>
+        <w:rPr>
+          <w:rFonts w:ascii="Verdana" w:hAnsi="Verdana" w:cs="Arial"/>
+          <w:bCs/>
+          <w:color w:val="000000"/>
+          <w:spacing w:val="-14"/>
+        </w:rPr>
+        <w:t>, s</w:t>
+      </w:r>
+      <w:r>
+        <w:rPr>
+          <w:rFonts w:ascii="Verdana" w:hAnsi="Verdana" w:cs="Arial"/>
+          <w:bCs/>
+          <w:color w:val="000000"/>
+          <w:spacing w:val="-14"/>
+        </w:rPr>
+        <w:t>crape information from web pages in order to collect</w:t>
+      </w:r>
+      <w:r>
+        <w:rPr>
+          <w:rFonts w:ascii="Verdana" w:hAnsi="Verdana" w:cs="Arial"/>
+          <w:bCs/>
+          <w:color w:val="000000"/>
+          <w:spacing w:val="-14"/>
+        </w:rPr>
+        <w:t xml:space="preserve"> </w:t>
+      </w:r>
+      <w:r>
+        <w:rPr>
+          <w:rFonts w:ascii="Verdana" w:hAnsi="Verdana" w:cs="Arial"/>
+          <w:bCs/>
+          <w:color w:val="000000"/>
+          <w:spacing w:val="-14"/>
+        </w:rPr>
+        <w:t>data from a wide-variety of online sources</w:t>
+      </w:r>
+      <w:r>
+        <w:rPr>
+          <w:rFonts w:ascii="Verdana" w:hAnsi="Verdana" w:cs="Arial"/>
+          <w:bCs/>
+          <w:color w:val="000000"/>
+          <w:spacing w:val="-14"/>
+        </w:rPr>
+        <w:t>, c</w:t>
+      </w:r>
+      <w:r>
+        <w:rPr>
+          <w:rFonts w:ascii="Verdana" w:hAnsi="Verdana" w:cs="Arial"/>
+          <w:bCs/>
+          <w:color w:val="000000"/>
+          <w:spacing w:val="-14"/>
+        </w:rPr>
+        <w:t>reate basic interactive websites and applications</w:t>
+      </w:r>
+      <w:r>
+        <w:rPr>
+          <w:rFonts w:ascii="Verdana" w:hAnsi="Verdana" w:cs="Arial"/>
+          <w:bCs/>
+          <w:color w:val="000000"/>
+          <w:spacing w:val="-14"/>
+        </w:rPr>
+        <w:t xml:space="preserve"> with HTML, CSS, Java</w:t>
+      </w:r>
+      <w:r>
+        <w:rPr>
+          <w:rFonts w:ascii="Verdana" w:hAnsi="Verdana" w:cs="Arial"/>
+          <w:bCs/>
+          <w:color w:val="000000"/>
+          <w:spacing w:val="-14"/>
+        </w:rPr>
+        <w:t>S</w:t>
+      </w:r>
+      <w:r>
+        <w:rPr>
+          <w:rFonts w:ascii="Verdana" w:hAnsi="Verdana" w:cs="Arial"/>
+          <w:bCs/>
+          <w:color w:val="000000"/>
+          <w:spacing w:val="-14"/>
+        </w:rPr>
+        <w:t>cript/D3, AJAX, and Leaflet</w:t>
+      </w:r>
+    </w:p>
+    <w:p>
+      <w:pPr>
+        <w:adjustRightInd w:val="0"/>
+        <w:spacing w:line="240" w:lineRule="exact"/>
+        <w:ind w:left="720" w:firstLine="720"/>
+        <w:rPr>
+          <w:rFonts w:ascii="Verdana" w:hAnsi="Verdana" w:cs="Arial"/>
+          <w:color w:val="000000"/>
+          <w:spacing w:val="-14"/>
+        </w:rPr>
+      </w:pPr>
+      <w:proofErr w:type="spellStart"/>
+      <w:r>
+        <w:rPr>
+          <w:rFonts w:ascii="Verdana" w:hAnsi="Verdana" w:cs="Arial"/>
+          <w:bCs/>
+          <w:i/>
+          <w:color w:val="000000"/>
+          <w:spacing w:val="-11"/>
+        </w:rPr>
+        <w:t>StemGenex</w:t>
+      </w:r>
+      <w:proofErr w:type="spellEnd"/>
+      <w:r>
+        <w:rPr>
+          <w:rFonts w:ascii="Verdana" w:hAnsi="Verdana" w:cs="Arial"/>
+          <w:bCs/>
+          <w:i/>
+          <w:color w:val="000000"/>
+          <w:spacing w:val="-11"/>
+        </w:rPr>
+        <w:t>, Inc. – San Diego, CA</w:t>
+      </w:r>
+    </w:p>
+    <w:p>
+      <w:pPr>
+        <w:adjustRightInd w:val="0"/>
+        <w:spacing w:line="220" w:lineRule="exact"/>
+        <w:ind w:left="1440"/>
+        <w:rPr>
+          <w:rFonts w:ascii="Verdana" w:hAnsi="Verdana" w:cs="Arial"/>
+          <w:b/>
+          <w:bCs/>
+          <w:color w:val="000000"/>
+          <w:spacing w:val="-11"/>
+        </w:rPr>
+      </w:pPr>
+      <w:r>
+        <w:rPr>
+          <w:rFonts w:ascii="Verdana" w:hAnsi="Verdana" w:cs="Arial"/>
+          <w:b/>
+          <w:color w:val="000000"/>
+          <w:spacing w:val="-11"/>
+        </w:rPr>
+        <w:t>Dec</w:t>
+      </w:r>
+      <w:r>
+        <w:rPr>
+          <w:rFonts w:ascii="Verdana" w:hAnsi="Verdana" w:cs="Arial"/>
+          <w:b/>
+          <w:color w:val="000000"/>
+          <w:spacing w:val="-11"/>
+        </w:rPr>
+        <w:t xml:space="preserve">, 2016 – </w:t>
+      </w:r>
+      <w:r>
+        <w:rPr>
+          <w:rFonts w:ascii="Verdana" w:hAnsi="Verdana" w:cs="Arial"/>
+          <w:b/>
+          <w:color w:val="000000"/>
+          <w:spacing w:val="-11"/>
+        </w:rPr>
+        <w:t>Oct</w:t>
+      </w:r>
+      <w:r>
+        <w:rPr>
+          <w:rFonts w:ascii="Verdana" w:hAnsi="Verdana" w:cs="Arial"/>
+          <w:b/>
+          <w:color w:val="000000"/>
+          <w:spacing w:val="-11"/>
+        </w:rPr>
+        <w:t>, 201</w:t>
+      </w:r>
+      <w:r>
+        <w:rPr>
+          <w:rFonts w:ascii="Verdana" w:hAnsi="Verdana" w:cs="Arial"/>
+          <w:b/>
+          <w:color w:val="000000"/>
+          <w:spacing w:val="-11"/>
+        </w:rPr>
+        <w:t>8</w:t>
+      </w:r>
+      <w:r>
+        <w:rPr>
+          <w:rFonts w:ascii="Verdana" w:hAnsi="Verdana" w:cs="Arial"/>
+          <w:b/>
+          <w:color w:val="000000"/>
+          <w:spacing w:val="-11"/>
+        </w:rPr>
+        <w:t>:</w:t>
+      </w:r>
+      <w:r>
+        <w:rPr>
+          <w:rFonts w:ascii="Verdana" w:hAnsi="Verdana" w:cs="Arial"/>
+          <w:b/>
+          <w:bCs/>
+          <w:color w:val="000000"/>
+          <w:spacing w:val="-11"/>
+        </w:rPr>
+        <w:t xml:space="preserve"> </w:t>
+      </w:r>
+      <w:r>
+        <w:rPr>
+          <w:rFonts w:ascii="Verdana" w:hAnsi="Verdana"/>
+          <w:b/>
+        </w:rPr>
+        <w:t>Data Specialist and Clinical Research Coordinator</w:t>
+      </w:r>
+    </w:p>
+    <w:p>
+      <w:pPr>
+        <w:pStyle w:val="ListParagraph"/>
+        <w:numPr>
+          <w:ilvl w:val="0"/>
+          <w:numId w:val="26"/>
+        </w:numPr>
+        <w:ind w:left="2070" w:hanging="270"/>
+        <w:rPr>
+          <w:rFonts w:ascii="Verdana" w:hAnsi="Verdana"/>
+        </w:rPr>
+      </w:pPr>
+      <w:r>
+        <w:rPr>
+          <w:rFonts w:ascii="Verdana" w:hAnsi="Verdana" w:cs="Arial"/>
+          <w:color w:val="000000"/>
+          <w:spacing w:val="-14"/>
+        </w:rPr>
+        <w:t>Patient advocacy responsibilities such as collecting data from patient charts, medical records, questionnaires, diagnostic tests, as well as coordinating and planning all aspects of travel for patients, including hotel and tr</w:t>
+      </w:r>
+      <w:r>
+        <w:rPr>
+          <w:rFonts w:ascii="Verdana" w:hAnsi="Verdana" w:cs="Arial"/>
+          <w:color w:val="000000"/>
+          <w:spacing w:val="-14"/>
+        </w:rPr>
+        <w:t>ansportat</w:t>
+      </w:r>
+      <w:r>
+        <w:rPr>
+          <w:rFonts w:ascii="Verdana" w:hAnsi="Verdana" w:cs="Arial"/>
+          <w:color w:val="000000"/>
+          <w:spacing w:val="-14"/>
+        </w:rPr>
+        <w:t>ion arrangements</w:t>
+      </w:r>
+    </w:p>
+    <w:p>
+      <w:pPr>
+        <w:pStyle w:val="ListParagraph"/>
+        <w:numPr>
+          <w:ilvl w:val="0"/>
+          <w:numId w:val="26"/>
+        </w:numPr>
+        <w:ind w:left="2070" w:hanging="270"/>
+        <w:rPr>
+          <w:rFonts w:ascii="Verdana" w:hAnsi="Verdana"/>
+        </w:rPr>
+      </w:pPr>
+      <w:r>
+        <w:rPr>
+          <w:rFonts w:ascii="Verdana" w:hAnsi="Verdana" w:cs="Arial"/>
+          <w:color w:val="000000"/>
+          <w:spacing w:val="-14"/>
+        </w:rPr>
+        <w:t xml:space="preserve">Clinical research responsibilities </w:t>
+      </w:r>
+      <w:bookmarkStart w:id="0" w:name="_GoBack"/>
+      <w:bookmarkEnd w:id="0"/>
+      <w:r>
+        <w:rPr>
+          <w:rFonts w:ascii="Verdana" w:hAnsi="Verdana" w:cs="Arial"/>
+          <w:color w:val="000000"/>
+          <w:spacing w:val="-14"/>
+        </w:rPr>
+        <w:t>such as conducting pre and post treatment assessments of patients through questionnaires, collecting, maintaining, and analyzing clinical research data, acting as liaison between research staff and third party organizations such as IRB and FDA</w:t>
+      </w:r>
+    </w:p>
+    <w:p>
+      <w:pPr>
+        <w:pStyle w:val="ListParagraph"/>
+        <w:numPr>
+          <w:ilvl w:val="0"/>
+          <w:numId w:val="26"/>
+        </w:numPr>
+        <w:ind w:left="2070" w:hanging="270"/>
+        <w:rPr>
+          <w:rFonts w:ascii="Verdana" w:hAnsi="Verdana"/>
+        </w:rPr>
+      </w:pPr>
+      <w:r>
+        <w:rPr>
+          <w:rFonts w:ascii="Verdana" w:hAnsi="Verdana" w:cs="Arial"/>
+          <w:color w:val="000000"/>
+          <w:spacing w:val="-14"/>
+        </w:rPr>
+        <w:t>Administrative responsibilities such as triaging of phone calls, communicating with patients, general office duties such as filing, copying, faxing, create spreadsheets/report, offering assistance to members of other teams when necessary</w:t>
+      </w:r>
+    </w:p>
+    <w:p>
+      <w:pPr>
+        <w:adjustRightInd w:val="0"/>
+        <w:spacing w:line="240" w:lineRule="exact"/>
+        <w:ind w:left="1440"/>
+        <w:rPr>
+          <w:rFonts w:ascii="Verdana" w:hAnsi="Verdana" w:cs="Arial"/>
+          <w:i/>
+          <w:color w:val="000000"/>
+          <w:spacing w:val="-11"/>
+        </w:rPr>
+      </w:pPr>
+      <w:r>
+        <w:rPr>
+          <w:rFonts w:ascii="Verdana" w:hAnsi="Verdana" w:cs="Arial"/>
+          <w:bCs/>
+          <w:i/>
+          <w:color w:val="000000"/>
+          <w:spacing w:val="-11"/>
+        </w:rPr>
+        <w:t>Pine House Café &amp; Tavern</w:t>
+      </w:r>
+      <w:r>
+        <w:rPr>
+          <w:rFonts w:ascii="Verdana" w:hAnsi="Verdana" w:cs="Arial"/>
+          <w:i/>
+          <w:color w:val="000000"/>
+          <w:spacing w:val="-11"/>
+        </w:rPr>
+        <w:t xml:space="preserve"> - Mount Laguna, CA                                 </w:t>
+      </w:r>
+    </w:p>
+    <w:p>
+      <w:pPr>
+        <w:adjustRightInd w:val="0"/>
+        <w:spacing w:line="220" w:lineRule="exact"/>
+        <w:ind w:left="1440"/>
+        <w:rPr>
+          <w:rFonts w:ascii="Verdana" w:hAnsi="Verdana" w:cs="Arial"/>
+          <w:b/>
+          <w:bCs/>
+          <w:color w:val="000000"/>
+          <w:spacing w:val="-11"/>
+        </w:rPr>
+      </w:pPr>
+      <w:r>
+        <w:rPr>
+          <w:rFonts w:ascii="Verdana" w:hAnsi="Verdana" w:cs="Arial"/>
+          <w:b/>
+          <w:bCs/>
+          <w:color w:val="000000"/>
+          <w:spacing w:val="-11"/>
+        </w:rPr>
         <w:t xml:space="preserve">      </w:t>
       </w:r>
       <w:r>
@@ -1967,7 +2567,25 @@
           <w:color w:val="000000"/>
           <w:spacing w:val="-11"/>
         </w:rPr>
-        <w:t>July, 2016 – Present:</w:t>
+        <w:t xml:space="preserve">July, 2016 – </w:t>
+      </w:r>
+      <w:r>
+        <w:rPr>
+          <w:rFonts w:ascii="Verdana" w:hAnsi="Verdana" w:cs="Arial"/>
+          <w:b/>
+          <w:color w:val="000000"/>
+          <w:spacing w:val="-11"/>
+        </w:rPr>
+        <w:t>June, 2017</w:t>
+      </w:r>
+      <w:r>
+        <w:rPr>
+          <w:rFonts w:ascii="Verdana" w:hAnsi="Verdana" w:cs="Arial"/>
+          <w:b/>
+          <w:color w:val="000000"/>
+          <w:spacing w:val="-11"/>
+        </w:rPr>
+        <w:t>:</w:t>
       </w:r>
       <w:r>
         <w:rPr>
@@ -2060,6 +2678,70 @@
     </w:p>
     <w:p>
       <w:pPr>
+        <w:tabs>
+          <w:tab w:val="left" w:pos="2250"/>
+        </w:tabs>
+        <w:adjustRightInd w:val="0"/>
+        <w:spacing w:line="240" w:lineRule="exact"/>
+        <w:rPr>
+          <w:rFonts w:ascii="Verdana" w:hAnsi="Verdana" w:cs="Arial"/>
+          <w:bCs/>
+          <w:i/>
+          <w:color w:val="000000"/>
+          <w:spacing w:val="-11"/>
+        </w:rPr>
+      </w:pPr>
+    </w:p>
+    <w:p>
+      <w:pPr>
+        <w:tabs>
+          <w:tab w:val="left" w:pos="2250"/>
+        </w:tabs>
+        <w:adjustRightInd w:val="0"/>
+        <w:spacing w:line="240" w:lineRule="exact"/>
+        <w:rPr>
+          <w:rFonts w:ascii="Verdana" w:hAnsi="Verdana" w:cs="Arial"/>
+          <w:bCs/>
+          <w:i/>
+          <w:color w:val="000000"/>
+          <w:spacing w:val="-11"/>
+        </w:rPr>
+      </w:pPr>
+    </w:p>
+    <w:p>
+      <w:pPr>
+        <w:tabs>
+          <w:tab w:val="left" w:pos="2250"/>
+        </w:tabs>
+        <w:adjustRightInd w:val="0"/>
+        <w:spacing w:line="240" w:lineRule="exact"/>
+        <w:rPr>
+          <w:rFonts w:ascii="Verdana" w:hAnsi="Verdana" w:cs="Arial"/>
+          <w:bCs/>
+          <w:i/>
+          <w:color w:val="000000"/>
+          <w:spacing w:val="-11"/>
+        </w:rPr>
+      </w:pPr>
+    </w:p>
+    <w:p>
+      <w:pPr>
+        <w:tabs>
+          <w:tab w:val="left" w:pos="2250"/>
+        </w:tabs>
+        <w:adjustRightInd w:val="0"/>
+        <w:spacing w:line="240" w:lineRule="exact"/>
+        <w:rPr>
+          <w:rFonts w:ascii="Verdana" w:hAnsi="Verdana" w:cs="Arial"/>
+          <w:bCs/>
+          <w:i/>
+          <w:color w:val="000000"/>
+          <w:spacing w:val="-11"/>
+        </w:rPr>
+      </w:pPr>
+    </w:p>
+    <w:p>
+      <w:pPr>
         <w:adjustRightInd w:val="0"/>
         <w:spacing w:line="240" w:lineRule="exact"/>
         <w:ind w:left="1440"/>
@@ -2078,6 +2760,7 @@
           <w:color w:val="000000"/>
           <w:spacing w:val="-11"/>
         </w:rPr>
+        <w:lastRenderedPageBreak/>
         <w:t>University of California, San Diego</w:t>
       </w:r>
       <w:r>
@@ -2120,7 +2803,25 @@
           <w:color w:val="000000"/>
           <w:spacing w:val="-11"/>
         </w:rPr>
-        <w:t>June, 2014 – June, 2016:</w:t>
+        <w:t>June, 201</w:t>
+      </w:r>
+      <w:r>
+        <w:rPr>
+          <w:rFonts w:ascii="Verdana" w:hAnsi="Verdana" w:cs="Arial"/>
+          <w:b/>
+          <w:color w:val="000000"/>
+          <w:spacing w:val="-11"/>
+        </w:rPr>
+        <w:t>3</w:t>
+      </w:r>
+      <w:r>
+        <w:rPr>
+          <w:rFonts w:ascii="Verdana" w:hAnsi="Verdana" w:cs="Arial"/>
+          <w:b/>
+          <w:color w:val="000000"/>
+          <w:spacing w:val="-11"/>
+        </w:rPr>
+        <w:t xml:space="preserve"> – June, 2016:</w:t>
       </w:r>
       <w:r>
         <w:rPr>
@@ -2152,7 +2853,7 @@
         </w:numPr>
         <w:adjustRightInd w:val="0"/>
         <w:spacing w:line="240" w:lineRule="exact"/>
-        <w:ind w:left="2070"/>
+        <w:ind w:left="2070" w:hanging="270"/>
         <w:rPr>
           <w:rFonts w:ascii="Verdana" w:hAnsi="Verdana" w:cs="Arial"/>
           <w:color w:val="000000"/>
@@ -2537,591 +3238,6 @@
         </w:rPr>
         <w:t xml:space="preserve"> with research team, school program leaders, and technology specialists throughout data collection process</w:t>
       </w:r>
-    </w:p>
-    <w:p>
-      <w:pPr>
-        <w:adjustRightInd w:val="0"/>
-        <w:spacing w:line="240" w:lineRule="exact"/>
-        <w:ind w:left="2160"/>
-        <w:rPr>
-          <w:rFonts w:ascii="Verdana" w:hAnsi="Verdana" w:cs="Arial"/>
-          <w:bCs/>
-          <w:color w:val="000000"/>
-          <w:spacing w:val="-11"/>
-        </w:rPr>
-      </w:pPr>
-    </w:p>
-    <w:p>
-      <w:pPr>
-        <w:adjustRightInd w:val="0"/>
-        <w:spacing w:line="240" w:lineRule="exact"/>
-        <w:ind w:left="2160"/>
-        <w:rPr>
-          <w:rFonts w:ascii="Verdana" w:hAnsi="Verdana" w:cs="Arial"/>
-          <w:bCs/>
-          <w:color w:val="000000"/>
-          <w:spacing w:val="-11"/>
-        </w:rPr>
-      </w:pPr>
-    </w:p>
-    <w:p>
-      <w:pPr>
-        <w:adjustRightInd w:val="0"/>
-        <w:spacing w:line="240" w:lineRule="exact"/>
-        <w:ind w:left="2160"/>
-        <w:rPr>
-          <w:rFonts w:ascii="Verdana" w:hAnsi="Verdana" w:cs="Arial"/>
-          <w:bCs/>
-          <w:color w:val="000000"/>
-          <w:spacing w:val="-11"/>
-        </w:rPr>
-      </w:pPr>
-    </w:p>
-    <w:p>
-      <w:pPr>
-        <w:adjustRightInd w:val="0"/>
-        <w:spacing w:line="240" w:lineRule="exact"/>
-        <w:ind w:left="720" w:firstLine="720"/>
-        <w:rPr>
-          <w:rFonts w:ascii="Verdana" w:hAnsi="Verdana" w:cs="Arial"/>
-          <w:i/>
-          <w:color w:val="000000"/>
-          <w:spacing w:val="-11"/>
-        </w:rPr>
-      </w:pPr>
-      <w:r>
-        <w:rPr>
-          <w:rFonts w:ascii="Verdana" w:hAnsi="Verdana" w:cs="Arial"/>
-          <w:bCs/>
-          <w:i/>
-          <w:color w:val="000000"/>
-          <w:spacing w:val="-11"/>
-        </w:rPr>
-        <w:lastRenderedPageBreak/>
-        <w:t>Sedona Staffing/ Covance Inc.</w:t>
-      </w:r>
-      <w:r>
-        <w:rPr>
-          <w:rFonts w:ascii="Verdana" w:hAnsi="Verdana" w:cs="Arial"/>
-          <w:i/>
-          <w:color w:val="000000"/>
-          <w:spacing w:val="-11"/>
-        </w:rPr>
-        <w:t xml:space="preserve"> - San Diego, CA                 </w:t>
-      </w:r>
-    </w:p>
-    <w:p>
-      <w:pPr>
-        <w:adjustRightInd w:val="0"/>
-        <w:spacing w:line="220" w:lineRule="exact"/>
-        <w:ind w:left="1440"/>
-        <w:rPr>
-          <w:rFonts w:ascii="Verdana" w:hAnsi="Verdana" w:cs="Arial"/>
-          <w:b/>
-          <w:bCs/>
-          <w:color w:val="000000"/>
-          <w:spacing w:val="-10"/>
-        </w:rPr>
-      </w:pPr>
-      <w:r>
-        <w:rPr>
-          <w:rFonts w:ascii="Verdana" w:hAnsi="Verdana" w:cs="Arial"/>
-          <w:b/>
-          <w:bCs/>
-          <w:color w:val="000000"/>
-          <w:spacing w:val="-10"/>
-        </w:rPr>
-        <w:t xml:space="preserve">     </w:t>
-      </w:r>
-      <w:r>
-        <w:rPr>
-          <w:rFonts w:ascii="Verdana" w:hAnsi="Verdana" w:cs="Arial"/>
-          <w:b/>
-          <w:color w:val="000000"/>
-          <w:spacing w:val="-11"/>
-        </w:rPr>
-        <w:t>June, 2010 – Feb</w:t>
-      </w:r>
-      <w:r>
-        <w:rPr>
-          <w:rFonts w:ascii="Verdana" w:hAnsi="Verdana" w:cs="Arial"/>
-          <w:b/>
-          <w:color w:val="000000"/>
-          <w:spacing w:val="-11"/>
-        </w:rPr>
-        <w:t>.</w:t>
-      </w:r>
-      <w:r>
-        <w:rPr>
-          <w:rFonts w:ascii="Verdana" w:hAnsi="Verdana" w:cs="Arial"/>
-          <w:b/>
-          <w:color w:val="000000"/>
-          <w:spacing w:val="-11"/>
-        </w:rPr>
-        <w:t>, 2011:</w:t>
-      </w:r>
-      <w:r>
-        <w:rPr>
-          <w:rFonts w:ascii="Verdana" w:hAnsi="Verdana" w:cs="Arial"/>
-          <w:b/>
-          <w:i/>
-          <w:color w:val="000000"/>
-          <w:spacing w:val="-11"/>
-        </w:rPr>
-        <w:t xml:space="preserve"> </w:t>
-      </w:r>
-      <w:r>
-        <w:rPr>
-          <w:rFonts w:ascii="Verdana" w:hAnsi="Verdana" w:cs="Arial"/>
-          <w:b/>
-          <w:bCs/>
-          <w:color w:val="000000"/>
-          <w:spacing w:val="-10"/>
-        </w:rPr>
-        <w:t>Program Specialist/ Custo</w:t>
-      </w:r>
-      <w:r>
-        <w:rPr>
-          <w:rFonts w:ascii="Verdana" w:hAnsi="Verdana" w:cs="Arial"/>
-          <w:b/>
-          <w:bCs/>
-          <w:color w:val="000000"/>
-          <w:spacing w:val="-10"/>
-        </w:rPr>
-        <w:t>mer Service Associate (Temp</w:t>
-      </w:r>
-      <w:r>
-        <w:rPr>
-          <w:rFonts w:ascii="Verdana" w:hAnsi="Verdana" w:cs="Arial"/>
-          <w:b/>
-          <w:bCs/>
-          <w:color w:val="000000"/>
-          <w:spacing w:val="-10"/>
-        </w:rPr>
-        <w:t>)</w:t>
-      </w:r>
-    </w:p>
-    <w:p>
-      <w:pPr>
-        <w:numPr>
-          <w:ilvl w:val="0"/>
-          <w:numId w:val="15"/>
-        </w:numPr>
-        <w:tabs>
-          <w:tab w:val="left" w:pos="810"/>
-        </w:tabs>
-        <w:adjustRightInd w:val="0"/>
-        <w:spacing w:line="260" w:lineRule="exact"/>
-        <w:ind w:left="2160"/>
-        <w:rPr>
-          <w:rFonts w:ascii="Verdana" w:hAnsi="Verdana" w:cs="Arial"/>
-          <w:color w:val="000000"/>
-          <w:spacing w:val="-13"/>
-        </w:rPr>
-      </w:pPr>
-      <w:r>
-        <w:rPr>
-          <w:rFonts w:ascii="Verdana" w:hAnsi="Verdana" w:cs="Arial"/>
-          <w:color w:val="000000"/>
-          <w:spacing w:val="-13"/>
-        </w:rPr>
-        <w:t xml:space="preserve">Representative for pharmaceutical company's Patient Assistant </w:t>
-      </w:r>
-      <w:r>
-        <w:rPr>
-          <w:rFonts w:ascii="Verdana" w:hAnsi="Verdana" w:cs="Arial"/>
-          <w:color w:val="000000"/>
-          <w:spacing w:val="-13"/>
-        </w:rPr>
-        <w:t>Programs (PAP's)</w:t>
-      </w:r>
-    </w:p>
-    <w:p>
-      <w:pPr>
-        <w:numPr>
-          <w:ilvl w:val="0"/>
-          <w:numId w:val="15"/>
-        </w:numPr>
-        <w:adjustRightInd w:val="0"/>
-        <w:spacing w:line="240" w:lineRule="exact"/>
-        <w:ind w:left="2160"/>
-        <w:rPr>
-          <w:rFonts w:ascii="Verdana" w:hAnsi="Verdana" w:cs="Arial"/>
-          <w:color w:val="000000"/>
-          <w:spacing w:val="-12"/>
-        </w:rPr>
-      </w:pPr>
-      <w:r>
-        <w:rPr>
-          <w:rFonts w:ascii="Verdana" w:hAnsi="Verdana" w:cs="Arial"/>
-          <w:color w:val="000000"/>
-          <w:spacing w:val="-12"/>
-        </w:rPr>
-        <w:t>Acted as liaison between patients and health insurance companies</w:t>
-      </w:r>
-      <w:r>
-        <w:rPr>
-          <w:rFonts w:ascii="Verdana" w:hAnsi="Verdana" w:cs="Arial"/>
-          <w:color w:val="000000"/>
-          <w:spacing w:val="-12"/>
-        </w:rPr>
-        <w:t xml:space="preserve">. </w:t>
-      </w:r>
-      <w:r>
-        <w:rPr>
-          <w:rFonts w:ascii="Verdana" w:hAnsi="Verdana" w:cs="Arial"/>
-          <w:color w:val="000000"/>
-          <w:spacing w:val="-14"/>
-        </w:rPr>
-        <w:t xml:space="preserve">Handled </w:t>
-      </w:r>
-    </w:p>
-    <w:p>
-      <w:pPr>
-        <w:adjustRightInd w:val="0"/>
-        <w:spacing w:line="240" w:lineRule="exact"/>
-        <w:ind w:left="2160"/>
-        <w:rPr>
-          <w:rFonts w:ascii="Verdana" w:hAnsi="Verdana" w:cs="Arial"/>
-          <w:color w:val="000000"/>
-          <w:spacing w:val="-18"/>
-        </w:rPr>
-      </w:pPr>
-      <w:proofErr w:type="gramStart"/>
-      <w:r>
-        <w:rPr>
-          <w:rFonts w:ascii="Verdana" w:hAnsi="Verdana" w:cs="Arial"/>
-          <w:color w:val="000000"/>
-          <w:spacing w:val="-14"/>
-        </w:rPr>
-        <w:t>every</w:t>
-      </w:r>
-      <w:proofErr w:type="gramEnd"/>
-      <w:r>
-        <w:rPr>
-          <w:rFonts w:ascii="Verdana" w:hAnsi="Verdana" w:cs="Arial"/>
-          <w:color w:val="000000"/>
-          <w:spacing w:val="-14"/>
-        </w:rPr>
-        <w:t xml:space="preserve"> aspect of patient files from reviewing and entering new applications, </w:t>
-      </w:r>
-      <w:r>
-        <w:rPr>
-          <w:rFonts w:ascii="Verdana" w:hAnsi="Verdana" w:cs="Arial"/>
-          <w:color w:val="000000"/>
-          <w:spacing w:val="-18"/>
-        </w:rPr>
-        <w:t xml:space="preserve">keeping </w:t>
-      </w:r>
-    </w:p>
-    <w:p>
-      <w:pPr>
-        <w:adjustRightInd w:val="0"/>
-        <w:spacing w:line="240" w:lineRule="exact"/>
-        <w:ind w:left="2160"/>
-        <w:rPr>
-          <w:rFonts w:ascii="Verdana" w:hAnsi="Verdana" w:cs="Arial"/>
-          <w:color w:val="000000"/>
-          <w:spacing w:val="-12"/>
-        </w:rPr>
-      </w:pPr>
-      <w:proofErr w:type="gramStart"/>
-      <w:r>
-        <w:rPr>
-          <w:rFonts w:ascii="Verdana" w:hAnsi="Verdana" w:cs="Arial"/>
-          <w:color w:val="000000"/>
-          <w:spacing w:val="-18"/>
-        </w:rPr>
-        <w:t>their</w:t>
-      </w:r>
-      <w:proofErr w:type="gramEnd"/>
-      <w:r>
-        <w:rPr>
-          <w:rFonts w:ascii="Verdana" w:hAnsi="Verdana" w:cs="Arial"/>
-          <w:color w:val="000000"/>
-          <w:spacing w:val="-18"/>
-        </w:rPr>
-        <w:t xml:space="preserve"> file current and ensuring proper documentation present, maintaining </w:t>
-      </w:r>
-      <w:r>
-        <w:rPr>
-          <w:rFonts w:ascii="Verdana" w:hAnsi="Verdana" w:cs="Arial"/>
-          <w:color w:val="000000"/>
-          <w:spacing w:val="-17"/>
-        </w:rPr>
-        <w:t>contact with the patient and their insurance company throughout the entire process</w:t>
-      </w:r>
-    </w:p>
-    <w:p>
-      <w:pPr>
-        <w:adjustRightInd w:val="0"/>
-        <w:spacing w:line="240" w:lineRule="exact"/>
-        <w:ind w:left="720" w:firstLine="720"/>
-        <w:rPr>
-          <w:rFonts w:ascii="Verdana" w:hAnsi="Verdana" w:cs="Arial"/>
-          <w:color w:val="000000"/>
-          <w:spacing w:val="-12"/>
-        </w:rPr>
-      </w:pPr>
-      <w:r>
-        <w:rPr>
-          <w:rFonts w:ascii="Verdana" w:hAnsi="Verdana" w:cs="Arial"/>
-          <w:bCs/>
-          <w:i/>
-          <w:color w:val="000000"/>
-          <w:spacing w:val="-13"/>
-        </w:rPr>
-        <w:t xml:space="preserve">Bonita Pet Hospital </w:t>
-      </w:r>
-      <w:r>
-        <w:rPr>
-          <w:rFonts w:ascii="Verdana" w:hAnsi="Verdana" w:cs="Arial"/>
-          <w:i/>
-          <w:color w:val="000000"/>
-          <w:spacing w:val="-13"/>
-        </w:rPr>
-        <w:t>-</w:t>
-      </w:r>
-      <w:r>
-        <w:rPr>
-          <w:rFonts w:ascii="Verdana" w:hAnsi="Verdana" w:cs="Arial"/>
-          <w:bCs/>
-          <w:i/>
-          <w:color w:val="000000"/>
-          <w:spacing w:val="-13"/>
-        </w:rPr>
-        <w:t xml:space="preserve"> </w:t>
-      </w:r>
-      <w:r>
-        <w:rPr>
-          <w:rFonts w:ascii="Verdana" w:hAnsi="Verdana" w:cs="Arial"/>
-          <w:i/>
-          <w:color w:val="000000"/>
-          <w:spacing w:val="-13"/>
-        </w:rPr>
-        <w:t xml:space="preserve">Bonita, CA   </w:t>
-      </w:r>
-      <w:r>
-        <w:rPr>
-          <w:rFonts w:ascii="Verdana" w:hAnsi="Verdana" w:cs="Arial"/>
-          <w:i/>
-          <w:color w:val="000000"/>
-          <w:spacing w:val="-13"/>
-        </w:rPr>
-        <w:tab/>
-      </w:r>
-      <w:r>
-        <w:rPr>
-          <w:rFonts w:ascii="Verdana" w:hAnsi="Verdana" w:cs="Arial"/>
-          <w:i/>
-          <w:color w:val="000000"/>
-          <w:spacing w:val="-13"/>
-        </w:rPr>
-        <w:tab/>
-      </w:r>
-    </w:p>
-    <w:p>
-      <w:pPr>
-        <w:adjustRightInd w:val="0"/>
-        <w:spacing w:line="240" w:lineRule="exact"/>
-        <w:ind w:left="1440"/>
-        <w:rPr>
-          <w:rFonts w:ascii="Verdana" w:hAnsi="Verdana" w:cs="Arial"/>
-          <w:b/>
-          <w:bCs/>
-          <w:color w:val="000000"/>
-          <w:spacing w:val="-10"/>
-        </w:rPr>
-      </w:pPr>
-      <w:r>
-        <w:rPr>
-          <w:rFonts w:ascii="Verdana" w:hAnsi="Verdana" w:cs="Arial"/>
-          <w:b/>
-          <w:bCs/>
-          <w:color w:val="000000"/>
-          <w:spacing w:val="-10"/>
-        </w:rPr>
-        <w:t xml:space="preserve">      </w:t>
-      </w:r>
-      <w:r>
-        <w:rPr>
-          <w:rFonts w:ascii="Verdana" w:hAnsi="Verdana" w:cs="Arial"/>
-          <w:b/>
-          <w:color w:val="000000"/>
-          <w:spacing w:val="-13"/>
-        </w:rPr>
-        <w:t>Nov., 2007 – June, 2009:</w:t>
-      </w:r>
-      <w:r>
-        <w:rPr>
-          <w:rFonts w:ascii="Verdana" w:hAnsi="Verdana" w:cs="Arial"/>
-          <w:b/>
-          <w:i/>
-          <w:color w:val="000000"/>
-          <w:spacing w:val="-13"/>
-        </w:rPr>
-        <w:t xml:space="preserve"> </w:t>
-      </w:r>
-      <w:r>
-        <w:rPr>
-          <w:rFonts w:ascii="Verdana" w:hAnsi="Verdana" w:cs="Arial"/>
-          <w:b/>
-          <w:bCs/>
-          <w:color w:val="000000"/>
-          <w:spacing w:val="-10"/>
-        </w:rPr>
-        <w:t xml:space="preserve">Veterinary Assistant/ </w:t>
-      </w:r>
-      <w:r>
-        <w:rPr>
-          <w:rFonts w:ascii="Verdana" w:hAnsi="Verdana" w:cs="Arial"/>
-          <w:b/>
-          <w:bCs/>
-          <w:color w:val="000000"/>
-          <w:spacing w:val="-10"/>
-        </w:rPr>
-        <w:t>Customer Service Representative</w:t>
-      </w:r>
-    </w:p>
-    <w:p>
-      <w:pPr>
-        <w:numPr>
-          <w:ilvl w:val="0"/>
-          <w:numId w:val="18"/>
-        </w:numPr>
-        <w:adjustRightInd w:val="0"/>
-        <w:spacing w:line="240" w:lineRule="exact"/>
-        <w:ind w:left="2160"/>
-        <w:rPr>
-          <w:rFonts w:ascii="Verdana" w:hAnsi="Verdana" w:cs="Arial"/>
-          <w:color w:val="000000"/>
-          <w:spacing w:val="-13"/>
-        </w:rPr>
-      </w:pPr>
-      <w:r>
-        <w:rPr>
-          <w:rFonts w:ascii="Verdana" w:hAnsi="Verdana" w:cs="Arial"/>
-          <w:color w:val="000000"/>
-          <w:spacing w:val="-13"/>
-        </w:rPr>
-        <w:t xml:space="preserve">Responsibilities included all office duties necessary to maintain office </w:t>
-      </w:r>
-      <w:r>
-        <w:rPr>
-          <w:rFonts w:ascii="Verdana" w:hAnsi="Verdana" w:cs="Arial"/>
-          <w:color w:val="000000"/>
-          <w:spacing w:val="-13"/>
-        </w:rPr>
-        <w:t xml:space="preserve">and patient </w:t>
-      </w:r>
-      <w:r>
-        <w:rPr>
-          <w:rFonts w:ascii="Verdana" w:hAnsi="Verdana" w:cs="Arial"/>
-          <w:color w:val="000000"/>
-          <w:spacing w:val="-16"/>
-        </w:rPr>
-        <w:t>flow; handling multiple phone lines, scheduling appointments, maintenance of medical records, handling finances including creation and pre</w:t>
-      </w:r>
-      <w:r>
-        <w:rPr>
-          <w:rFonts w:ascii="Verdana" w:hAnsi="Verdana" w:cs="Arial"/>
-          <w:color w:val="000000"/>
-          <w:spacing w:val="-16"/>
-        </w:rPr>
-        <w:t>sentation of itemized estimates, f</w:t>
-      </w:r>
-      <w:r>
-        <w:rPr>
-          <w:rFonts w:ascii="Verdana" w:hAnsi="Verdana" w:cs="Arial"/>
-          <w:color w:val="000000"/>
-          <w:spacing w:val="-14"/>
-        </w:rPr>
-        <w:t xml:space="preserve">illing medications </w:t>
-      </w:r>
-    </w:p>
-    <w:p>
-      <w:pPr>
-        <w:numPr>
-          <w:ilvl w:val="0"/>
-          <w:numId w:val="18"/>
-        </w:numPr>
-        <w:adjustRightInd w:val="0"/>
-        <w:spacing w:line="240" w:lineRule="exact"/>
-        <w:ind w:left="2160"/>
-        <w:rPr>
-          <w:rFonts w:ascii="Verdana" w:hAnsi="Verdana" w:cs="Arial"/>
-          <w:color w:val="000000"/>
-          <w:spacing w:val="-13"/>
-        </w:rPr>
-      </w:pPr>
-      <w:r>
-        <w:rPr>
-          <w:rFonts w:ascii="Verdana" w:hAnsi="Verdana" w:cs="Arial"/>
-          <w:color w:val="000000"/>
-          <w:spacing w:val="-14"/>
-        </w:rPr>
-        <w:t>Maintaining c</w:t>
-      </w:r>
-      <w:r>
-        <w:rPr>
-          <w:rFonts w:ascii="Verdana" w:hAnsi="Verdana" w:cs="Arial"/>
-          <w:color w:val="000000"/>
-          <w:spacing w:val="-14"/>
-        </w:rPr>
-        <w:t xml:space="preserve">lose working relationship with Veterinarians to handle cases </w:t>
-      </w:r>
-      <w:r>
-        <w:rPr>
-          <w:rFonts w:ascii="Verdana" w:hAnsi="Verdana" w:cs="Arial"/>
-          <w:color w:val="000000"/>
-          <w:spacing w:val="-14"/>
-        </w:rPr>
-        <w:t>and training</w:t>
-      </w:r>
-    </w:p>
-    <w:p>
-      <w:pPr>
-        <w:adjustRightInd w:val="0"/>
-        <w:spacing w:line="240" w:lineRule="exact"/>
-        <w:ind w:left="2160"/>
-        <w:rPr>
-          <w:rFonts w:ascii="Verdana" w:hAnsi="Verdana" w:cs="Arial"/>
-          <w:color w:val="000000"/>
-          <w:spacing w:val="-13"/>
-        </w:rPr>
-      </w:pPr>
-      <w:proofErr w:type="gramStart"/>
-      <w:r>
-        <w:rPr>
-          <w:rFonts w:ascii="Verdana" w:hAnsi="Verdana" w:cs="Arial"/>
-          <w:color w:val="000000"/>
-          <w:spacing w:val="-14"/>
-        </w:rPr>
-        <w:t>incoming</w:t>
-      </w:r>
-      <w:proofErr w:type="gramEnd"/>
-      <w:r>
-        <w:rPr>
-          <w:rFonts w:ascii="Verdana" w:hAnsi="Verdana" w:cs="Arial"/>
-          <w:color w:val="000000"/>
-          <w:spacing w:val="-14"/>
-        </w:rPr>
-        <w:t xml:space="preserve"> employees</w:t>
-      </w:r>
-    </w:p>
-    <w:p>
-      <w:pPr>
-        <w:adjustRightInd w:val="0"/>
-        <w:spacing w:line="240" w:lineRule="exact"/>
-        <w:ind w:left="1440" w:firstLine="720"/>
-        <w:rPr>
-          <w:rFonts w:ascii="Verdana" w:hAnsi="Verdana" w:cs="Arial"/>
-          <w:b/>
-          <w:bCs/>
-          <w:color w:val="000000"/>
-          <w:spacing w:val="-18"/>
-        </w:rPr>
-      </w:pPr>
     </w:p>
     <w:p>
       <w:pPr>
@@ -3288,6 +3404,175 @@
           <w:color w:val="000000"/>
           <w:spacing w:val="-18"/>
         </w:rPr>
+        <w:t xml:space="preserve">           2019</w:t>
+      </w:r>
+      <w:r>
+        <w:rPr>
+          <w:rFonts w:ascii="Verdana" w:hAnsi="Verdana" w:cs="Arial"/>
+          <w:b/>
+          <w:bCs/>
+          <w:color w:val="000000"/>
+          <w:spacing w:val="-7"/>
+        </w:rPr>
+        <w:t xml:space="preserve"> </w:t>
+      </w:r>
+      <w:r>
+        <w:rPr>
+          <w:rFonts w:ascii="Verdana" w:hAnsi="Verdana" w:cs="Arial"/>
+          <w:b/>
+          <w:bCs/>
+          <w:color w:val="000000"/>
+          <w:spacing w:val="-7"/>
+        </w:rPr>
+        <w:tab/>
+      </w:r>
+      <w:r>
+        <w:rPr>
+          <w:rFonts w:ascii="Verdana" w:hAnsi="Verdana" w:cs="Arial"/>
+          <w:b/>
+          <w:bCs/>
+          <w:color w:val="000000"/>
+          <w:spacing w:val="-7"/>
+        </w:rPr>
+        <w:t xml:space="preserve">Data Science </w:t>
+      </w:r>
+      <w:proofErr w:type="spellStart"/>
+      <w:r>
+        <w:rPr>
+          <w:rFonts w:ascii="Verdana" w:hAnsi="Verdana" w:cs="Arial"/>
+          <w:b/>
+          <w:bCs/>
+          <w:color w:val="000000"/>
+          <w:spacing w:val="-7"/>
+        </w:rPr>
+        <w:t>Bootcamp</w:t>
+      </w:r>
+      <w:proofErr w:type="spellEnd"/>
+    </w:p>
+    <w:p>
+      <w:pPr>
+        <w:adjustRightInd w:val="0"/>
+        <w:spacing w:line="240" w:lineRule="exact"/>
+        <w:ind w:left="1440" w:firstLine="720"/>
+        <w:rPr>
+          <w:rFonts w:ascii="Verdana" w:hAnsi="Verdana" w:cs="Arial"/>
+          <w:bCs/>
+          <w:i/>
+          <w:color w:val="000000"/>
+          <w:spacing w:val="-7"/>
+        </w:rPr>
+      </w:pPr>
+      <w:r>
+        <w:rPr>
+          <w:rFonts w:ascii="Verdana" w:hAnsi="Verdana" w:cs="Arial"/>
+          <w:b/>
+          <w:bCs/>
+          <w:color w:val="000000"/>
+          <w:spacing w:val="-7"/>
+        </w:rPr>
+        <w:tab/>
+      </w:r>
+      <w:r>
+        <w:rPr>
+          <w:rFonts w:ascii="Verdana" w:hAnsi="Verdana" w:cs="Arial"/>
+          <w:b/>
+          <w:bCs/>
+          <w:color w:val="000000"/>
+          <w:spacing w:val="-7"/>
+        </w:rPr>
+        <w:tab/>
+      </w:r>
+      <w:r>
+        <w:rPr>
+          <w:rFonts w:ascii="Verdana" w:hAnsi="Verdana" w:cs="Arial"/>
+          <w:bCs/>
+          <w:i/>
+          <w:color w:val="000000"/>
+          <w:spacing w:val="-7"/>
+        </w:rPr>
+        <w:t>University of California, San Diego</w:t>
+      </w:r>
+      <w:r>
+        <w:rPr>
+          <w:rFonts w:ascii="Verdana" w:hAnsi="Verdana" w:cs="Arial"/>
+          <w:bCs/>
+          <w:i/>
+          <w:color w:val="000000"/>
+          <w:spacing w:val="-7"/>
+        </w:rPr>
+        <w:t xml:space="preserve"> -</w:t>
+      </w:r>
+      <w:r>
+        <w:rPr>
+          <w:rFonts w:ascii="Verdana" w:hAnsi="Verdana" w:cs="Arial"/>
+          <w:bCs/>
+          <w:i/>
+          <w:color w:val="000000"/>
+          <w:spacing w:val="-7"/>
+        </w:rPr>
+        <w:t xml:space="preserve"> Extension </w:t>
+      </w:r>
+    </w:p>
+    <w:p>
+      <w:pPr>
+        <w:adjustRightInd w:val="0"/>
+        <w:spacing w:line="240" w:lineRule="exact"/>
+        <w:rPr>
+          <w:rFonts w:ascii="Verdana" w:hAnsi="Verdana" w:cs="Arial"/>
+          <w:b/>
+          <w:bCs/>
+          <w:color w:val="000000"/>
+          <w:spacing w:val="-7"/>
+        </w:rPr>
+      </w:pPr>
+      <w:r>
+        <w:rPr>
+          <w:rFonts w:ascii="Verdana" w:hAnsi="Verdana" w:cs="Arial"/>
+          <w:b/>
+          <w:bCs/>
+          <w:color w:val="000000"/>
+          <w:spacing w:val="-18"/>
+        </w:rPr>
+        <w:t xml:space="preserve"> </w:t>
+      </w:r>
+      <w:r>
+        <w:rPr>
+          <w:rFonts w:ascii="Verdana" w:hAnsi="Verdana" w:cs="Arial"/>
+          <w:b/>
+          <w:bCs/>
+          <w:color w:val="000000"/>
+          <w:spacing w:val="-18"/>
+        </w:rPr>
+        <w:tab/>
+      </w:r>
+      <w:r>
+        <w:rPr>
+          <w:rFonts w:ascii="Verdana" w:hAnsi="Verdana" w:cs="Arial"/>
+          <w:b/>
+          <w:bCs/>
+          <w:color w:val="000000"/>
+          <w:spacing w:val="-18"/>
+        </w:rPr>
+        <w:tab/>
+      </w:r>
+      <w:r>
+        <w:rPr>
+          <w:rFonts w:ascii="Verdana" w:hAnsi="Verdana" w:cs="Arial"/>
+          <w:b/>
+          <w:bCs/>
+          <w:color w:val="000000"/>
+          <w:spacing w:val="-18"/>
+        </w:rPr>
+        <w:tab/>
+      </w:r>
+      <w:r>
+        <w:rPr>
+          <w:rFonts w:ascii="Verdana" w:hAnsi="Verdana" w:cs="Arial"/>
+          <w:b/>
+          <w:bCs/>
+          <w:color w:val="000000"/>
+          <w:spacing w:val="-18"/>
+        </w:rPr>
         <w:t>2013-2016</w:t>
       </w:r>
       <w:r>
@@ -3308,7 +3593,7 @@
           <w:color w:val="000000"/>
           <w:spacing w:val="-7"/>
         </w:rPr>
-        <w:tab/>
+        <w:t xml:space="preserve">     </w:t>
       </w:r>
       <w:r>
         <w:rPr>
@@ -3690,18 +3975,6 @@
         </w:rPr>
         <w:t>Major GPA: 4.0</w:t>
       </w:r>
-    </w:p>
-    <w:p>
-      <w:pPr>
-        <w:adjustRightInd w:val="0"/>
-        <w:spacing w:line="240" w:lineRule="exact"/>
-        <w:ind w:left="2880" w:firstLine="720"/>
-        <w:rPr>
-          <w:rFonts w:ascii="Verdana" w:hAnsi="Verdana" w:cs="Arial"/>
-          <w:color w:val="000000"/>
-          <w:spacing w:val="-18"/>
-        </w:rPr>
-      </w:pPr>
     </w:p>
     <w:p>
       <w:pPr>
@@ -3814,10 +4087,10 @@
           <wp:anchor distT="0" distB="0" distL="114300" distR="114300" simplePos="0" relativeHeight="251715072" behindDoc="1" locked="0" layoutInCell="0" allowOverlap="1" wp14:anchorId="50B6BCD4" wp14:editId="0D76F293">
             <wp:simplePos x="0" y="0"/>
             <wp:positionH relativeFrom="margin">
-              <wp:posOffset>882650</wp:posOffset>
+              <wp:align>center</wp:align>
             </wp:positionH>
             <wp:positionV relativeFrom="page">
-              <wp:posOffset>5883910</wp:posOffset>
+              <wp:posOffset>6029996</wp:posOffset>
             </wp:positionV>
             <wp:extent cx="5969000" cy="38100"/>
             <wp:effectExtent l="0" t="0" r="0" b="0"/>
@@ -4577,19 +4850,6 @@
       <w:pPr>
         <w:adjustRightInd w:val="0"/>
         <w:spacing w:line="240" w:lineRule="exact"/>
-        <w:ind w:left="3600"/>
-        <w:rPr>
-          <w:rFonts w:ascii="Verdana" w:hAnsi="Verdana" w:cs="Arial"/>
-          <w:color w:val="000000"/>
-          <w:spacing w:val="-15"/>
-        </w:rPr>
-      </w:pPr>
-    </w:p>
-    <w:p>
-      <w:pPr>
-        <w:adjustRightInd w:val="0"/>
-        <w:spacing w:line="240" w:lineRule="exact"/>
-        <w:ind w:left="3600"/>
         <w:rPr>
           <w:rFonts w:ascii="Verdana" w:hAnsi="Verdana" w:cs="Arial"/>
           <w:color w:val="000000"/>
@@ -5943,7 +6203,37 @@
           <w:color w:val="000000"/>
           <w:spacing w:val="-8"/>
         </w:rPr>
-        <w:t xml:space="preserve">2014-Present </w:t>
+        <w:t xml:space="preserve">    </w:t>
+      </w:r>
+      <w:r>
+        <w:rPr>
+          <w:rFonts w:ascii="Verdana" w:hAnsi="Verdana" w:cs="Arial"/>
+          <w:b/>
+          <w:bCs/>
+          <w:color w:val="000000"/>
+          <w:spacing w:val="-8"/>
+        </w:rPr>
+        <w:t>2014-</w:t>
+      </w:r>
+      <w:r>
+        <w:rPr>
+          <w:rFonts w:ascii="Verdana" w:hAnsi="Verdana" w:cs="Arial"/>
+          <w:b/>
+          <w:bCs/>
+          <w:color w:val="000000"/>
+          <w:spacing w:val="-8"/>
+        </w:rPr>
+        <w:t>2016</w:t>
+      </w:r>
+      <w:r>
+        <w:rPr>
+          <w:rFonts w:ascii="Verdana" w:hAnsi="Verdana" w:cs="Arial"/>
+          <w:b/>
+          <w:bCs/>
+          <w:color w:val="000000"/>
+          <w:spacing w:val="-8"/>
+        </w:rPr>
+        <w:t xml:space="preserve"> </w:t>
       </w:r>
       <w:r>
         <w:rPr>
@@ -6650,8 +6940,12 @@
       <w:pPr>
         <w:adjustRightInd w:val="0"/>
         <w:spacing w:line="240" w:lineRule="exact"/>
-        <w:rPr>
-          <w:rFonts w:ascii="Verdana" w:hAnsi="Verdana"/>
+        <w:ind w:left="1440"/>
+        <w:rPr>
+          <w:rFonts w:ascii="Verdana" w:hAnsi="Verdana" w:cs="Arial"/>
+          <w:b/>
+          <w:bCs/>
+          <w:color w:val="000000"/>
           <w:spacing w:val="-14"/>
           <w:sz w:val="24"/>
           <w:szCs w:val="24"/>
@@ -8613,6 +8907,42 @@
         </w:rPr>
         <w:t>RAINING</w:t>
       </w:r>
+      <w:r>
+        <w:rPr>
+          <w:rFonts w:ascii="Verdana" w:hAnsi="Verdana" w:cs="Arial"/>
+          <w:b/>
+          <w:bCs/>
+          <w:color w:val="000000"/>
+          <w:spacing w:val="-17"/>
+          <w:sz w:val="18"/>
+          <w:szCs w:val="18"/>
+        </w:rPr>
+        <w:t>/</w:t>
+      </w:r>
+      <w:r>
+        <w:rPr>
+          <w:rFonts w:ascii="Verdana" w:hAnsi="Verdana" w:cs="Arial"/>
+          <w:b/>
+          <w:bCs/>
+          <w:color w:val="000000"/>
+          <w:spacing w:val="-17"/>
+          <w:sz w:val="24"/>
+          <w:szCs w:val="24"/>
+        </w:rPr>
+        <w:t>C</w:t>
+      </w:r>
+      <w:r>
+        <w:rPr>
+          <w:rFonts w:ascii="Verdana" w:hAnsi="Verdana" w:cs="Arial"/>
+          <w:b/>
+          <w:bCs/>
+          <w:color w:val="000000"/>
+          <w:spacing w:val="-17"/>
+          <w:sz w:val="18"/>
+          <w:szCs w:val="18"/>
+        </w:rPr>
+        <w:t>ERTIFICATES</w:t>
+      </w:r>
     </w:p>
     <w:p>
       <w:pPr>
@@ -8626,14 +8956,56 @@
           <w:spacing w:val="-17"/>
         </w:rPr>
       </w:pPr>
-    </w:p>
-    <w:p>
-      <w:pPr>
-        <w:adjustRightInd w:val="0"/>
-        <w:ind w:left="1440" w:firstLine="720"/>
-        <w:rPr>
-          <w:rFonts w:ascii="Verdana" w:hAnsi="Verdana" w:cs="Arial"/>
-          <w:b/>
+      <w:r>
+        <w:rPr>
+          <w:rFonts w:ascii="Verdana" w:hAnsi="Verdana" w:cs="Arial"/>
+          <w:b/>
+          <w:bCs/>
+          <w:color w:val="000000"/>
+          <w:spacing w:val="-17"/>
+        </w:rPr>
+        <w:t xml:space="preserve">         </w:t>
+      </w:r>
+    </w:p>
+    <w:p>
+      <w:pPr>
+        <w:adjustRightInd w:val="0"/>
+        <w:ind w:left="720" w:firstLine="720"/>
+        <w:rPr>
+          <w:rFonts w:ascii="Verdana" w:hAnsi="Verdana" w:cs="Arial"/>
+          <w:b/>
+          <w:bCs/>
+          <w:color w:val="000000"/>
+          <w:spacing w:val="-17"/>
+        </w:rPr>
+      </w:pPr>
+      <w:r>
+        <w:rPr>
+          <w:rFonts w:ascii="Verdana" w:hAnsi="Verdana" w:cs="Arial"/>
+          <w:b/>
+          <w:bCs/>
+          <w:color w:val="000000"/>
+          <w:spacing w:val="-17"/>
+        </w:rPr>
+        <w:t xml:space="preserve">         </w:t>
+      </w:r>
+      <w:r>
+        <w:rPr>
+          <w:rFonts w:ascii="Verdana" w:hAnsi="Verdana" w:cs="Arial"/>
+          <w:b/>
+          <w:bCs/>
+          <w:color w:val="000000"/>
+          <w:spacing w:val="-17"/>
+        </w:rPr>
+        <w:t>2018          Stericycle</w:t>
+      </w:r>
+    </w:p>
+    <w:p>
+      <w:pPr>
+        <w:adjustRightInd w:val="0"/>
+        <w:ind w:left="720" w:firstLine="720"/>
+        <w:rPr>
+          <w:rFonts w:ascii="Verdana" w:hAnsi="Verdana" w:cs="Arial"/>
           <w:bCs/>
           <w:color w:val="000000"/>
           <w:spacing w:val="-21"/>
@@ -8642,7 +9014,6 @@
       <w:r>
         <w:rPr>
           <w:rFonts w:ascii="Verdana" w:hAnsi="Verdana" w:cs="Arial"/>
-          <w:b/>
           <w:bCs/>
           <w:color w:val="000000"/>
           <w:spacing w:val="-21"/>
@@ -8652,7 +9023,6 @@
       <w:r>
         <w:rPr>
           <w:rFonts w:ascii="Verdana" w:hAnsi="Verdana" w:cs="Arial"/>
-          <w:b/>
           <w:bCs/>
           <w:color w:val="000000"/>
           <w:spacing w:val="-21"/>
@@ -8662,7 +9032,6 @@
       <w:r>
         <w:rPr>
           <w:rFonts w:ascii="Verdana" w:hAnsi="Verdana" w:cs="Arial"/>
-          <w:b/>
           <w:bCs/>
           <w:color w:val="000000"/>
           <w:spacing w:val="-21"/>
@@ -8672,11 +9041,146 @@
       <w:r>
         <w:rPr>
           <w:rFonts w:ascii="Verdana" w:hAnsi="Verdana" w:cs="Arial"/>
-          <w:b/>
           <w:bCs/>
           <w:color w:val="000000"/>
           <w:spacing w:val="-21"/>
         </w:rPr>
+        <w:t xml:space="preserve">                    </w:t>
+      </w:r>
+      <w:proofErr w:type="spellStart"/>
+      <w:r>
+        <w:rPr>
+          <w:rFonts w:ascii="Verdana" w:hAnsi="Verdana" w:cs="Arial"/>
+          <w:bCs/>
+          <w:color w:val="000000"/>
+          <w:spacing w:val="-21"/>
+        </w:rPr>
+        <w:t>Bloodborne</w:t>
+      </w:r>
+      <w:proofErr w:type="spellEnd"/>
+      <w:r>
+        <w:rPr>
+          <w:rFonts w:ascii="Verdana" w:hAnsi="Verdana" w:cs="Arial"/>
+          <w:bCs/>
+          <w:color w:val="000000"/>
+          <w:spacing w:val="-21"/>
+        </w:rPr>
+        <w:t xml:space="preserve"> Pathogens Training, OSHA compatible</w:t>
+      </w:r>
+    </w:p>
+    <w:p>
+      <w:pPr>
+        <w:adjustRightInd w:val="0"/>
+        <w:ind w:left="1440"/>
+        <w:rPr>
+          <w:rFonts w:ascii="Verdana" w:hAnsi="Verdana" w:cs="Arial"/>
+          <w:b/>
+          <w:bCs/>
+          <w:color w:val="000000"/>
+          <w:spacing w:val="-21"/>
+        </w:rPr>
+      </w:pPr>
+      <w:r>
+        <w:rPr>
+          <w:rFonts w:ascii="Verdana" w:hAnsi="Verdana" w:cs="Arial"/>
+          <w:b/>
+          <w:bCs/>
+          <w:color w:val="000000"/>
+          <w:spacing w:val="-21"/>
+        </w:rPr>
+        <w:t xml:space="preserve">          </w:t>
+      </w:r>
+      <w:r>
+        <w:rPr>
+          <w:rFonts w:ascii="Verdana" w:hAnsi="Verdana" w:cs="Arial"/>
+          <w:b/>
+          <w:bCs/>
+          <w:color w:val="000000"/>
+          <w:spacing w:val="-21"/>
+        </w:rPr>
+        <w:t>201</w:t>
+      </w:r>
+      <w:r>
+        <w:rPr>
+          <w:rFonts w:ascii="Verdana" w:hAnsi="Verdana" w:cs="Arial"/>
+          <w:b/>
+          <w:bCs/>
+          <w:color w:val="000000"/>
+          <w:spacing w:val="-21"/>
+        </w:rPr>
+        <w:t>7           National Institute of Health (NIH) CDM Module</w:t>
+      </w:r>
+    </w:p>
+    <w:p>
+      <w:pPr>
+        <w:adjustRightInd w:val="0"/>
+        <w:ind w:left="720" w:firstLine="720"/>
+        <w:rPr>
+          <w:rFonts w:ascii="Verdana" w:hAnsi="Verdana" w:cs="Arial"/>
+          <w:bCs/>
+          <w:color w:val="000000"/>
+          <w:spacing w:val="-21"/>
+        </w:rPr>
+      </w:pPr>
+      <w:r>
+        <w:rPr>
+          <w:rFonts w:ascii="Verdana" w:hAnsi="Verdana" w:cs="Arial"/>
+          <w:b/>
+          <w:bCs/>
+          <w:color w:val="000000"/>
+          <w:spacing w:val="-21"/>
+        </w:rPr>
+        <w:tab/>
+      </w:r>
+      <w:r>
+        <w:rPr>
+          <w:rFonts w:ascii="Verdana" w:hAnsi="Verdana" w:cs="Arial"/>
+          <w:b/>
+          <w:bCs/>
+          <w:color w:val="000000"/>
+          <w:spacing w:val="-21"/>
+        </w:rPr>
+        <w:tab/>
+      </w:r>
+      <w:r>
+        <w:rPr>
+          <w:rFonts w:ascii="Verdana" w:hAnsi="Verdana" w:cs="Arial"/>
+          <w:bCs/>
+          <w:color w:val="000000"/>
+          <w:spacing w:val="-21"/>
+        </w:rPr>
+        <w:t xml:space="preserve">Clinical Data Management Module in the Clinical Trial Orientation. </w:t>
+      </w:r>
+    </w:p>
+    <w:p>
+      <w:pPr>
+        <w:adjustRightInd w:val="0"/>
+        <w:ind w:left="720" w:firstLine="720"/>
+        <w:rPr>
+          <w:rFonts w:ascii="Verdana" w:hAnsi="Verdana" w:cs="Arial"/>
+          <w:b/>
+          <w:bCs/>
+          <w:color w:val="000000"/>
+          <w:spacing w:val="-21"/>
+        </w:rPr>
+      </w:pPr>
+      <w:r>
+        <w:rPr>
+          <w:rFonts w:ascii="Verdana" w:hAnsi="Verdana" w:cs="Arial"/>
+          <w:bCs/>
+          <w:color w:val="000000"/>
+          <w:spacing w:val="-21"/>
+        </w:rPr>
+        <w:t xml:space="preserve">          </w:t>
+      </w:r>
+      <w:r>
+        <w:rPr>
+          <w:rFonts w:ascii="Verdana" w:hAnsi="Verdana" w:cs="Arial"/>
+          <w:b/>
+          <w:bCs/>
+          <w:color w:val="000000"/>
+          <w:spacing w:val="-21"/>
+        </w:rPr>
         <w:t>2016</w:t>
       </w:r>
       <w:r>
@@ -8688,13 +9192,126 @@
           <w:spacing w:val="-21"/>
         </w:rPr>
         <w:tab/>
+      </w:r>
+      <w:r>
+        <w:rPr>
+          <w:rFonts w:ascii="Verdana" w:hAnsi="Verdana" w:cs="Arial"/>
+          <w:b/>
+          <w:bCs/>
+          <w:color w:val="000000"/>
+          <w:spacing w:val="-21"/>
+        </w:rPr>
+        <w:t>National Institute of Health (NIH)</w:t>
+      </w:r>
+      <w:r>
+        <w:rPr>
+          <w:rFonts w:ascii="Verdana" w:hAnsi="Verdana" w:cs="Arial"/>
+          <w:b/>
+          <w:bCs/>
+          <w:color w:val="000000"/>
+          <w:spacing w:val="-21"/>
+        </w:rPr>
+        <w:t xml:space="preserve"> Office of Extramural Research</w:t>
+      </w:r>
+    </w:p>
+    <w:p>
+      <w:pPr>
+        <w:adjustRightInd w:val="0"/>
+        <w:ind w:left="720" w:firstLine="720"/>
+        <w:rPr>
+          <w:rFonts w:ascii="Verdana" w:hAnsi="Verdana" w:cs="Arial"/>
+          <w:bCs/>
+          <w:color w:val="000000"/>
+          <w:spacing w:val="-21"/>
+        </w:rPr>
+      </w:pPr>
+      <w:r>
+        <w:rPr>
+          <w:rFonts w:ascii="Verdana" w:hAnsi="Verdana" w:cs="Arial"/>
+          <w:b/>
+          <w:bCs/>
+          <w:color w:val="000000"/>
+          <w:spacing w:val="-21"/>
+        </w:rPr>
+        <w:tab/>
+      </w:r>
+      <w:r>
+        <w:rPr>
+          <w:rFonts w:ascii="Verdana" w:hAnsi="Verdana" w:cs="Arial"/>
+          <w:b/>
+          <w:bCs/>
+          <w:color w:val="000000"/>
+          <w:spacing w:val="-21"/>
+        </w:rPr>
+        <w:tab/>
+      </w:r>
+      <w:r>
+        <w:rPr>
+          <w:rFonts w:ascii="Verdana" w:hAnsi="Verdana" w:cs="Arial"/>
+          <w:bCs/>
+          <w:color w:val="000000"/>
+          <w:spacing w:val="-21"/>
+        </w:rPr>
+        <w:t>Web-based training course on “Protecting Human Research Participants”</w:t>
+      </w:r>
+    </w:p>
+    <w:p>
+      <w:pPr>
+        <w:adjustRightInd w:val="0"/>
+        <w:ind w:firstLine="720"/>
+        <w:rPr>
+          <w:rFonts w:ascii="Verdana" w:hAnsi="Verdana" w:cs="Arial"/>
+          <w:b/>
+          <w:bCs/>
+          <w:color w:val="000000"/>
+          <w:spacing w:val="-21"/>
+        </w:rPr>
+      </w:pPr>
+      <w:r>
+        <w:rPr>
+          <w:rFonts w:ascii="Verdana" w:hAnsi="Verdana" w:cs="Arial"/>
+          <w:b/>
+          <w:bCs/>
+          <w:color w:val="000000"/>
+          <w:spacing w:val="-21"/>
+        </w:rPr>
+        <w:t xml:space="preserve">                         </w:t>
+      </w:r>
+      <w:r>
+        <w:rPr>
+          <w:rFonts w:ascii="Verdana" w:hAnsi="Verdana" w:cs="Arial"/>
+          <w:b/>
+          <w:bCs/>
+          <w:color w:val="000000"/>
+          <w:spacing w:val="-21"/>
+        </w:rPr>
+        <w:t>2016</w:t>
+      </w:r>
+      <w:r>
+        <w:rPr>
+          <w:rFonts w:ascii="Verdana" w:hAnsi="Verdana" w:cs="Arial"/>
+          <w:b/>
+          <w:bCs/>
+          <w:color w:val="000000"/>
+          <w:spacing w:val="-21"/>
+        </w:rPr>
+        <w:t xml:space="preserve">           </w:t>
+      </w:r>
+      <w:r>
+        <w:rPr>
+          <w:rFonts w:ascii="Verdana" w:hAnsi="Verdana" w:cs="Arial"/>
+          <w:b/>
+          <w:bCs/>
+          <w:color w:val="000000"/>
+          <w:spacing w:val="-21"/>
+        </w:rPr>
         <w:t>Software Carpentry Workshop</w:t>
       </w:r>
     </w:p>
     <w:p>
       <w:pPr>
         <w:adjustRightInd w:val="0"/>
-        <w:ind w:left="3600"/>
+        <w:ind w:left="2880"/>
         <w:rPr>
           <w:rFonts w:ascii="Verdana" w:hAnsi="Verdana" w:cs="Arial"/>
           <w:bCs/>
@@ -8705,7 +9322,6 @@
       <w:r>
         <w:rPr>
           <w:rFonts w:ascii="Verdana" w:hAnsi="Verdana" w:cs="Arial"/>
-          <w:b/>
           <w:bCs/>
           <w:color w:val="000000"/>
           <w:spacing w:val="-21"/>
@@ -8716,7 +9332,6 @@
       <w:r>
         <w:rPr>
           <w:rFonts w:ascii="Verdana" w:hAnsi="Verdana" w:cs="Arial"/>
-          <w:b/>
           <w:bCs/>
           <w:color w:val="000000"/>
           <w:spacing w:val="-21"/>
@@ -8727,12 +9342,11 @@
       <w:r>
         <w:rPr>
           <w:rFonts w:ascii="Verdana" w:hAnsi="Verdana" w:cs="Arial"/>
-          <w:b/>
           <w:bCs/>
           <w:color w:val="000000"/>
           <w:spacing w:val="-21"/>
         </w:rPr>
-        <w:t xml:space="preserve"> Shell - </w:t>
+        <w:t xml:space="preserve"> Shell, </w:t>
       </w:r>
       <w:r>
         <w:rPr>
@@ -8741,30 +9355,27 @@
           <w:color w:val="000000"/>
           <w:spacing w:val="-21"/>
         </w:rPr>
-        <w:t>Files and directories, history and tab completion, pipes and redirection, looping over files, creating and running shell scripts, finding elements</w:t>
-      </w:r>
-    </w:p>
-    <w:p>
-      <w:pPr>
-        <w:adjustRightInd w:val="0"/>
-        <w:ind w:left="3600"/>
+        <w:t>Programming in Python</w:t>
+      </w:r>
+      <w:r>
         <w:rPr>
           <w:rFonts w:ascii="Verdana" w:hAnsi="Verdana" w:cs="Arial"/>
           <w:bCs/>
           <w:color w:val="000000"/>
           <w:spacing w:val="-21"/>
         </w:rPr>
-      </w:pPr>
-      <w:r>
-        <w:rPr>
-          <w:rFonts w:ascii="Verdana" w:hAnsi="Verdana" w:cs="Arial"/>
-          <w:b/>
+        <w:t xml:space="preserve">, </w:t>
+      </w:r>
+      <w:r>
+        <w:rPr>
+          <w:rFonts w:ascii="Verdana" w:hAnsi="Verdana" w:cs="Arial"/>
           <w:bCs/>
           <w:color w:val="000000"/>
           <w:spacing w:val="-21"/>
         </w:rPr>
-        <w:t>Programming in Python</w:t>
-      </w:r>
+        <w:t xml:space="preserve">Version Control with </w:t>
+      </w:r>
+      <w:proofErr w:type="spellStart"/>
       <w:r>
         <w:rPr>
           <w:rFonts w:ascii="Verdana" w:hAnsi="Verdana" w:cs="Arial"/>
@@ -8772,8 +9383,9 @@
           <w:color w:val="000000"/>
           <w:spacing w:val="-21"/>
         </w:rPr>
-        <w:t xml:space="preserve"> - Using libraries, w</w:t>
-      </w:r>
+        <w:t>Git</w:t>
+      </w:r>
+      <w:proofErr w:type="spellEnd"/>
       <w:r>
         <w:rPr>
           <w:rFonts w:ascii="Verdana" w:hAnsi="Verdana" w:cs="Arial"/>
@@ -8781,169 +9393,7 @@
           <w:color w:val="000000"/>
           <w:spacing w:val="-21"/>
         </w:rPr>
-        <w:t>orking wit</w:t>
-      </w:r>
-      <w:r>
-        <w:rPr>
-          <w:rFonts w:ascii="Verdana" w:hAnsi="Verdana" w:cs="Arial"/>
-          <w:bCs/>
-          <w:color w:val="000000"/>
-          <w:spacing w:val="-21"/>
-        </w:rPr>
-        <w:t>h arrays, reading and plotting data, creating and using functions, loops and conditionals, defensive programming, u</w:t>
-      </w:r>
-      <w:r>
-        <w:rPr>
-          <w:rFonts w:ascii="Verdana" w:hAnsi="Verdana" w:cs="Arial"/>
-          <w:bCs/>
-          <w:color w:val="000000"/>
-          <w:spacing w:val="-21"/>
-        </w:rPr>
-        <w:t>sing Python from the command line</w:t>
-      </w:r>
-    </w:p>
-    <w:p>
-      <w:pPr>
-        <w:adjustRightInd w:val="0"/>
-        <w:ind w:left="3600"/>
-        <w:rPr>
-          <w:rFonts w:ascii="Verdana" w:hAnsi="Verdana" w:cs="Arial"/>
-          <w:bCs/>
-          <w:color w:val="000000"/>
-          <w:spacing w:val="-21"/>
-        </w:rPr>
-      </w:pPr>
-      <w:r>
-        <w:rPr>
-          <w:rFonts w:ascii="Verdana" w:hAnsi="Verdana" w:cs="Arial"/>
-          <w:b/>
-          <w:bCs/>
-          <w:color w:val="000000"/>
-          <w:spacing w:val="-21"/>
-        </w:rPr>
-        <w:t xml:space="preserve">Version Control with </w:t>
-      </w:r>
-      <w:proofErr w:type="spellStart"/>
-      <w:r>
-        <w:rPr>
-          <w:rFonts w:ascii="Verdana" w:hAnsi="Verdana" w:cs="Arial"/>
-          <w:b/>
-          <w:bCs/>
-          <w:color w:val="000000"/>
-          <w:spacing w:val="-21"/>
-        </w:rPr>
-        <w:t>Git</w:t>
-      </w:r>
-      <w:proofErr w:type="spellEnd"/>
-      <w:r>
-        <w:rPr>
-          <w:rFonts w:ascii="Verdana" w:hAnsi="Verdana" w:cs="Arial"/>
-          <w:b/>
-          <w:bCs/>
-          <w:color w:val="000000"/>
-          <w:spacing w:val="-21"/>
-        </w:rPr>
-        <w:t xml:space="preserve"> - </w:t>
-      </w:r>
-      <w:r>
-        <w:rPr>
-          <w:rFonts w:ascii="Verdana" w:hAnsi="Verdana" w:cs="Arial"/>
-          <w:bCs/>
-          <w:color w:val="000000"/>
-          <w:spacing w:val="-21"/>
-        </w:rPr>
-        <w:t>Creating a repository</w:t>
-      </w:r>
-      <w:r>
-        <w:rPr>
-          <w:rFonts w:ascii="Verdana" w:hAnsi="Verdana" w:cs="Arial"/>
-          <w:b/>
-          <w:bCs/>
-          <w:color w:val="000000"/>
-          <w:spacing w:val="-21"/>
-        </w:rPr>
-        <w:t xml:space="preserve">, </w:t>
-      </w:r>
-      <w:r>
-        <w:rPr>
-          <w:rFonts w:ascii="Verdana" w:hAnsi="Verdana" w:cs="Arial"/>
-          <w:bCs/>
-          <w:color w:val="000000"/>
-          <w:spacing w:val="-21"/>
-        </w:rPr>
-        <w:t>r</w:t>
-      </w:r>
-      <w:r>
-        <w:rPr>
-          <w:rFonts w:ascii="Verdana" w:hAnsi="Verdana" w:cs="Arial"/>
-          <w:bCs/>
-          <w:color w:val="000000"/>
-          <w:spacing w:val="-21"/>
-        </w:rPr>
-        <w:t xml:space="preserve">ecording changes to files: add, commit, </w:t>
-      </w:r>
-      <w:r>
-        <w:rPr>
-          <w:rFonts w:ascii="Verdana" w:hAnsi="Verdana" w:cs="Arial"/>
-          <w:bCs/>
-          <w:color w:val="000000"/>
-          <w:spacing w:val="-21"/>
-        </w:rPr>
-        <w:t>v</w:t>
-      </w:r>
-      <w:r>
-        <w:rPr>
-          <w:rFonts w:ascii="Verdana" w:hAnsi="Verdana" w:cs="Arial"/>
-          <w:bCs/>
-          <w:color w:val="000000"/>
-          <w:spacing w:val="-21"/>
-        </w:rPr>
-        <w:t>iewing changes</w:t>
-      </w:r>
-      <w:r>
-        <w:rPr>
-          <w:rFonts w:ascii="Verdana" w:hAnsi="Verdana" w:cs="Arial"/>
-          <w:bCs/>
-          <w:color w:val="000000"/>
-          <w:spacing w:val="-21"/>
-        </w:rPr>
-        <w:t>, ignoring files, w</w:t>
-      </w:r>
-      <w:r>
-        <w:rPr>
-          <w:rFonts w:ascii="Verdana" w:hAnsi="Verdana" w:cs="Arial"/>
-          <w:bCs/>
-          <w:color w:val="000000"/>
-          <w:spacing w:val="-21"/>
-        </w:rPr>
-        <w:t>orking on the web</w:t>
-      </w:r>
-      <w:r>
-        <w:rPr>
-          <w:rFonts w:ascii="Verdana" w:hAnsi="Verdana" w:cs="Arial"/>
-          <w:bCs/>
-          <w:color w:val="000000"/>
-          <w:spacing w:val="-21"/>
-        </w:rPr>
-        <w:t>, r</w:t>
-      </w:r>
-      <w:r>
-        <w:rPr>
-          <w:rFonts w:ascii="Verdana" w:hAnsi="Verdana" w:cs="Arial"/>
-          <w:bCs/>
-          <w:color w:val="000000"/>
-          <w:spacing w:val="-21"/>
-        </w:rPr>
-        <w:t>esolving conflicts, open licenses, w</w:t>
-      </w:r>
-      <w:r>
-        <w:rPr>
-          <w:rFonts w:ascii="Verdana" w:hAnsi="Verdana" w:cs="Arial"/>
-          <w:bCs/>
-          <w:color w:val="000000"/>
-          <w:spacing w:val="-21"/>
-        </w:rPr>
-        <w:t>here and why to host work</w:t>
+        <w:t xml:space="preserve"> </w:t>
       </w:r>
     </w:p>
     <w:p>
@@ -8952,7 +9402,7 @@
           <w:tab w:val="left" w:pos="3150"/>
         </w:tabs>
         <w:adjustRightInd w:val="0"/>
-        <w:ind w:left="2160"/>
+        <w:ind w:left="1440"/>
         <w:rPr>
           <w:rFonts w:ascii="Verdana" w:hAnsi="Verdana" w:cs="Arial"/>
           <w:b/>
@@ -8999,7 +9449,7 @@
           <w:color w:val="000000"/>
           <w:spacing w:val="-21"/>
         </w:rPr>
-        <w:tab/>
+        <w:t xml:space="preserve">      </w:t>
       </w:r>
       <w:r>
         <w:rPr>
@@ -9018,7 +9468,7 @@
           <w:tab w:val="left" w:pos="3600"/>
         </w:tabs>
         <w:adjustRightInd w:val="0"/>
-        <w:ind w:left="3600"/>
+        <w:ind w:left="2880"/>
         <w:rPr>
           <w:rFonts w:ascii="Verdana" w:hAnsi="Verdana" w:cs="Arial"/>
           <w:color w:val="000000"/>
@@ -9056,7 +9506,7 @@
 </file>
 
 <file path=word/endnotes.xml><?xml version="1.0" encoding="utf-8"?>
-<w:endnotes xmlns:wpc="http://schemas.microsoft.com/office/word/2010/wordprocessingCanvas" xmlns:mc="http://schemas.openxmlformats.org/markup-compatibility/2006" xmlns:o="urn:schemas-microsoft-com:office:office" xmlns:r="http://schemas.openxmlformats.org/officeDocument/2006/relationships" xmlns:m="http://schemas.openxmlformats.org/officeDocument/2006/math" xmlns:v="urn:schemas-microsoft-com:vml" xmlns:wp14="http://schemas.microsoft.com/office/word/2010/wordprocessingDrawing" xmlns:wp="http://schemas.openxmlformats.org/drawingml/2006/wordprocessingDrawing" xmlns:w10="urn:schemas-microsoft-com:office:word" xmlns:w="http://schemas.openxmlformats.org/wordprocessingml/2006/main" xmlns:w14="http://schemas.microsoft.com/office/word/2010/wordml" xmlns:w15="http://schemas.microsoft.com/office/word/2012/wordml" xmlns:wpg="http://schemas.microsoft.com/office/word/2010/wordprocessingGroup" xmlns:wpi="http://schemas.microsoft.com/office/word/2010/wordprocessingInk" xmlns:wne="http://schemas.microsoft.com/office/word/2006/wordml" xmlns:wps="http://schemas.microsoft.com/office/word/2010/wordprocessingShape" mc:Ignorable="w14 w15 wp14">
+<w:endnotes xmlns:wpc="http://schemas.microsoft.com/office/word/2010/wordprocessingCanvas" xmlns:cx="http://schemas.microsoft.com/office/drawing/2014/chartex" xmlns:cx1="http://schemas.microsoft.com/office/drawing/2015/9/8/chartex" xmlns:mc="http://schemas.openxmlformats.org/markup-compatibility/2006" xmlns:o="urn:schemas-microsoft-com:office:office" xmlns:r="http://schemas.openxmlformats.org/officeDocument/2006/relationships" xmlns:m="http://schemas.openxmlformats.org/officeDocument/2006/math" xmlns:v="urn:schemas-microsoft-com:vml" xmlns:wp14="http://schemas.microsoft.com/office/word/2010/wordprocessingDrawing" xmlns:wp="http://schemas.openxmlformats.org/drawingml/2006/wordprocessingDrawing" xmlns:w10="urn:schemas-microsoft-com:office:word" xmlns:w="http://schemas.openxmlformats.org/wordprocessingml/2006/main" xmlns:w14="http://schemas.microsoft.com/office/word/2010/wordml" xmlns:w15="http://schemas.microsoft.com/office/word/2012/wordml" xmlns:w16se="http://schemas.microsoft.com/office/word/2015/wordml/symex" xmlns:wpg="http://schemas.microsoft.com/office/word/2010/wordprocessingGroup" xmlns:wpi="http://schemas.microsoft.com/office/word/2010/wordprocessingInk" xmlns:wne="http://schemas.microsoft.com/office/word/2006/wordml" xmlns:wps="http://schemas.microsoft.com/office/word/2010/wordprocessingShape" mc:Ignorable="w14 w15 w16se wp14">
   <w:endnote w:type="separator" w:id="-1">
     <w:p>
       <w:r>
@@ -9075,7 +9525,7 @@
 </file>
 
 <file path=word/footnotes.xml><?xml version="1.0" encoding="utf-8"?>
-<w:footnotes xmlns:wpc="http://schemas.microsoft.com/office/word/2010/wordprocessingCanvas" xmlns:mc="http://schemas.openxmlformats.org/markup-compatibility/2006" xmlns:o="urn:schemas-microsoft-com:office:office" xmlns:r="http://schemas.openxmlformats.org/officeDocument/2006/relationships" xmlns:m="http://schemas.openxmlformats.org/officeDocument/2006/math" xmlns:v="urn:schemas-microsoft-com:vml" xmlns:wp14="http://schemas.microsoft.com/office/word/2010/wordprocessingDrawing" xmlns:wp="http://schemas.openxmlformats.org/drawingml/2006/wordprocessingDrawing" xmlns:w10="urn:schemas-microsoft-com:office:word" xmlns:w="http://schemas.openxmlformats.org/wordprocessingml/2006/main" xmlns:w14="http://schemas.microsoft.com/office/word/2010/wordml" xmlns:w15="http://schemas.microsoft.com/office/word/2012/wordml" xmlns:wpg="http://schemas.microsoft.com/office/word/2010/wordprocessingGroup" xmlns:wpi="http://schemas.microsoft.com/office/word/2010/wordprocessingInk" xmlns:wne="http://schemas.microsoft.com/office/word/2006/wordml" xmlns:wps="http://schemas.microsoft.com/office/word/2010/wordprocessingShape" mc:Ignorable="w14 w15 wp14">
+<w:footnotes xmlns:wpc="http://schemas.microsoft.com/office/word/2010/wordprocessingCanvas" xmlns:cx="http://schemas.microsoft.com/office/drawing/2014/chartex" xmlns:cx1="http://schemas.microsoft.com/office/drawing/2015/9/8/chartex" xmlns:mc="http://schemas.openxmlformats.org/markup-compatibility/2006" xmlns:o="urn:schemas-microsoft-com:office:office" xmlns:r="http://schemas.openxmlformats.org/officeDocument/2006/relationships" xmlns:m="http://schemas.openxmlformats.org/officeDocument/2006/math" xmlns:v="urn:schemas-microsoft-com:vml" xmlns:wp14="http://schemas.microsoft.com/office/word/2010/wordprocessingDrawing" xmlns:wp="http://schemas.openxmlformats.org/drawingml/2006/wordprocessingDrawing" xmlns:w10="urn:schemas-microsoft-com:office:word" xmlns:w="http://schemas.openxmlformats.org/wordprocessingml/2006/main" xmlns:w14="http://schemas.microsoft.com/office/word/2010/wordml" xmlns:w15="http://schemas.microsoft.com/office/word/2012/wordml" xmlns:w16se="http://schemas.microsoft.com/office/word/2015/wordml/symex" xmlns:wpg="http://schemas.microsoft.com/office/word/2010/wordprocessingGroup" xmlns:wpi="http://schemas.microsoft.com/office/word/2010/wordprocessingInk" xmlns:wne="http://schemas.microsoft.com/office/word/2006/wordml" xmlns:wps="http://schemas.microsoft.com/office/word/2010/wordprocessingShape" mc:Ignorable="w14 w15 w16se wp14">
   <w:footnote w:type="separator" w:id="-1">
     <w:p>
       <w:r>
@@ -9094,7 +9544,7 @@
 </file>
 
 <file path=word/header1.xml><?xml version="1.0" encoding="utf-8"?>
-<w:hdr xmlns:wpc="http://schemas.microsoft.com/office/word/2010/wordprocessingCanvas" xmlns:mc="http://schemas.openxmlformats.org/markup-compatibility/2006" xmlns:o="urn:schemas-microsoft-com:office:office" xmlns:r="http://schemas.openxmlformats.org/officeDocument/2006/relationships" xmlns:m="http://schemas.openxmlformats.org/officeDocument/2006/math" xmlns:v="urn:schemas-microsoft-com:vml" xmlns:wp14="http://schemas.microsoft.com/office/word/2010/wordprocessingDrawing" xmlns:wp="http://schemas.openxmlformats.org/drawingml/2006/wordprocessingDrawing" xmlns:w10="urn:schemas-microsoft-com:office:word" xmlns:w="http://schemas.openxmlformats.org/wordprocessingml/2006/main" xmlns:w14="http://schemas.microsoft.com/office/word/2010/wordml" xmlns:w15="http://schemas.microsoft.com/office/word/2012/wordml" xmlns:wpg="http://schemas.microsoft.com/office/word/2010/wordprocessingGroup" xmlns:wpi="http://schemas.microsoft.com/office/word/2010/wordprocessingInk" xmlns:wne="http://schemas.microsoft.com/office/word/2006/wordml" xmlns:wps="http://schemas.microsoft.com/office/word/2010/wordprocessingShape" mc:Ignorable="w14 w15 wp14">
+<w:hdr xmlns:wpc="http://schemas.microsoft.com/office/word/2010/wordprocessingCanvas" xmlns:cx="http://schemas.microsoft.com/office/drawing/2014/chartex" xmlns:cx1="http://schemas.microsoft.com/office/drawing/2015/9/8/chartex" xmlns:mc="http://schemas.openxmlformats.org/markup-compatibility/2006" xmlns:o="urn:schemas-microsoft-com:office:office" xmlns:r="http://schemas.openxmlformats.org/officeDocument/2006/relationships" xmlns:m="http://schemas.openxmlformats.org/officeDocument/2006/math" xmlns:v="urn:schemas-microsoft-com:vml" xmlns:wp14="http://schemas.microsoft.com/office/word/2010/wordprocessingDrawing" xmlns:wp="http://schemas.openxmlformats.org/drawingml/2006/wordprocessingDrawing" xmlns:w10="urn:schemas-microsoft-com:office:word" xmlns:w="http://schemas.openxmlformats.org/wordprocessingml/2006/main" xmlns:w14="http://schemas.microsoft.com/office/word/2010/wordml" xmlns:w15="http://schemas.microsoft.com/office/word/2012/wordml" xmlns:w16se="http://schemas.microsoft.com/office/word/2015/wordml/symex" xmlns:wpg="http://schemas.microsoft.com/office/word/2010/wordprocessingGroup" xmlns:wpi="http://schemas.microsoft.com/office/word/2010/wordprocessingInk" xmlns:wne="http://schemas.microsoft.com/office/word/2006/wordml" xmlns:wps="http://schemas.microsoft.com/office/word/2010/wordprocessingShape" mc:Ignorable="w14 w15 w16se wp14">
   <w:p>
     <w:pPr>
       <w:pStyle w:val="Header"/>
@@ -9167,7 +9617,7 @@
                               <w:noProof/>
                               <w:color w:val="FFFFFF" w:themeColor="background1"/>
                             </w:rPr>
-                            <w:t>1</w:t>
+                            <w:t>4</w:t>
                           </w:r>
                           <w:r>
                             <w:rPr>
@@ -9223,7 +9673,7 @@
                         <w:noProof/>
                         <w:color w:val="FFFFFF" w:themeColor="background1"/>
                       </w:rPr>
-                      <w:t>1</w:t>
+                      <w:t>4</w:t>
                     </w:r>
                     <w:r>
                       <w:rPr>
@@ -9369,17 +9819,7 @@
                               <w:color w:val="000000"/>
                               <w:spacing w:val="-17"/>
                             </w:rPr>
-                            <w:t xml:space="preserve">olly J. </w:t>
-                          </w:r>
-                          <w:proofErr w:type="gramStart"/>
-                          <w:r>
-                            <w:rPr>
-                              <w:rFonts w:ascii="Verdana" w:hAnsi="Verdana"/>
-                              <w:bCs/>
-                              <w:color w:val="000000"/>
-                              <w:spacing w:val="-17"/>
-                            </w:rPr>
-                            <w:t xml:space="preserve">Bergen </w:t>
+                            <w:t xml:space="preserve">olly J. Bergen </w:t>
                           </w:r>
                           <w:r>
                             <w:rPr>
@@ -9387,16 +9827,7 @@
                               <w:color w:val="000000"/>
                               <w:spacing w:val="-17"/>
                             </w:rPr>
-                            <w:t xml:space="preserve"> •</w:t>
-                          </w:r>
-                          <w:proofErr w:type="gramEnd"/>
-                          <w:r>
-                            <w:rPr>
-                              <w:rFonts w:ascii="Verdana" w:hAnsi="Verdana" w:cs="Arial"/>
-                              <w:color w:val="000000"/>
-                              <w:spacing w:val="-17"/>
-                            </w:rPr>
-                            <w:t xml:space="preserve"> </w:t>
+                            <w:t>•</w:t>
                           </w:r>
                           <w:r>
                             <w:rPr>
@@ -9421,7 +9852,15 @@
                               <w:color w:val="000000"/>
                               <w:spacing w:val="-17"/>
                             </w:rPr>
-                            <w:t xml:space="preserve"> • </w:t>
+                            <w:t xml:space="preserve"> </w:t>
+                          </w:r>
+                          <w:r>
+                            <w:rPr>
+                              <w:rFonts w:ascii="Verdana" w:hAnsi="Verdana" w:cs="Arial"/>
+                              <w:color w:val="000000"/>
+                              <w:spacing w:val="-17"/>
+                            </w:rPr>
+                            <w:t xml:space="preserve">• </w:t>
                           </w:r>
                           <w:r>
                             <w:rPr>
@@ -9528,17 +9967,7 @@
                         <w:color w:val="000000"/>
                         <w:spacing w:val="-17"/>
                       </w:rPr>
-                      <w:t xml:space="preserve">olly J. </w:t>
-                    </w:r>
-                    <w:proofErr w:type="gramStart"/>
-                    <w:r>
-                      <w:rPr>
-                        <w:rFonts w:ascii="Verdana" w:hAnsi="Verdana"/>
-                        <w:bCs/>
-                        <w:color w:val="000000"/>
-                        <w:spacing w:val="-17"/>
-                      </w:rPr>
-                      <w:t xml:space="preserve">Bergen </w:t>
+                      <w:t xml:space="preserve">olly J. Bergen </w:t>
                     </w:r>
                     <w:r>
                       <w:rPr>
@@ -9546,16 +9975,7 @@
                         <w:color w:val="000000"/>
                         <w:spacing w:val="-17"/>
                       </w:rPr>
-                      <w:t xml:space="preserve"> •</w:t>
-                    </w:r>
-                    <w:proofErr w:type="gramEnd"/>
-                    <w:r>
-                      <w:rPr>
-                        <w:rFonts w:ascii="Verdana" w:hAnsi="Verdana" w:cs="Arial"/>
-                        <w:color w:val="000000"/>
-                        <w:spacing w:val="-17"/>
-                      </w:rPr>
-                      <w:t xml:space="preserve"> </w:t>
+                      <w:t>•</w:t>
                     </w:r>
                     <w:r>
                       <w:rPr>
@@ -9580,7 +10000,15 @@
                         <w:color w:val="000000"/>
                         <w:spacing w:val="-17"/>
                       </w:rPr>
-                      <w:t xml:space="preserve"> • </w:t>
+                      <w:t xml:space="preserve"> </w:t>
+                    </w:r>
+                    <w:r>
+                      <w:rPr>
+                        <w:rFonts w:ascii="Verdana" w:hAnsi="Verdana" w:cs="Arial"/>
+                        <w:color w:val="000000"/>
+                        <w:spacing w:val="-17"/>
+                      </w:rPr>
+                      <w:t xml:space="preserve">• </w:t>
                     </w:r>
                     <w:r>
                       <w:rPr>
@@ -9617,8 +10045,121 @@
 </file>
 
 <file path=word/numbering.xml><?xml version="1.0" encoding="utf-8"?>
-<w:numbering xmlns:wpc="http://schemas.microsoft.com/office/word/2010/wordprocessingCanvas" xmlns:mc="http://schemas.openxmlformats.org/markup-compatibility/2006" xmlns:o="urn:schemas-microsoft-com:office:office" xmlns:r="http://schemas.openxmlformats.org/officeDocument/2006/relationships" xmlns:m="http://schemas.openxmlformats.org/officeDocument/2006/math" xmlns:v="urn:schemas-microsoft-com:vml" xmlns:wp14="http://schemas.microsoft.com/office/word/2010/wordprocessingDrawing" xmlns:wp="http://schemas.openxmlformats.org/drawingml/2006/wordprocessingDrawing" xmlns:w10="urn:schemas-microsoft-com:office:word" xmlns:w="http://schemas.openxmlformats.org/wordprocessingml/2006/main" xmlns:w14="http://schemas.microsoft.com/office/word/2010/wordml" xmlns:w15="http://schemas.microsoft.com/office/word/2012/wordml" xmlns:wpg="http://schemas.microsoft.com/office/word/2010/wordprocessingGroup" xmlns:wpi="http://schemas.microsoft.com/office/word/2010/wordprocessingInk" xmlns:wne="http://schemas.microsoft.com/office/word/2006/wordml" xmlns:wps="http://schemas.microsoft.com/office/word/2010/wordprocessingShape" mc:Ignorable="w14 w15 wp14">
+<w:numbering xmlns:wpc="http://schemas.microsoft.com/office/word/2010/wordprocessingCanvas" xmlns:cx="http://schemas.microsoft.com/office/drawing/2014/chartex" xmlns:cx1="http://schemas.microsoft.com/office/drawing/2015/9/8/chartex" xmlns:mc="http://schemas.openxmlformats.org/markup-compatibility/2006" xmlns:o="urn:schemas-microsoft-com:office:office" xmlns:r="http://schemas.openxmlformats.org/officeDocument/2006/relationships" xmlns:m="http://schemas.openxmlformats.org/officeDocument/2006/math" xmlns:v="urn:schemas-microsoft-com:vml" xmlns:wp14="http://schemas.microsoft.com/office/word/2010/wordprocessingDrawing" xmlns:wp="http://schemas.openxmlformats.org/drawingml/2006/wordprocessingDrawing" xmlns:w10="urn:schemas-microsoft-com:office:word" xmlns:w="http://schemas.openxmlformats.org/wordprocessingml/2006/main" xmlns:w14="http://schemas.microsoft.com/office/word/2010/wordml" xmlns:w15="http://schemas.microsoft.com/office/word/2012/wordml" xmlns:w16se="http://schemas.microsoft.com/office/word/2015/wordml/symex" xmlns:wpg="http://schemas.microsoft.com/office/word/2010/wordprocessingGroup" xmlns:wpi="http://schemas.microsoft.com/office/word/2010/wordprocessingInk" xmlns:wne="http://schemas.microsoft.com/office/word/2006/wordml" xmlns:wps="http://schemas.microsoft.com/office/word/2010/wordprocessingShape" mc:Ignorable="w14 w15 w16se wp14">
   <w:abstractNum w:abstractNumId="0" w15:restartNumberingAfterBreak="0">
+    <w:nsid w:val="01BE078B"/>
+    <w:multiLevelType w:val="hybridMultilevel"/>
+    <w:tmpl w:val="25220134"/>
+    <w:lvl w:ilvl="0" w:tplc="04090001">
+      <w:start w:val="1"/>
+      <w:numFmt w:val="bullet"/>
+      <w:lvlText w:val=""/>
+      <w:lvlJc w:val="left"/>
+      <w:pPr>
+        <w:ind w:left="720" w:hanging="360"/>
+      </w:pPr>
+      <w:rPr>
+        <w:rFonts w:ascii="Symbol" w:hAnsi="Symbol" w:hint="default"/>
+      </w:rPr>
+    </w:lvl>
+    <w:lvl w:ilvl="1" w:tplc="04090003" w:tentative="1">
+      <w:start w:val="1"/>
+      <w:numFmt w:val="bullet"/>
+      <w:lvlText w:val="o"/>
+      <w:lvlJc w:val="left"/>
+      <w:pPr>
+        <w:ind w:left="1440" w:hanging="360"/>
+      </w:pPr>
+      <w:rPr>
+        <w:rFonts w:ascii="Courier New" w:hAnsi="Courier New" w:cs="Courier New" w:hint="default"/>
+      </w:rPr>
+    </w:lvl>
+    <w:lvl w:ilvl="2" w:tplc="04090005" w:tentative="1">
+      <w:start w:val="1"/>
+      <w:numFmt w:val="bullet"/>
+      <w:lvlText w:val=""/>
+      <w:lvlJc w:val="left"/>
+      <w:pPr>
+        <w:ind w:left="2160" w:hanging="360"/>
+      </w:pPr>
+      <w:rPr>
+        <w:rFonts w:ascii="Wingdings" w:hAnsi="Wingdings" w:hint="default"/>
+      </w:rPr>
+    </w:lvl>
+    <w:lvl w:ilvl="3" w:tplc="04090001" w:tentative="1">
+      <w:start w:val="1"/>
+      <w:numFmt w:val="bullet"/>
+      <w:lvlText w:val=""/>
+      <w:lvlJc w:val="left"/>
+      <w:pPr>
+        <w:ind w:left="2880" w:hanging="360"/>
+      </w:pPr>
+      <w:rPr>
+        <w:rFonts w:ascii="Symbol" w:hAnsi="Symbol" w:hint="default"/>
+      </w:rPr>
+    </w:lvl>
+    <w:lvl w:ilvl="4" w:tplc="04090003" w:tentative="1">
+      <w:start w:val="1"/>
+      <w:numFmt w:val="bullet"/>
+      <w:lvlText w:val="o"/>
+      <w:lvlJc w:val="left"/>
+      <w:pPr>
+        <w:ind w:left="3600" w:hanging="360"/>
+      </w:pPr>
+      <w:rPr>
+        <w:rFonts w:ascii="Courier New" w:hAnsi="Courier New" w:cs="Courier New" w:hint="default"/>
+      </w:rPr>
+    </w:lvl>
+    <w:lvl w:ilvl="5" w:tplc="04090005" w:tentative="1">
+      <w:start w:val="1"/>
+      <w:numFmt w:val="bullet"/>
+      <w:lvlText w:val=""/>
+      <w:lvlJc w:val="left"/>
+      <w:pPr>
+        <w:ind w:left="4320" w:hanging="360"/>
+      </w:pPr>
+      <w:rPr>
+        <w:rFonts w:ascii="Wingdings" w:hAnsi="Wingdings" w:hint="default"/>
+      </w:rPr>
+    </w:lvl>
+    <w:lvl w:ilvl="6" w:tplc="04090001" w:tentative="1">
+      <w:start w:val="1"/>
+      <w:numFmt w:val="bullet"/>
+      <w:lvlText w:val=""/>
+      <w:lvlJc w:val="left"/>
+      <w:pPr>
+        <w:ind w:left="5040" w:hanging="360"/>
+      </w:pPr>
+      <w:rPr>
+        <w:rFonts w:ascii="Symbol" w:hAnsi="Symbol" w:hint="default"/>
+      </w:rPr>
+    </w:lvl>
+    <w:lvl w:ilvl="7" w:tplc="04090003" w:tentative="1">
+      <w:start w:val="1"/>
+      <w:numFmt w:val="bullet"/>
+      <w:lvlText w:val="o"/>
+      <w:lvlJc w:val="left"/>
+      <w:pPr>
+        <w:ind w:left="5760" w:hanging="360"/>
+      </w:pPr>
+      <w:rPr>
+        <w:rFonts w:ascii="Courier New" w:hAnsi="Courier New" w:cs="Courier New" w:hint="default"/>
+      </w:rPr>
+    </w:lvl>
+    <w:lvl w:ilvl="8" w:tplc="04090005" w:tentative="1">
+      <w:start w:val="1"/>
+      <w:numFmt w:val="bullet"/>
+      <w:lvlText w:val=""/>
+      <w:lvlJc w:val="left"/>
+      <w:pPr>
+        <w:ind w:left="6480" w:hanging="360"/>
+      </w:pPr>
+      <w:rPr>
+        <w:rFonts w:ascii="Wingdings" w:hAnsi="Wingdings" w:hint="default"/>
+      </w:rPr>
+    </w:lvl>
+  </w:abstractNum>
+  <w:abstractNum w:abstractNumId="1" w15:restartNumberingAfterBreak="0">
     <w:nsid w:val="0DF06548"/>
     <w:multiLevelType w:val="hybridMultilevel"/>
     <w:tmpl w:val="897E37A4"/>
@@ -9731,7 +10272,7 @@
       </w:rPr>
     </w:lvl>
   </w:abstractNum>
-  <w:abstractNum w:abstractNumId="1" w15:restartNumberingAfterBreak="0">
+  <w:abstractNum w:abstractNumId="2" w15:restartNumberingAfterBreak="0">
     <w:nsid w:val="0F5273FF"/>
     <w:multiLevelType w:val="hybridMultilevel"/>
     <w:tmpl w:val="B8AE6220"/>
@@ -9844,7 +10385,7 @@
       </w:rPr>
     </w:lvl>
   </w:abstractNum>
-  <w:abstractNum w:abstractNumId="2" w15:restartNumberingAfterBreak="0">
+  <w:abstractNum w:abstractNumId="3" w15:restartNumberingAfterBreak="0">
     <w:nsid w:val="10110EAD"/>
     <w:multiLevelType w:val="hybridMultilevel"/>
     <w:tmpl w:val="79008802"/>
@@ -9957,7 +10498,233 @@
       </w:rPr>
     </w:lvl>
   </w:abstractNum>
-  <w:abstractNum w:abstractNumId="3" w15:restartNumberingAfterBreak="0">
+  <w:abstractNum w:abstractNumId="4" w15:restartNumberingAfterBreak="0">
+    <w:nsid w:val="112850DC"/>
+    <w:multiLevelType w:val="hybridMultilevel"/>
+    <w:tmpl w:val="A27623B0"/>
+    <w:lvl w:ilvl="0" w:tplc="04090001">
+      <w:start w:val="1"/>
+      <w:numFmt w:val="bullet"/>
+      <w:lvlText w:val=""/>
+      <w:lvlJc w:val="left"/>
+      <w:pPr>
+        <w:ind w:left="2160" w:hanging="360"/>
+      </w:pPr>
+      <w:rPr>
+        <w:rFonts w:ascii="Symbol" w:hAnsi="Symbol" w:hint="default"/>
+      </w:rPr>
+    </w:lvl>
+    <w:lvl w:ilvl="1" w:tplc="04090003" w:tentative="1">
+      <w:start w:val="1"/>
+      <w:numFmt w:val="bullet"/>
+      <w:lvlText w:val="o"/>
+      <w:lvlJc w:val="left"/>
+      <w:pPr>
+        <w:ind w:left="2880" w:hanging="360"/>
+      </w:pPr>
+      <w:rPr>
+        <w:rFonts w:ascii="Courier New" w:hAnsi="Courier New" w:cs="Courier New" w:hint="default"/>
+      </w:rPr>
+    </w:lvl>
+    <w:lvl w:ilvl="2" w:tplc="04090005" w:tentative="1">
+      <w:start w:val="1"/>
+      <w:numFmt w:val="bullet"/>
+      <w:lvlText w:val=""/>
+      <w:lvlJc w:val="left"/>
+      <w:pPr>
+        <w:ind w:left="3600" w:hanging="360"/>
+      </w:pPr>
+      <w:rPr>
+        <w:rFonts w:ascii="Wingdings" w:hAnsi="Wingdings" w:hint="default"/>
+      </w:rPr>
+    </w:lvl>
+    <w:lvl w:ilvl="3" w:tplc="04090001" w:tentative="1">
+      <w:start w:val="1"/>
+      <w:numFmt w:val="bullet"/>
+      <w:lvlText w:val=""/>
+      <w:lvlJc w:val="left"/>
+      <w:pPr>
+        <w:ind w:left="4320" w:hanging="360"/>
+      </w:pPr>
+      <w:rPr>
+        <w:rFonts w:ascii="Symbol" w:hAnsi="Symbol" w:hint="default"/>
+      </w:rPr>
+    </w:lvl>
+    <w:lvl w:ilvl="4" w:tplc="04090003" w:tentative="1">
+      <w:start w:val="1"/>
+      <w:numFmt w:val="bullet"/>
+      <w:lvlText w:val="o"/>
+      <w:lvlJc w:val="left"/>
+      <w:pPr>
+        <w:ind w:left="5040" w:hanging="360"/>
+      </w:pPr>
+      <w:rPr>
+        <w:rFonts w:ascii="Courier New" w:hAnsi="Courier New" w:cs="Courier New" w:hint="default"/>
+      </w:rPr>
+    </w:lvl>
+    <w:lvl w:ilvl="5" w:tplc="04090005" w:tentative="1">
+      <w:start w:val="1"/>
+      <w:numFmt w:val="bullet"/>
+      <w:lvlText w:val=""/>
+      <w:lvlJc w:val="left"/>
+      <w:pPr>
+        <w:ind w:left="5760" w:hanging="360"/>
+      </w:pPr>
+      <w:rPr>
+        <w:rFonts w:ascii="Wingdings" w:hAnsi="Wingdings" w:hint="default"/>
+      </w:rPr>
+    </w:lvl>
+    <w:lvl w:ilvl="6" w:tplc="04090001" w:tentative="1">
+      <w:start w:val="1"/>
+      <w:numFmt w:val="bullet"/>
+      <w:lvlText w:val=""/>
+      <w:lvlJc w:val="left"/>
+      <w:pPr>
+        <w:ind w:left="6480" w:hanging="360"/>
+      </w:pPr>
+      <w:rPr>
+        <w:rFonts w:ascii="Symbol" w:hAnsi="Symbol" w:hint="default"/>
+      </w:rPr>
+    </w:lvl>
+    <w:lvl w:ilvl="7" w:tplc="04090003" w:tentative="1">
+      <w:start w:val="1"/>
+      <w:numFmt w:val="bullet"/>
+      <w:lvlText w:val="o"/>
+      <w:lvlJc w:val="left"/>
+      <w:pPr>
+        <w:ind w:left="7200" w:hanging="360"/>
+      </w:pPr>
+      <w:rPr>
+        <w:rFonts w:ascii="Courier New" w:hAnsi="Courier New" w:cs="Courier New" w:hint="default"/>
+      </w:rPr>
+    </w:lvl>
+    <w:lvl w:ilvl="8" w:tplc="04090005" w:tentative="1">
+      <w:start w:val="1"/>
+      <w:numFmt w:val="bullet"/>
+      <w:lvlText w:val=""/>
+      <w:lvlJc w:val="left"/>
+      <w:pPr>
+        <w:ind w:left="7920" w:hanging="360"/>
+      </w:pPr>
+      <w:rPr>
+        <w:rFonts w:ascii="Wingdings" w:hAnsi="Wingdings" w:hint="default"/>
+      </w:rPr>
+    </w:lvl>
+  </w:abstractNum>
+  <w:abstractNum w:abstractNumId="5" w15:restartNumberingAfterBreak="0">
+    <w:nsid w:val="18384B4E"/>
+    <w:multiLevelType w:val="hybridMultilevel"/>
+    <w:tmpl w:val="707E3362"/>
+    <w:lvl w:ilvl="0" w:tplc="04090001">
+      <w:start w:val="1"/>
+      <w:numFmt w:val="bullet"/>
+      <w:lvlText w:val=""/>
+      <w:lvlJc w:val="left"/>
+      <w:pPr>
+        <w:ind w:left="2160" w:hanging="360"/>
+      </w:pPr>
+      <w:rPr>
+        <w:rFonts w:ascii="Symbol" w:hAnsi="Symbol" w:hint="default"/>
+      </w:rPr>
+    </w:lvl>
+    <w:lvl w:ilvl="1" w:tplc="04090003" w:tentative="1">
+      <w:start w:val="1"/>
+      <w:numFmt w:val="bullet"/>
+      <w:lvlText w:val="o"/>
+      <w:lvlJc w:val="left"/>
+      <w:pPr>
+        <w:ind w:left="2880" w:hanging="360"/>
+      </w:pPr>
+      <w:rPr>
+        <w:rFonts w:ascii="Courier New" w:hAnsi="Courier New" w:cs="Courier New" w:hint="default"/>
+      </w:rPr>
+    </w:lvl>
+    <w:lvl w:ilvl="2" w:tplc="04090005" w:tentative="1">
+      <w:start w:val="1"/>
+      <w:numFmt w:val="bullet"/>
+      <w:lvlText w:val=""/>
+      <w:lvlJc w:val="left"/>
+      <w:pPr>
+        <w:ind w:left="3600" w:hanging="360"/>
+      </w:pPr>
+      <w:rPr>
+        <w:rFonts w:ascii="Wingdings" w:hAnsi="Wingdings" w:hint="default"/>
+      </w:rPr>
+    </w:lvl>
+    <w:lvl w:ilvl="3" w:tplc="04090001" w:tentative="1">
+      <w:start w:val="1"/>
+      <w:numFmt w:val="bullet"/>
+      <w:lvlText w:val=""/>
+      <w:lvlJc w:val="left"/>
+      <w:pPr>
+        <w:ind w:left="4320" w:hanging="360"/>
+      </w:pPr>
+      <w:rPr>
+        <w:rFonts w:ascii="Symbol" w:hAnsi="Symbol" w:hint="default"/>
+      </w:rPr>
+    </w:lvl>
+    <w:lvl w:ilvl="4" w:tplc="04090003" w:tentative="1">
+      <w:start w:val="1"/>
+      <w:numFmt w:val="bullet"/>
+      <w:lvlText w:val="o"/>
+      <w:lvlJc w:val="left"/>
+      <w:pPr>
+        <w:ind w:left="5040" w:hanging="360"/>
+      </w:pPr>
+      <w:rPr>
+        <w:rFonts w:ascii="Courier New" w:hAnsi="Courier New" w:cs="Courier New" w:hint="default"/>
+      </w:rPr>
+    </w:lvl>
+    <w:lvl w:ilvl="5" w:tplc="04090005" w:tentative="1">
+      <w:start w:val="1"/>
+      <w:numFmt w:val="bullet"/>
+      <w:lvlText w:val=""/>
+      <w:lvlJc w:val="left"/>
+      <w:pPr>
+        <w:ind w:left="5760" w:hanging="360"/>
+      </w:pPr>
+      <w:rPr>
+        <w:rFonts w:ascii="Wingdings" w:hAnsi="Wingdings" w:hint="default"/>
+      </w:rPr>
+    </w:lvl>
+    <w:lvl w:ilvl="6" w:tplc="04090001" w:tentative="1">
+      <w:start w:val="1"/>
+      <w:numFmt w:val="bullet"/>
+      <w:lvlText w:val=""/>
+      <w:lvlJc w:val="left"/>
+      <w:pPr>
+        <w:ind w:left="6480" w:hanging="360"/>
+      </w:pPr>
+      <w:rPr>
+        <w:rFonts w:ascii="Symbol" w:hAnsi="Symbol" w:hint="default"/>
+      </w:rPr>
+    </w:lvl>
+    <w:lvl w:ilvl="7" w:tplc="04090003" w:tentative="1">
+      <w:start w:val="1"/>
+      <w:numFmt w:val="bullet"/>
+      <w:lvlText w:val="o"/>
+      <w:lvlJc w:val="left"/>
+      <w:pPr>
+        <w:ind w:left="7200" w:hanging="360"/>
+      </w:pPr>
+      <w:rPr>
+        <w:rFonts w:ascii="Courier New" w:hAnsi="Courier New" w:cs="Courier New" w:hint="default"/>
+      </w:rPr>
+    </w:lvl>
+    <w:lvl w:ilvl="8" w:tplc="04090005" w:tentative="1">
+      <w:start w:val="1"/>
+      <w:numFmt w:val="bullet"/>
+      <w:lvlText w:val=""/>
+      <w:lvlJc w:val="left"/>
+      <w:pPr>
+        <w:ind w:left="7920" w:hanging="360"/>
+      </w:pPr>
+      <w:rPr>
+        <w:rFonts w:ascii="Wingdings" w:hAnsi="Wingdings" w:hint="default"/>
+      </w:rPr>
+    </w:lvl>
+  </w:abstractNum>
+  <w:abstractNum w:abstractNumId="6" w15:restartNumberingAfterBreak="0">
     <w:nsid w:val="1B3F092F"/>
     <w:multiLevelType w:val="hybridMultilevel"/>
     <w:tmpl w:val="EEDAE732"/>
@@ -10070,7 +10837,122 @@
       </w:rPr>
     </w:lvl>
   </w:abstractNum>
-  <w:abstractNum w:abstractNumId="4" w15:restartNumberingAfterBreak="0">
+  <w:abstractNum w:abstractNumId="7" w15:restartNumberingAfterBreak="0">
+    <w:nsid w:val="20004A93"/>
+    <w:multiLevelType w:val="hybridMultilevel"/>
+    <w:tmpl w:val="46E0947A"/>
+    <w:lvl w:ilvl="0" w:tplc="992CD108">
+      <w:start w:val="1"/>
+      <w:numFmt w:val="bullet"/>
+      <w:lvlText w:val="•"/>
+      <w:lvlJc w:val="left"/>
+      <w:pPr>
+        <w:ind w:left="808" w:hanging="174"/>
+      </w:pPr>
+      <w:rPr>
+        <w:rFonts w:ascii="Calibri" w:eastAsia="Calibri" w:hAnsi="Calibri" w:hint="default"/>
+        <w:sz w:val="24"/>
+        <w:szCs w:val="24"/>
+      </w:rPr>
+    </w:lvl>
+    <w:lvl w:ilvl="1" w:tplc="D7766AE0">
+      <w:start w:val="1"/>
+      <w:numFmt w:val="bullet"/>
+      <w:lvlText w:val="•"/>
+      <w:lvlJc w:val="left"/>
+      <w:pPr>
+        <w:ind w:left="1831" w:hanging="174"/>
+      </w:pPr>
+      <w:rPr>
+        <w:rFonts w:hint="default"/>
+      </w:rPr>
+    </w:lvl>
+    <w:lvl w:ilvl="2" w:tplc="A6B88012">
+      <w:start w:val="1"/>
+      <w:numFmt w:val="bullet"/>
+      <w:lvlText w:val="•"/>
+      <w:lvlJc w:val="left"/>
+      <w:pPr>
+        <w:ind w:left="2854" w:hanging="174"/>
+      </w:pPr>
+      <w:rPr>
+        <w:rFonts w:hint="default"/>
+      </w:rPr>
+    </w:lvl>
+    <w:lvl w:ilvl="3" w:tplc="B4E2C732">
+      <w:start w:val="1"/>
+      <w:numFmt w:val="bullet"/>
+      <w:lvlText w:val="•"/>
+      <w:lvlJc w:val="left"/>
+      <w:pPr>
+        <w:ind w:left="3876" w:hanging="174"/>
+      </w:pPr>
+      <w:rPr>
+        <w:rFonts w:hint="default"/>
+      </w:rPr>
+    </w:lvl>
+    <w:lvl w:ilvl="4" w:tplc="53765CEA">
+      <w:start w:val="1"/>
+      <w:numFmt w:val="bullet"/>
+      <w:lvlText w:val="•"/>
+      <w:lvlJc w:val="left"/>
+      <w:pPr>
+        <w:ind w:left="4899" w:hanging="174"/>
+      </w:pPr>
+      <w:rPr>
+        <w:rFonts w:hint="default"/>
+      </w:rPr>
+    </w:lvl>
+    <w:lvl w:ilvl="5" w:tplc="EBE8A02A">
+      <w:start w:val="1"/>
+      <w:numFmt w:val="bullet"/>
+      <w:lvlText w:val="•"/>
+      <w:lvlJc w:val="left"/>
+      <w:pPr>
+        <w:ind w:left="5922" w:hanging="174"/>
+      </w:pPr>
+      <w:rPr>
+        <w:rFonts w:hint="default"/>
+      </w:rPr>
+    </w:lvl>
+    <w:lvl w:ilvl="6" w:tplc="DD8CCF98">
+      <w:start w:val="1"/>
+      <w:numFmt w:val="bullet"/>
+      <w:lvlText w:val="•"/>
+      <w:lvlJc w:val="left"/>
+      <w:pPr>
+        <w:ind w:left="6945" w:hanging="174"/>
+      </w:pPr>
+      <w:rPr>
+        <w:rFonts w:hint="default"/>
+      </w:rPr>
+    </w:lvl>
+    <w:lvl w:ilvl="7" w:tplc="862009C0">
+      <w:start w:val="1"/>
+      <w:numFmt w:val="bullet"/>
+      <w:lvlText w:val="•"/>
+      <w:lvlJc w:val="left"/>
+      <w:pPr>
+        <w:ind w:left="7967" w:hanging="174"/>
+      </w:pPr>
+      <w:rPr>
+        <w:rFonts w:hint="default"/>
+      </w:rPr>
+    </w:lvl>
+    <w:lvl w:ilvl="8" w:tplc="8C1ED616">
+      <w:start w:val="1"/>
+      <w:numFmt w:val="bullet"/>
+      <w:lvlText w:val="•"/>
+      <w:lvlJc w:val="left"/>
+      <w:pPr>
+        <w:ind w:left="8990" w:hanging="174"/>
+      </w:pPr>
+      <w:rPr>
+        <w:rFonts w:hint="default"/>
+      </w:rPr>
+    </w:lvl>
+  </w:abstractNum>
+  <w:abstractNum w:abstractNumId="8" w15:restartNumberingAfterBreak="0">
     <w:nsid w:val="267D4C06"/>
     <w:multiLevelType w:val="hybridMultilevel"/>
     <w:tmpl w:val="B2E69C8A"/>
@@ -10183,7 +11065,120 @@
       </w:rPr>
     </w:lvl>
   </w:abstractNum>
-  <w:abstractNum w:abstractNumId="5" w15:restartNumberingAfterBreak="0">
+  <w:abstractNum w:abstractNumId="9" w15:restartNumberingAfterBreak="0">
+    <w:nsid w:val="2B04041E"/>
+    <w:multiLevelType w:val="hybridMultilevel"/>
+    <w:tmpl w:val="2BF6C4DC"/>
+    <w:lvl w:ilvl="0" w:tplc="04090001">
+      <w:start w:val="1"/>
+      <w:numFmt w:val="bullet"/>
+      <w:lvlText w:val=""/>
+      <w:lvlJc w:val="left"/>
+      <w:pPr>
+        <w:ind w:left="2160" w:hanging="360"/>
+      </w:pPr>
+      <w:rPr>
+        <w:rFonts w:ascii="Symbol" w:hAnsi="Symbol" w:hint="default"/>
+      </w:rPr>
+    </w:lvl>
+    <w:lvl w:ilvl="1" w:tplc="04090003" w:tentative="1">
+      <w:start w:val="1"/>
+      <w:numFmt w:val="bullet"/>
+      <w:lvlText w:val="o"/>
+      <w:lvlJc w:val="left"/>
+      <w:pPr>
+        <w:ind w:left="2880" w:hanging="360"/>
+      </w:pPr>
+      <w:rPr>
+        <w:rFonts w:ascii="Courier New" w:hAnsi="Courier New" w:cs="Courier New" w:hint="default"/>
+      </w:rPr>
+    </w:lvl>
+    <w:lvl w:ilvl="2" w:tplc="04090005" w:tentative="1">
+      <w:start w:val="1"/>
+      <w:numFmt w:val="bullet"/>
+      <w:lvlText w:val=""/>
+      <w:lvlJc w:val="left"/>
+      <w:pPr>
+        <w:ind w:left="3600" w:hanging="360"/>
+      </w:pPr>
+      <w:rPr>
+        <w:rFonts w:ascii="Wingdings" w:hAnsi="Wingdings" w:hint="default"/>
+      </w:rPr>
+    </w:lvl>
+    <w:lvl w:ilvl="3" w:tplc="04090001" w:tentative="1">
+      <w:start w:val="1"/>
+      <w:numFmt w:val="bullet"/>
+      <w:lvlText w:val=""/>
+      <w:lvlJc w:val="left"/>
+      <w:pPr>
+        <w:ind w:left="4320" w:hanging="360"/>
+      </w:pPr>
+      <w:rPr>
+        <w:rFonts w:ascii="Symbol" w:hAnsi="Symbol" w:hint="default"/>
+      </w:rPr>
+    </w:lvl>
+    <w:lvl w:ilvl="4" w:tplc="04090003" w:tentative="1">
+      <w:start w:val="1"/>
+      <w:numFmt w:val="bullet"/>
+      <w:lvlText w:val="o"/>
+      <w:lvlJc w:val="left"/>
+      <w:pPr>
+        <w:ind w:left="5040" w:hanging="360"/>
+      </w:pPr>
+      <w:rPr>
+        <w:rFonts w:ascii="Courier New" w:hAnsi="Courier New" w:cs="Courier New" w:hint="default"/>
+      </w:rPr>
+    </w:lvl>
+    <w:lvl w:ilvl="5" w:tplc="04090005" w:tentative="1">
+      <w:start w:val="1"/>
+      <w:numFmt w:val="bullet"/>
+      <w:lvlText w:val=""/>
+      <w:lvlJc w:val="left"/>
+      <w:pPr>
+        <w:ind w:left="5760" w:hanging="360"/>
+      </w:pPr>
+      <w:rPr>
+        <w:rFonts w:ascii="Wingdings" w:hAnsi="Wingdings" w:hint="default"/>
+      </w:rPr>
+    </w:lvl>
+    <w:lvl w:ilvl="6" w:tplc="04090001" w:tentative="1">
+      <w:start w:val="1"/>
+      <w:numFmt w:val="bullet"/>
+      <w:lvlText w:val=""/>
+      <w:lvlJc w:val="left"/>
+      <w:pPr>
+        <w:ind w:left="6480" w:hanging="360"/>
+      </w:pPr>
+      <w:rPr>
+        <w:rFonts w:ascii="Symbol" w:hAnsi="Symbol" w:hint="default"/>
+      </w:rPr>
+    </w:lvl>
+    <w:lvl w:ilvl="7" w:tplc="04090003" w:tentative="1">
+      <w:start w:val="1"/>
+      <w:numFmt w:val="bullet"/>
+      <w:lvlText w:val="o"/>
+      <w:lvlJc w:val="left"/>
+      <w:pPr>
+        <w:ind w:left="7200" w:hanging="360"/>
+      </w:pPr>
+      <w:rPr>
+        <w:rFonts w:ascii="Courier New" w:hAnsi="Courier New" w:cs="Courier New" w:hint="default"/>
+      </w:rPr>
+    </w:lvl>
+    <w:lvl w:ilvl="8" w:tplc="04090005" w:tentative="1">
+      <w:start w:val="1"/>
+      <w:numFmt w:val="bullet"/>
+      <w:lvlText w:val=""/>
+      <w:lvlJc w:val="left"/>
+      <w:pPr>
+        <w:ind w:left="7920" w:hanging="360"/>
+      </w:pPr>
+      <w:rPr>
+        <w:rFonts w:ascii="Wingdings" w:hAnsi="Wingdings" w:hint="default"/>
+      </w:rPr>
+    </w:lvl>
+  </w:abstractNum>
+  <w:abstractNum w:abstractNumId="10" w15:restartNumberingAfterBreak="0">
     <w:nsid w:val="2BEE12C9"/>
     <w:multiLevelType w:val="hybridMultilevel"/>
     <w:tmpl w:val="BBA070DC"/>
@@ -10296,7 +11291,7 @@
       </w:rPr>
     </w:lvl>
   </w:abstractNum>
-  <w:abstractNum w:abstractNumId="6" w15:restartNumberingAfterBreak="0">
+  <w:abstractNum w:abstractNumId="11" w15:restartNumberingAfterBreak="0">
     <w:nsid w:val="30ED3956"/>
     <w:multiLevelType w:val="hybridMultilevel"/>
     <w:tmpl w:val="C5BAF152"/>
@@ -10409,7 +11404,7 @@
       </w:rPr>
     </w:lvl>
   </w:abstractNum>
-  <w:abstractNum w:abstractNumId="7" w15:restartNumberingAfterBreak="0">
+  <w:abstractNum w:abstractNumId="12" w15:restartNumberingAfterBreak="0">
     <w:nsid w:val="345A311F"/>
     <w:multiLevelType w:val="hybridMultilevel"/>
     <w:tmpl w:val="47A292C6"/>
@@ -10522,7 +11517,7 @@
       </w:rPr>
     </w:lvl>
   </w:abstractNum>
-  <w:abstractNum w:abstractNumId="8" w15:restartNumberingAfterBreak="0">
+  <w:abstractNum w:abstractNumId="13" w15:restartNumberingAfterBreak="0">
     <w:nsid w:val="39BC3212"/>
     <w:multiLevelType w:val="hybridMultilevel"/>
     <w:tmpl w:val="3DE8819A"/>
@@ -10635,7 +11630,7 @@
       </w:rPr>
     </w:lvl>
   </w:abstractNum>
-  <w:abstractNum w:abstractNumId="9" w15:restartNumberingAfterBreak="0">
+  <w:abstractNum w:abstractNumId="14" w15:restartNumberingAfterBreak="0">
     <w:nsid w:val="3A047703"/>
     <w:multiLevelType w:val="hybridMultilevel"/>
     <w:tmpl w:val="259062E8"/>
@@ -10748,7 +11743,7 @@
       </w:rPr>
     </w:lvl>
   </w:abstractNum>
-  <w:abstractNum w:abstractNumId="10" w15:restartNumberingAfterBreak="0">
+  <w:abstractNum w:abstractNumId="15" w15:restartNumberingAfterBreak="0">
     <w:nsid w:val="4145242F"/>
     <w:multiLevelType w:val="hybridMultilevel"/>
     <w:tmpl w:val="E9B0A170"/>
@@ -10861,7 +11856,120 @@
       </w:rPr>
     </w:lvl>
   </w:abstractNum>
-  <w:abstractNum w:abstractNumId="11" w15:restartNumberingAfterBreak="0">
+  <w:abstractNum w:abstractNumId="16" w15:restartNumberingAfterBreak="0">
+    <w:nsid w:val="43043E35"/>
+    <w:multiLevelType w:val="hybridMultilevel"/>
+    <w:tmpl w:val="69205CE2"/>
+    <w:lvl w:ilvl="0" w:tplc="04090001">
+      <w:start w:val="1"/>
+      <w:numFmt w:val="bullet"/>
+      <w:lvlText w:val=""/>
+      <w:lvlJc w:val="left"/>
+      <w:pPr>
+        <w:ind w:left="2160" w:hanging="360"/>
+      </w:pPr>
+      <w:rPr>
+        <w:rFonts w:ascii="Symbol" w:hAnsi="Symbol" w:hint="default"/>
+      </w:rPr>
+    </w:lvl>
+    <w:lvl w:ilvl="1" w:tplc="04090003" w:tentative="1">
+      <w:start w:val="1"/>
+      <w:numFmt w:val="bullet"/>
+      <w:lvlText w:val="o"/>
+      <w:lvlJc w:val="left"/>
+      <w:pPr>
+        <w:ind w:left="2880" w:hanging="360"/>
+      </w:pPr>
+      <w:rPr>
+        <w:rFonts w:ascii="Courier New" w:hAnsi="Courier New" w:cs="Courier New" w:hint="default"/>
+      </w:rPr>
+    </w:lvl>
+    <w:lvl w:ilvl="2" w:tplc="04090005" w:tentative="1">
+      <w:start w:val="1"/>
+      <w:numFmt w:val="bullet"/>
+      <w:lvlText w:val=""/>
+      <w:lvlJc w:val="left"/>
+      <w:pPr>
+        <w:ind w:left="3600" w:hanging="360"/>
+      </w:pPr>
+      <w:rPr>
+        <w:rFonts w:ascii="Wingdings" w:hAnsi="Wingdings" w:hint="default"/>
+      </w:rPr>
+    </w:lvl>
+    <w:lvl w:ilvl="3" w:tplc="04090001" w:tentative="1">
+      <w:start w:val="1"/>
+      <w:numFmt w:val="bullet"/>
+      <w:lvlText w:val=""/>
+      <w:lvlJc w:val="left"/>
+      <w:pPr>
+        <w:ind w:left="4320" w:hanging="360"/>
+      </w:pPr>
+      <w:rPr>
+        <w:rFonts w:ascii="Symbol" w:hAnsi="Symbol" w:hint="default"/>
+      </w:rPr>
+    </w:lvl>
+    <w:lvl w:ilvl="4" w:tplc="04090003" w:tentative="1">
+      <w:start w:val="1"/>
+      <w:numFmt w:val="bullet"/>
+      <w:lvlText w:val="o"/>
+      <w:lvlJc w:val="left"/>
+      <w:pPr>
+        <w:ind w:left="5040" w:hanging="360"/>
+      </w:pPr>
+      <w:rPr>
+        <w:rFonts w:ascii="Courier New" w:hAnsi="Courier New" w:cs="Courier New" w:hint="default"/>
+      </w:rPr>
+    </w:lvl>
+    <w:lvl w:ilvl="5" w:tplc="04090005" w:tentative="1">
+      <w:start w:val="1"/>
+      <w:numFmt w:val="bullet"/>
+      <w:lvlText w:val=""/>
+      <w:lvlJc w:val="left"/>
+      <w:pPr>
+        <w:ind w:left="5760" w:hanging="360"/>
+      </w:pPr>
+      <w:rPr>
+        <w:rFonts w:ascii="Wingdings" w:hAnsi="Wingdings" w:hint="default"/>
+      </w:rPr>
+    </w:lvl>
+    <w:lvl w:ilvl="6" w:tplc="04090001" w:tentative="1">
+      <w:start w:val="1"/>
+      <w:numFmt w:val="bullet"/>
+      <w:lvlText w:val=""/>
+      <w:lvlJc w:val="left"/>
+      <w:pPr>
+        <w:ind w:left="6480" w:hanging="360"/>
+      </w:pPr>
+      <w:rPr>
+        <w:rFonts w:ascii="Symbol" w:hAnsi="Symbol" w:hint="default"/>
+      </w:rPr>
+    </w:lvl>
+    <w:lvl w:ilvl="7" w:tplc="04090003" w:tentative="1">
+      <w:start w:val="1"/>
+      <w:numFmt w:val="bullet"/>
+      <w:lvlText w:val="o"/>
+      <w:lvlJc w:val="left"/>
+      <w:pPr>
+        <w:ind w:left="7200" w:hanging="360"/>
+      </w:pPr>
+      <w:rPr>
+        <w:rFonts w:ascii="Courier New" w:hAnsi="Courier New" w:cs="Courier New" w:hint="default"/>
+      </w:rPr>
+    </w:lvl>
+    <w:lvl w:ilvl="8" w:tplc="04090005" w:tentative="1">
+      <w:start w:val="1"/>
+      <w:numFmt w:val="bullet"/>
+      <w:lvlText w:val=""/>
+      <w:lvlJc w:val="left"/>
+      <w:pPr>
+        <w:ind w:left="7920" w:hanging="360"/>
+      </w:pPr>
+      <w:rPr>
+        <w:rFonts w:ascii="Wingdings" w:hAnsi="Wingdings" w:hint="default"/>
+      </w:rPr>
+    </w:lvl>
+  </w:abstractNum>
+  <w:abstractNum w:abstractNumId="17" w15:restartNumberingAfterBreak="0">
     <w:nsid w:val="43FD75FF"/>
     <w:multiLevelType w:val="hybridMultilevel"/>
     <w:tmpl w:val="103419F0"/>
@@ -10974,7 +12082,7 @@
       </w:rPr>
     </w:lvl>
   </w:abstractNum>
-  <w:abstractNum w:abstractNumId="12" w15:restartNumberingAfterBreak="0">
+  <w:abstractNum w:abstractNumId="18" w15:restartNumberingAfterBreak="0">
     <w:nsid w:val="4542329C"/>
     <w:multiLevelType w:val="hybridMultilevel"/>
     <w:tmpl w:val="7F72A4B6"/>
@@ -11087,7 +12195,7 @@
       </w:rPr>
     </w:lvl>
   </w:abstractNum>
-  <w:abstractNum w:abstractNumId="13" w15:restartNumberingAfterBreak="0">
+  <w:abstractNum w:abstractNumId="19" w15:restartNumberingAfterBreak="0">
     <w:nsid w:val="4E1E129E"/>
     <w:multiLevelType w:val="hybridMultilevel"/>
     <w:tmpl w:val="D8B649AA"/>
@@ -11200,7 +12308,7 @@
       </w:rPr>
     </w:lvl>
   </w:abstractNum>
-  <w:abstractNum w:abstractNumId="14" w15:restartNumberingAfterBreak="0">
+  <w:abstractNum w:abstractNumId="20" w15:restartNumberingAfterBreak="0">
     <w:nsid w:val="55EA4031"/>
     <w:multiLevelType w:val="hybridMultilevel"/>
     <w:tmpl w:val="C180E2F4"/>
@@ -11313,7 +12421,120 @@
       </w:rPr>
     </w:lvl>
   </w:abstractNum>
-  <w:abstractNum w:abstractNumId="15" w15:restartNumberingAfterBreak="0">
+  <w:abstractNum w:abstractNumId="21" w15:restartNumberingAfterBreak="0">
+    <w:nsid w:val="59266072"/>
+    <w:multiLevelType w:val="hybridMultilevel"/>
+    <w:tmpl w:val="82264C52"/>
+    <w:lvl w:ilvl="0" w:tplc="04090001">
+      <w:start w:val="1"/>
+      <w:numFmt w:val="bullet"/>
+      <w:lvlText w:val=""/>
+      <w:lvlJc w:val="left"/>
+      <w:pPr>
+        <w:ind w:left="2160" w:hanging="360"/>
+      </w:pPr>
+      <w:rPr>
+        <w:rFonts w:ascii="Symbol" w:hAnsi="Symbol" w:hint="default"/>
+      </w:rPr>
+    </w:lvl>
+    <w:lvl w:ilvl="1" w:tplc="04090003" w:tentative="1">
+      <w:start w:val="1"/>
+      <w:numFmt w:val="bullet"/>
+      <w:lvlText w:val="o"/>
+      <w:lvlJc w:val="left"/>
+      <w:pPr>
+        <w:ind w:left="2880" w:hanging="360"/>
+      </w:pPr>
+      <w:rPr>
+        <w:rFonts w:ascii="Courier New" w:hAnsi="Courier New" w:cs="Courier New" w:hint="default"/>
+      </w:rPr>
+    </w:lvl>
+    <w:lvl w:ilvl="2" w:tplc="04090005" w:tentative="1">
+      <w:start w:val="1"/>
+      <w:numFmt w:val="bullet"/>
+      <w:lvlText w:val=""/>
+      <w:lvlJc w:val="left"/>
+      <w:pPr>
+        <w:ind w:left="3600" w:hanging="360"/>
+      </w:pPr>
+      <w:rPr>
+        <w:rFonts w:ascii="Wingdings" w:hAnsi="Wingdings" w:hint="default"/>
+      </w:rPr>
+    </w:lvl>
+    <w:lvl w:ilvl="3" w:tplc="04090001" w:tentative="1">
+      <w:start w:val="1"/>
+      <w:numFmt w:val="bullet"/>
+      <w:lvlText w:val=""/>
+      <w:lvlJc w:val="left"/>
+      <w:pPr>
+        <w:ind w:left="4320" w:hanging="360"/>
+      </w:pPr>
+      <w:rPr>
+        <w:rFonts w:ascii="Symbol" w:hAnsi="Symbol" w:hint="default"/>
+      </w:rPr>
+    </w:lvl>
+    <w:lvl w:ilvl="4" w:tplc="04090003" w:tentative="1">
+      <w:start w:val="1"/>
+      <w:numFmt w:val="bullet"/>
+      <w:lvlText w:val="o"/>
+      <w:lvlJc w:val="left"/>
+      <w:pPr>
+        <w:ind w:left="5040" w:hanging="360"/>
+      </w:pPr>
+      <w:rPr>
+        <w:rFonts w:ascii="Courier New" w:hAnsi="Courier New" w:cs="Courier New" w:hint="default"/>
+      </w:rPr>
+    </w:lvl>
+    <w:lvl w:ilvl="5" w:tplc="04090005" w:tentative="1">
+      <w:start w:val="1"/>
+      <w:numFmt w:val="bullet"/>
+      <w:lvlText w:val=""/>
+      <w:lvlJc w:val="left"/>
+      <w:pPr>
+        <w:ind w:left="5760" w:hanging="360"/>
+      </w:pPr>
+      <w:rPr>
+        <w:rFonts w:ascii="Wingdings" w:hAnsi="Wingdings" w:hint="default"/>
+      </w:rPr>
+    </w:lvl>
+    <w:lvl w:ilvl="6" w:tplc="04090001" w:tentative="1">
+      <w:start w:val="1"/>
+      <w:numFmt w:val="bullet"/>
+      <w:lvlText w:val=""/>
+      <w:lvlJc w:val="left"/>
+      <w:pPr>
+        <w:ind w:left="6480" w:hanging="360"/>
+      </w:pPr>
+      <w:rPr>
+        <w:rFonts w:ascii="Symbol" w:hAnsi="Symbol" w:hint="default"/>
+      </w:rPr>
+    </w:lvl>
+    <w:lvl w:ilvl="7" w:tplc="04090003" w:tentative="1">
+      <w:start w:val="1"/>
+      <w:numFmt w:val="bullet"/>
+      <w:lvlText w:val="o"/>
+      <w:lvlJc w:val="left"/>
+      <w:pPr>
+        <w:ind w:left="7200" w:hanging="360"/>
+      </w:pPr>
+      <w:rPr>
+        <w:rFonts w:ascii="Courier New" w:hAnsi="Courier New" w:cs="Courier New" w:hint="default"/>
+      </w:rPr>
+    </w:lvl>
+    <w:lvl w:ilvl="8" w:tplc="04090005" w:tentative="1">
+      <w:start w:val="1"/>
+      <w:numFmt w:val="bullet"/>
+      <w:lvlText w:val=""/>
+      <w:lvlJc w:val="left"/>
+      <w:pPr>
+        <w:ind w:left="7920" w:hanging="360"/>
+      </w:pPr>
+      <w:rPr>
+        <w:rFonts w:ascii="Wingdings" w:hAnsi="Wingdings" w:hint="default"/>
+      </w:rPr>
+    </w:lvl>
+  </w:abstractNum>
+  <w:abstractNum w:abstractNumId="22" w15:restartNumberingAfterBreak="0">
     <w:nsid w:val="68AD0301"/>
     <w:multiLevelType w:val="hybridMultilevel"/>
     <w:tmpl w:val="47564188"/>
@@ -11425,7 +12646,7 @@
       </w:rPr>
     </w:lvl>
   </w:abstractNum>
-  <w:abstractNum w:abstractNumId="16" w15:restartNumberingAfterBreak="0">
+  <w:abstractNum w:abstractNumId="23" w15:restartNumberingAfterBreak="0">
     <w:nsid w:val="70F823A1"/>
     <w:multiLevelType w:val="hybridMultilevel"/>
     <w:tmpl w:val="AF48E02E"/>
@@ -11538,7 +12759,7 @@
       </w:rPr>
     </w:lvl>
   </w:abstractNum>
-  <w:abstractNum w:abstractNumId="17" w15:restartNumberingAfterBreak="0">
+  <w:abstractNum w:abstractNumId="24" w15:restartNumberingAfterBreak="0">
     <w:nsid w:val="730E295E"/>
     <w:multiLevelType w:val="hybridMultilevel"/>
     <w:tmpl w:val="84089F20"/>
@@ -11651,7 +12872,7 @@
       </w:rPr>
     </w:lvl>
   </w:abstractNum>
-  <w:abstractNum w:abstractNumId="18" w15:restartNumberingAfterBreak="0">
+  <w:abstractNum w:abstractNumId="25" w15:restartNumberingAfterBreak="0">
     <w:nsid w:val="75B731E9"/>
     <w:multiLevelType w:val="hybridMultilevel"/>
     <w:tmpl w:val="0930E7F2"/>
@@ -11764,7 +12985,7 @@
       </w:rPr>
     </w:lvl>
   </w:abstractNum>
-  <w:abstractNum w:abstractNumId="19" w15:restartNumberingAfterBreak="0">
+  <w:abstractNum w:abstractNumId="26" w15:restartNumberingAfterBreak="0">
     <w:nsid w:val="7834337C"/>
     <w:multiLevelType w:val="hybridMultilevel"/>
     <w:tmpl w:val="C3B20224"/>
@@ -11877,7 +13098,7 @@
       </w:rPr>
     </w:lvl>
   </w:abstractNum>
-  <w:abstractNum w:abstractNumId="20" w15:restartNumberingAfterBreak="0">
+  <w:abstractNum w:abstractNumId="27" w15:restartNumberingAfterBreak="0">
     <w:nsid w:val="7E4B45DB"/>
     <w:multiLevelType w:val="hybridMultilevel"/>
     <w:tmpl w:val="91C0F102"/>
@@ -11990,73 +13211,94 @@
     </w:lvl>
   </w:abstractNum>
   <w:num w:numId="1">
+    <w:abstractNumId w:val="25"/>
+  </w:num>
+  <w:num w:numId="2">
+    <w:abstractNumId w:val="22"/>
+  </w:num>
+  <w:num w:numId="3">
+    <w:abstractNumId w:val="12"/>
+  </w:num>
+  <w:num w:numId="4">
+    <w:abstractNumId w:val="6"/>
+  </w:num>
+  <w:num w:numId="5">
+    <w:abstractNumId w:val="27"/>
+  </w:num>
+  <w:num w:numId="6">
+    <w:abstractNumId w:val="11"/>
+  </w:num>
+  <w:num w:numId="7">
     <w:abstractNumId w:val="18"/>
   </w:num>
-  <w:num w:numId="2">
+  <w:num w:numId="8">
+    <w:abstractNumId w:val="13"/>
+  </w:num>
+  <w:num w:numId="9">
+    <w:abstractNumId w:val="17"/>
+  </w:num>
+  <w:num w:numId="10">
     <w:abstractNumId w:val="15"/>
   </w:num>
-  <w:num w:numId="3">
+  <w:num w:numId="11">
+    <w:abstractNumId w:val="14"/>
+  </w:num>
+  <w:num w:numId="12">
+    <w:abstractNumId w:val="23"/>
+  </w:num>
+  <w:num w:numId="13">
+    <w:abstractNumId w:val="8"/>
+  </w:num>
+  <w:num w:numId="14">
+    <w:abstractNumId w:val="24"/>
+  </w:num>
+  <w:num w:numId="15">
+    <w:abstractNumId w:val="1"/>
+  </w:num>
+  <w:num w:numId="16">
+    <w:abstractNumId w:val="20"/>
+  </w:num>
+  <w:num w:numId="17">
+    <w:abstractNumId w:val="10"/>
+  </w:num>
+  <w:num w:numId="18">
+    <w:abstractNumId w:val="2"/>
+  </w:num>
+  <w:num w:numId="19">
+    <w:abstractNumId w:val="26"/>
+  </w:num>
+  <w:num w:numId="20">
+    <w:abstractNumId w:val="3"/>
+  </w:num>
+  <w:num w:numId="21">
+    <w:abstractNumId w:val="19"/>
+  </w:num>
+  <w:num w:numId="22">
     <w:abstractNumId w:val="7"/>
   </w:num>
-  <w:num w:numId="4">
-    <w:abstractNumId w:val="3"/>
+  <w:num w:numId="23">
+    <w:abstractNumId w:val="21"/>
   </w:num>
-  <w:num w:numId="5">
-    <w:abstractNumId w:val="20"/>
-  </w:num>
-  <w:num w:numId="6">
-    <w:abstractNumId w:val="6"/>
-  </w:num>
-  <w:num w:numId="7">
-    <w:abstractNumId w:val="12"/>
-  </w:num>
-  <w:num w:numId="8">
-    <w:abstractNumId w:val="8"/>
-  </w:num>
-  <w:num w:numId="9">
-    <w:abstractNumId w:val="11"/>
-  </w:num>
-  <w:num w:numId="10">
-    <w:abstractNumId w:val="10"/>
-  </w:num>
-  <w:num w:numId="11">
+  <w:num w:numId="24">
     <w:abstractNumId w:val="9"/>
   </w:num>
-  <w:num w:numId="12">
-    <w:abstractNumId w:val="16"/>
+  <w:num w:numId="25">
+    <w:abstractNumId w:val="0"/>
   </w:num>
-  <w:num w:numId="13">
+  <w:num w:numId="26">
     <w:abstractNumId w:val="4"/>
   </w:num>
-  <w:num w:numId="14">
-    <w:abstractNumId w:val="17"/>
-  </w:num>
-  <w:num w:numId="15">
-    <w:abstractNumId w:val="0"/>
-  </w:num>
-  <w:num w:numId="16">
-    <w:abstractNumId w:val="14"/>
-  </w:num>
-  <w:num w:numId="17">
+  <w:num w:numId="27">
     <w:abstractNumId w:val="5"/>
   </w:num>
-  <w:num w:numId="18">
-    <w:abstractNumId w:val="1"/>
-  </w:num>
-  <w:num w:numId="19">
-    <w:abstractNumId w:val="19"/>
-  </w:num>
-  <w:num w:numId="20">
-    <w:abstractNumId w:val="2"/>
-  </w:num>
-  <w:num w:numId="21">
-    <w:abstractNumId w:val="13"/>
+  <w:num w:numId="28">
+    <w:abstractNumId w:val="16"/>
   </w:num>
 </w:numbering>
 </file>
 
 <file path=word/styles.xml><?xml version="1.0" encoding="utf-8"?>
-<w:styles xmlns:mc="http://schemas.openxmlformats.org/markup-compatibility/2006" xmlns:r="http://schemas.openxmlformats.org/officeDocument/2006/relationships" xmlns:w="http://schemas.openxmlformats.org/wordprocessingml/2006/main" xmlns:w14="http://schemas.microsoft.com/office/word/2010/wordml" xmlns:w15="http://schemas.microsoft.com/office/word/2012/wordml" mc:Ignorable="w14 w15">
+<w:styles xmlns:mc="http://schemas.openxmlformats.org/markup-compatibility/2006" xmlns:r="http://schemas.openxmlformats.org/officeDocument/2006/relationships" xmlns:w="http://schemas.openxmlformats.org/wordprocessingml/2006/main" xmlns:w14="http://schemas.microsoft.com/office/word/2010/wordml" xmlns:w15="http://schemas.microsoft.com/office/word/2012/wordml" xmlns:w16se="http://schemas.microsoft.com/office/word/2015/wordml/symex" mc:Ignorable="w14 w15 w16se">
   <w:docDefaults>
     <w:rPrDefault>
       <w:rPr>
@@ -12133,7 +13375,7 @@
     <w:lsdException w:name="Closing" w:semiHidden="1" w:unhideWhenUsed="1"/>
     <w:lsdException w:name="Signature" w:semiHidden="1" w:unhideWhenUsed="1"/>
     <w:lsdException w:name="Default Paragraph Font" w:semiHidden="1"/>
-    <w:lsdException w:name="Body Text" w:semiHidden="1" w:unhideWhenUsed="1"/>
+    <w:lsdException w:name="Body Text" w:semiHidden="1" w:uiPriority="1" w:unhideWhenUsed="1" w:qFormat="1"/>
     <w:lsdException w:name="Body Text Indent" w:semiHidden="1" w:unhideWhenUsed="1"/>
     <w:lsdException w:name="List Continue" w:semiHidden="1" w:unhideWhenUsed="1"/>
     <w:lsdException w:name="List Continue 2" w:semiHidden="1" w:unhideWhenUsed="1"/>
@@ -12587,6 +13829,37 @@
       <w:szCs w:val="56"/>
     </w:rPr>
   </w:style>
+  <w:style w:type="paragraph" w:styleId="BodyText">
+    <w:name w:val="Body Text"/>
+    <w:basedOn w:val="Normal"/>
+    <w:link w:val="BodyTextChar"/>
+    <w:uiPriority w:val="1"/>
+    <w:qFormat/>
+    <w:rsid w:val="003D155A"/>
+    <w:pPr>
+      <w:widowControl w:val="0"/>
+      <w:autoSpaceDE/>
+      <w:autoSpaceDN/>
+      <w:ind w:left="286" w:hanging="174"/>
+    </w:pPr>
+    <w:rPr>
+      <w:rFonts w:ascii="Calibri" w:eastAsia="Calibri" w:hAnsi="Calibri" w:cstheme="minorBidi"/>
+      <w:sz w:val="24"/>
+      <w:szCs w:val="24"/>
+    </w:rPr>
+  </w:style>
+  <w:style w:type="character" w:customStyle="1" w:styleId="BodyTextChar">
+    <w:name w:val="Body Text Char"/>
+    <w:basedOn w:val="DefaultParagraphFont"/>
+    <w:link w:val="BodyText"/>
+    <w:uiPriority w:val="1"/>
+    <w:rsid w:val="003D155A"/>
+    <w:rPr>
+      <w:rFonts w:ascii="Calibri" w:eastAsia="Calibri" w:hAnsi="Calibri" w:cstheme="minorBidi"/>
+      <w:sz w:val="24"/>
+      <w:szCs w:val="24"/>
+    </w:rPr>
+  </w:style>
 </w:styles>
 </file>
 
@@ -12856,7 +14129,7 @@
 </file>
 
 <file path=customXml/itemProps1.xml><?xml version="1.0" encoding="utf-8"?>
-<ds:datastoreItem xmlns:ds="http://schemas.openxmlformats.org/officeDocument/2006/customXml" ds:itemID="{BBDCA73E-0CD8-4E04-ACE4-1D8DD930251D}">
+<ds:datastoreItem xmlns:ds="http://schemas.openxmlformats.org/officeDocument/2006/customXml" ds:itemID="{3EB33DD0-6B42-4D3B-9487-EA7A954F8BFA}">
   <ds:schemaRefs>
     <ds:schemaRef ds:uri="http://schemas.openxmlformats.org/officeDocument/2006/bibliography"/>
   </ds:schemaRefs>

</xml_diff>